<commit_message>
no filtrar por id chequera
</commit_message>
<xml_diff>
--- a/DOC/170707 PROE Installation guide - hsbc payments interface.docx
+++ b/DOC/170707 PROE Installation guide - hsbc payments interface.docx
@@ -531,20 +531,20 @@
         </w:tabs>
         <w:rPr>
           <w:rFonts w:cs="Arial"/>
-          <w:lang w:val="es-ES"/>
+          <w:lang w:val="en-US"/>
         </w:rPr>
       </w:pPr>
       <w:r>
         <w:rPr>
           <w:rFonts w:cs="Arial"/>
-          <w:lang w:val="es-ES"/>
+          <w:lang w:val="en-US"/>
         </w:rPr>
         <w:t>By</w:t>
       </w:r>
       <w:r>
         <w:rPr>
           <w:rFonts w:cs="Arial"/>
-          <w:lang w:val="es-ES"/>
+          <w:lang w:val="en-US"/>
         </w:rPr>
         <w:t xml:space="preserve"> </w:t>
       </w:r>
@@ -556,7 +556,7 @@
           <w:b/>
           <w:sz w:val="28"/>
           <w:szCs w:val="28"/>
-          <w:lang w:val="es-ES"/>
+          <w:lang w:val="en-US"/>
         </w:rPr>
       </w:pPr>
       <w:r>
@@ -565,7 +565,7 @@
           <w:b/>
           <w:sz w:val="28"/>
           <w:szCs w:val="28"/>
-          <w:lang w:val="es-ES"/>
+          <w:lang w:val="en-US"/>
         </w:rPr>
         <w:t>Lina Toro</w:t>
       </w:r>
@@ -577,6 +577,7 @@
           <w:b/>
           <w:sz w:val="28"/>
           <w:szCs w:val="28"/>
+          <w:lang w:val="en-US"/>
         </w:rPr>
       </w:pPr>
       <w:r>
@@ -585,6 +586,7 @@
           <w:b/>
           <w:sz w:val="28"/>
           <w:szCs w:val="28"/>
+          <w:lang w:val="en-US"/>
         </w:rPr>
         <w:t>TiiSelam</w:t>
       </w:r>
@@ -594,7 +596,7 @@
         <w:rPr>
           <w:color w:val="000000"/>
           <w:sz w:val="24"/>
-          <w:lang w:val="es-ES_tradnl"/>
+          <w:lang w:val="en-US"/>
         </w:rPr>
       </w:pPr>
     </w:p>
@@ -603,7 +605,7 @@
         <w:rPr>
           <w:color w:val="000000"/>
           <w:sz w:val="24"/>
-          <w:lang w:val="es-ES_tradnl"/>
+          <w:lang w:val="en-US"/>
         </w:rPr>
       </w:pPr>
     </w:p>
@@ -612,7 +614,7 @@
         <w:rPr>
           <w:color w:val="000000"/>
           <w:sz w:val="24"/>
-          <w:lang w:val="es-ES_tradnl"/>
+          <w:lang w:val="en-US"/>
         </w:rPr>
       </w:pPr>
     </w:p>
@@ -621,7 +623,7 @@
         <w:rPr>
           <w:color w:val="000000"/>
           <w:sz w:val="24"/>
-          <w:lang w:val="es-ES_tradnl"/>
+          <w:lang w:val="en-US"/>
         </w:rPr>
       </w:pPr>
     </w:p>
@@ -630,7 +632,7 @@
         <w:rPr>
           <w:color w:val="000000"/>
           <w:sz w:val="24"/>
-          <w:lang w:val="es-ES_tradnl"/>
+          <w:lang w:val="en-US"/>
         </w:rPr>
       </w:pPr>
     </w:p>
@@ -639,7 +641,7 @@
         <w:rPr>
           <w:color w:val="000000"/>
           <w:sz w:val="24"/>
-          <w:lang w:val="es-ES_tradnl"/>
+          <w:lang w:val="en-US"/>
         </w:rPr>
       </w:pPr>
     </w:p>
@@ -648,7 +650,7 @@
         <w:rPr>
           <w:color w:val="000000"/>
           <w:sz w:val="24"/>
-          <w:lang w:val="es-ES_tradnl"/>
+          <w:lang w:val="en-US"/>
         </w:rPr>
       </w:pPr>
     </w:p>
@@ -657,7 +659,7 @@
         <w:rPr>
           <w:color w:val="000000"/>
           <w:sz w:val="24"/>
-          <w:lang w:val="es-ES_tradnl"/>
+          <w:lang w:val="en-US"/>
         </w:rPr>
       </w:pPr>
     </w:p>
@@ -666,7 +668,7 @@
         <w:rPr>
           <w:color w:val="000000"/>
           <w:sz w:val="24"/>
-          <w:lang w:val="es-ES_tradnl"/>
+          <w:lang w:val="en-US"/>
         </w:rPr>
       </w:pPr>
     </w:p>
@@ -675,7 +677,7 @@
         <w:rPr>
           <w:color w:val="000000"/>
           <w:sz w:val="24"/>
-          <w:lang w:val="es-ES_tradnl"/>
+          <w:lang w:val="en-US"/>
         </w:rPr>
       </w:pPr>
     </w:p>
@@ -684,7 +686,7 @@
         <w:rPr>
           <w:color w:val="000000"/>
           <w:sz w:val="24"/>
-          <w:lang w:val="es-ES_tradnl"/>
+          <w:lang w:val="en-US"/>
         </w:rPr>
       </w:pPr>
     </w:p>
@@ -695,7 +697,7 @@
           <w:bCs/>
           <w:sz w:val="26"/>
           <w:szCs w:val="26"/>
-          <w:lang w:val="es-ES"/>
+          <w:lang w:val="en-US"/>
         </w:rPr>
       </w:pPr>
       <w:r>
@@ -704,7 +706,7 @@
           <w:bCs/>
           <w:sz w:val="26"/>
           <w:szCs w:val="26"/>
-          <w:lang w:val="es-ES"/>
+          <w:lang w:val="en-US"/>
         </w:rPr>
         <w:lastRenderedPageBreak/>
         <w:t>Log of changes</w:t>
@@ -2292,6 +2294,84 @@
                 <w:color w:val="000000"/>
                 <w:lang w:eastAsia="es-BO"/>
               </w:rPr>
+              <w:t>In GP, use the sql maintenance option to create the sql objects of the product PBEGP</w:t>
+            </w:r>
+          </w:p>
+          <w:p>
+            <w:pPr>
+              <w:pStyle w:val="ListParagraph"/>
+              <w:ind w:left="360"/>
+              <w:outlineLvl w:val="0"/>
+              <w:cnfStyle w:val="000000100000" w:firstRow="0" w:lastRow="0" w:firstColumn="0" w:lastColumn="0" w:oddVBand="0" w:evenVBand="0" w:oddHBand="1" w:evenHBand="0" w:firstRowFirstColumn="0" w:firstRowLastColumn="0" w:lastRowFirstColumn="0" w:lastRowLastColumn="0"/>
+              <w:rPr>
+                <w:color w:val="000000"/>
+                <w:lang w:eastAsia="es-BO"/>
+              </w:rPr>
+            </w:pPr>
+            <w:r>
+              <w:rPr>
+                <w:noProof/>
+                <w:lang w:val="es-MX" w:eastAsia="es-MX"/>
+              </w:rPr>
+              <w:lastRenderedPageBreak/>
+              <w:drawing>
+                <wp:inline distT="0" distB="0" distL="0" distR="0" wp14:anchorId="2170428B" wp14:editId="58DE7B18">
+                  <wp:extent cx="4495800" cy="3640621"/>
+                  <wp:effectExtent l="0" t="0" r="0" b="0"/>
+                  <wp:docPr id="3" name="Picture 3"/>
+                  <wp:cNvGraphicFramePr>
+                    <a:graphicFrameLocks xmlns:a="http://schemas.openxmlformats.org/drawingml/2006/main" noChangeAspect="1"/>
+                  </wp:cNvGraphicFramePr>
+                  <a:graphic xmlns:a="http://schemas.openxmlformats.org/drawingml/2006/main">
+                    <a:graphicData uri="http://schemas.openxmlformats.org/drawingml/2006/picture">
+                      <pic:pic xmlns:pic="http://schemas.openxmlformats.org/drawingml/2006/picture">
+                        <pic:nvPicPr>
+                          <pic:cNvPr id="1" name=""/>
+                          <pic:cNvPicPr/>
+                        </pic:nvPicPr>
+                        <pic:blipFill>
+                          <a:blip r:embed="rId9"/>
+                          <a:stretch>
+                            <a:fillRect/>
+                          </a:stretch>
+                        </pic:blipFill>
+                        <pic:spPr>
+                          <a:xfrm>
+                            <a:off x="0" y="0"/>
+                            <a:ext cx="4498722" cy="3642987"/>
+                          </a:xfrm>
+                          <a:prstGeom prst="rect">
+                            <a:avLst/>
+                          </a:prstGeom>
+                        </pic:spPr>
+                      </pic:pic>
+                    </a:graphicData>
+                  </a:graphic>
+                </wp:inline>
+              </w:drawing>
+            </w:r>
+            <w:bookmarkStart w:id="0" w:name="_GoBack"/>
+            <w:bookmarkEnd w:id="0"/>
+          </w:p>
+          <w:p>
+            <w:pPr>
+              <w:pStyle w:val="ListParagraph"/>
+              <w:numPr>
+                <w:ilvl w:val="0"/>
+                <w:numId w:val="30"/>
+              </w:numPr>
+              <w:outlineLvl w:val="0"/>
+              <w:cnfStyle w:val="000000100000" w:firstRow="0" w:lastRow="0" w:firstColumn="0" w:lastColumn="0" w:oddVBand="0" w:evenVBand="0" w:oddHBand="1" w:evenHBand="0" w:firstRowFirstColumn="0" w:firstRowLastColumn="0" w:lastRowFirstColumn="0" w:lastRowLastColumn="0"/>
+              <w:rPr>
+                <w:color w:val="000000"/>
+                <w:lang w:eastAsia="es-BO"/>
+              </w:rPr>
+            </w:pPr>
+            <w:r>
+              <w:rPr>
+                <w:color w:val="000000"/>
+                <w:lang w:eastAsia="es-BO"/>
+              </w:rPr>
               <w:t>Give security permissions to users to access windows / tables and development reports.</w:t>
             </w:r>
           </w:p>
@@ -2374,6 +2454,7 @@
                 <w:ilvl w:val="0"/>
                 <w:numId w:val="0"/>
               </w:numPr>
+              <w:outlineLvl w:val="0"/>
               <w:cnfStyle w:val="000000000000" w:firstRow="0" w:lastRow="0" w:firstColumn="0" w:lastColumn="0" w:oddVBand="0" w:evenVBand="0" w:oddHBand="0" w:evenHBand="0" w:firstRowFirstColumn="0" w:firstRowLastColumn="0" w:lastRowFirstColumn="0" w:lastRowLastColumn="0"/>
               <w:rPr>
                 <w:lang w:val="es-VE" w:eastAsia="es-BO"/>
@@ -2751,7 +2832,6 @@
                 <w:szCs w:val="24"/>
                 <w:lang w:val="es-BO" w:eastAsia="es-BO"/>
               </w:rPr>
-              <w:lastRenderedPageBreak/>
               <w:t>Steps</w:t>
             </w:r>
             <w:r>
@@ -2867,6 +2947,7 @@
                 <w:color w:val="000000"/>
                 <w:lang w:val="en-US" w:eastAsia="es-BO"/>
               </w:rPr>
+              <w:lastRenderedPageBreak/>
               <w:t xml:space="preserve">             </w:t>
             </w:r>
             <w:r>
@@ -2890,7 +2971,7 @@
                           <pic:cNvPicPr/>
                         </pic:nvPicPr>
                         <pic:blipFill rotWithShape="1">
-                          <a:blip r:embed="rId9"/>
+                          <a:blip r:embed="rId10"/>
                           <a:srcRect b="1635"/>
                           <a:stretch/>
                         </pic:blipFill>
@@ -2955,7 +3036,6 @@
                 <w:noProof/>
                 <w:lang w:val="es-MX" w:eastAsia="es-MX"/>
               </w:rPr>
-              <w:lastRenderedPageBreak/>
               <w:drawing>
                 <wp:inline distT="0" distB="0" distL="0" distR="0" wp14:anchorId="7EE2A6F6" wp14:editId="582C2B91">
                   <wp:extent cx="3867485" cy="4114800"/>
@@ -2972,7 +3052,7 @@
                           <pic:cNvPicPr/>
                         </pic:nvPicPr>
                         <pic:blipFill>
-                          <a:blip r:embed="rId10"/>
+                          <a:blip r:embed="rId11"/>
                           <a:stretch>
                             <a:fillRect/>
                           </a:stretch>
@@ -3034,6 +3114,7 @@
                 <w:color w:val="000000"/>
                 <w:lang w:eastAsia="es-BO"/>
               </w:rPr>
+              <w:lastRenderedPageBreak/>
               <w:t>Assign the profile to a user</w:t>
             </w:r>
           </w:p>
@@ -3111,88 +3192,6 @@
             <wp:extent cx="4000500" cy="2038350"/>
             <wp:effectExtent l="0" t="0" r="0" b="0"/>
             <wp:docPr id="8" name="Picture 8"/>
-            <wp:cNvGraphicFramePr>
-              <a:graphicFrameLocks xmlns:a="http://schemas.openxmlformats.org/drawingml/2006/main" noChangeAspect="1"/>
-            </wp:cNvGraphicFramePr>
-            <a:graphic xmlns:a="http://schemas.openxmlformats.org/drawingml/2006/main">
-              <a:graphicData uri="http://schemas.openxmlformats.org/drawingml/2006/picture">
-                <pic:pic xmlns:pic="http://schemas.openxmlformats.org/drawingml/2006/picture">
-                  <pic:nvPicPr>
-                    <pic:cNvPr id="1" name=""/>
-                    <pic:cNvPicPr/>
-                  </pic:nvPicPr>
-                  <pic:blipFill>
-                    <a:blip r:embed="rId11"/>
-                    <a:stretch>
-                      <a:fillRect/>
-                    </a:stretch>
-                  </pic:blipFill>
-                  <pic:spPr>
-                    <a:xfrm>
-                      <a:off x="0" y="0"/>
-                      <a:ext cx="4000500" cy="2038350"/>
-                    </a:xfrm>
-                    <a:prstGeom prst="rect">
-                      <a:avLst/>
-                    </a:prstGeom>
-                  </pic:spPr>
-                </pic:pic>
-              </a:graphicData>
-            </a:graphic>
-          </wp:inline>
-        </w:drawing>
-      </w:r>
-    </w:p>
-    <w:p>
-      <w:pPr>
-        <w:pStyle w:val="ListParagraph"/>
-        <w:numPr>
-          <w:ilvl w:val="0"/>
-          <w:numId w:val="34"/>
-        </w:numPr>
-        <w:rPr>
-          <w:lang w:val="es-MX"/>
-        </w:rPr>
-      </w:pPr>
-      <w:r>
-        <w:rPr>
-          <w:lang w:val="es-MX"/>
-        </w:rPr>
-        <w:t>On Configuración / compañía / configuraci</w:t>
-      </w:r>
-      <w:r>
-        <w:rPr>
-          <w:lang w:val="es-MX"/>
-        </w:rPr>
-        <w:t>ón de medios de cobro-</w:t>
-      </w:r>
-      <w:r>
-        <w:rPr>
-          <w:lang w:val="es-MX"/>
-        </w:rPr>
-        <w:t>pago/Tipos de ingreso/desembolso, setup the following types:</w:t>
-      </w:r>
-    </w:p>
-    <w:p>
-      <w:pPr>
-        <w:ind w:firstLine="709"/>
-        <w:rPr>
-          <w:rFonts w:cs="Arial"/>
-          <w:color w:val="000000"/>
-          <w:lang w:val="es-MX"/>
-        </w:rPr>
-      </w:pPr>
-      <w:r>
-        <w:rPr>
-          <w:noProof/>
-          <w:lang w:val="es-MX" w:eastAsia="es-MX"/>
-        </w:rPr>
-        <w:lastRenderedPageBreak/>
-        <w:drawing>
-          <wp:inline distT="0" distB="0" distL="0" distR="0" wp14:anchorId="60D640DD" wp14:editId="42CDB824">
-            <wp:extent cx="1066800" cy="1447800"/>
-            <wp:effectExtent l="0" t="0" r="0" b="0"/>
-            <wp:docPr id="7" name="Picture 7"/>
             <wp:cNvGraphicFramePr>
               <a:graphicFrameLocks xmlns:a="http://schemas.openxmlformats.org/drawingml/2006/main" noChangeAspect="1"/>
             </wp:cNvGraphicFramePr>
@@ -3212,7 +3211,7 @@
                   <pic:spPr>
                     <a:xfrm>
                       <a:off x="0" y="0"/>
-                      <a:ext cx="1066800" cy="1447800"/>
+                      <a:ext cx="4000500" cy="2038350"/>
                     </a:xfrm>
                     <a:prstGeom prst="rect">
                       <a:avLst/>
@@ -3227,6 +3226,36 @@
     </w:p>
     <w:p>
       <w:pPr>
+        <w:pStyle w:val="ListParagraph"/>
+        <w:numPr>
+          <w:ilvl w:val="0"/>
+          <w:numId w:val="34"/>
+        </w:numPr>
+        <w:rPr>
+          <w:lang w:val="es-MX"/>
+        </w:rPr>
+      </w:pPr>
+      <w:r>
+        <w:rPr>
+          <w:lang w:val="es-MX"/>
+        </w:rPr>
+        <w:t>On Configuración / compañía / configuraci</w:t>
+      </w:r>
+      <w:r>
+        <w:rPr>
+          <w:lang w:val="es-MX"/>
+        </w:rPr>
+        <w:t>ón de medios de cobro-</w:t>
+      </w:r>
+      <w:r>
+        <w:rPr>
+          <w:lang w:val="es-MX"/>
+        </w:rPr>
+        <w:t>pago/Tipos de ingreso/desembolso, setup the following types:</w:t>
+      </w:r>
+    </w:p>
+    <w:p>
+      <w:pPr>
         <w:ind w:firstLine="709"/>
         <w:rPr>
           <w:rFonts w:cs="Arial"/>
@@ -3234,96 +3263,16 @@
           <w:lang w:val="es-MX"/>
         </w:rPr>
       </w:pPr>
-    </w:p>
-    <w:p>
-      <w:pPr>
-        <w:ind w:firstLine="709"/>
-        <w:rPr>
-          <w:rFonts w:cs="Arial"/>
-          <w:color w:val="000000"/>
-          <w:lang w:val="en-US"/>
-        </w:rPr>
-      </w:pPr>
-      <w:r>
-        <w:rPr>
-          <w:rFonts w:cs="Arial"/>
-          <w:color w:val="000000"/>
-          <w:lang w:val="en-US"/>
-        </w:rPr>
-        <w:t>Also, use the code HSBC</w:t>
-      </w:r>
-      <w:r>
-        <w:rPr>
-          <w:rFonts w:cs="Arial"/>
-          <w:color w:val="000000"/>
-          <w:lang w:val="en-US"/>
-        </w:rPr>
-        <w:t xml:space="preserve"> (created in the previous step)</w:t>
-      </w:r>
-      <w:r>
-        <w:rPr>
-          <w:rFonts w:cs="Arial"/>
-          <w:color w:val="000000"/>
-          <w:lang w:val="en-US"/>
-        </w:rPr>
-        <w:t xml:space="preserve"> </w:t>
-      </w:r>
-      <w:r>
-        <w:rPr>
-          <w:rFonts w:cs="Arial"/>
-          <w:color w:val="000000"/>
-          <w:lang w:val="en-US"/>
-        </w:rPr>
-        <w:t>in the field Id. De numeración.</w:t>
-      </w:r>
-    </w:p>
-    <w:p>
-      <w:pPr>
-        <w:ind w:firstLine="709"/>
-        <w:rPr>
-          <w:rFonts w:cs="Arial"/>
-          <w:color w:val="000000"/>
-          <w:lang w:val="en-US"/>
-        </w:rPr>
-      </w:pPr>
-    </w:p>
-    <w:p>
-      <w:pPr>
-        <w:ind w:firstLine="709"/>
-        <w:rPr>
-          <w:rFonts w:cs="Arial"/>
-          <w:color w:val="000000"/>
-          <w:lang w:val="en-US"/>
-        </w:rPr>
-      </w:pPr>
-      <w:r>
-        <w:rPr>
-          <w:rFonts w:cs="Arial"/>
-          <w:color w:val="000000"/>
-          <w:lang w:val="en-US"/>
-        </w:rPr>
-        <w:t>For example:</w:t>
-      </w:r>
-    </w:p>
-    <w:p>
-      <w:pPr>
-        <w:ind w:firstLine="709"/>
-        <w:rPr>
-          <w:rFonts w:cs="Arial"/>
-          <w:color w:val="000000"/>
-          <w:lang w:val="en-US"/>
-        </w:rPr>
-      </w:pPr>
       <w:r>
         <w:rPr>
           <w:noProof/>
           <w:lang w:val="es-MX" w:eastAsia="es-MX"/>
         </w:rPr>
         <w:drawing>
-          <wp:inline distT="0" distB="0" distL="0" distR="0" wp14:anchorId="57FEFCF9" wp14:editId="33639635">
-            <wp:extent cx="4105275" cy="2981325"/>
-            <wp:effectExtent l="0" t="0" r="9525" b="9525"/>
-            <wp:docPr id="1" name="Picture 1"/>
+          <wp:inline distT="0" distB="0" distL="0" distR="0" wp14:anchorId="60D640DD" wp14:editId="42CDB824">
+            <wp:extent cx="1066800" cy="1447800"/>
+            <wp:effectExtent l="0" t="0" r="0" b="0"/>
+            <wp:docPr id="7" name="Picture 7"/>
             <wp:cNvGraphicFramePr>
               <a:graphicFrameLocks xmlns:a="http://schemas.openxmlformats.org/drawingml/2006/main" noChangeAspect="1"/>
             </wp:cNvGraphicFramePr>
@@ -3343,7 +3292,7 @@
                   <pic:spPr>
                     <a:xfrm>
                       <a:off x="0" y="0"/>
-                      <a:ext cx="4105275" cy="2981325"/>
+                      <a:ext cx="1066800" cy="1447800"/>
                     </a:xfrm>
                     <a:prstGeom prst="rect">
                       <a:avLst/>
@@ -3358,58 +3307,91 @@
     </w:p>
     <w:p>
       <w:pPr>
+        <w:ind w:firstLine="709"/>
+        <w:rPr>
+          <w:rFonts w:cs="Arial"/>
+          <w:color w:val="000000"/>
+          <w:lang w:val="es-MX"/>
+        </w:rPr>
+      </w:pPr>
+    </w:p>
+    <w:p>
+      <w:pPr>
+        <w:ind w:firstLine="709"/>
         <w:rPr>
           <w:rFonts w:cs="Arial"/>
           <w:color w:val="000000"/>
           <w:lang w:val="en-US"/>
         </w:rPr>
       </w:pPr>
-    </w:p>
-    <w:p>
-      <w:pPr>
-        <w:pStyle w:val="ListParagraph"/>
-        <w:numPr>
-          <w:ilvl w:val="0"/>
-          <w:numId w:val="34"/>
-        </w:numPr>
+      <w:r>
         <w:rPr>
           <w:rFonts w:cs="Arial"/>
           <w:color w:val="000000"/>
-          <w:lang w:val="es-MX"/>
-        </w:rPr>
-      </w:pPr>
-      <w:r>
-        <w:rPr>
-          <w:lang w:val="es-MX"/>
-        </w:rPr>
-        <w:t>On Configuración / compañía / configuraci</w:t>
-      </w:r>
-      <w:r>
-        <w:rPr>
-          <w:lang w:val="es-MX"/>
-        </w:rPr>
-        <w:t>ón de medios de cobro-</w:t>
-      </w:r>
-      <w:r>
-        <w:rPr>
-          <w:lang w:val="es-MX"/>
-        </w:rPr>
-        <w:t>pago/</w:t>
-      </w:r>
-      <w:r>
-        <w:rPr>
-          <w:lang w:val="es-MX"/>
-        </w:rPr>
-        <w:t>Grupo de cobro-pago, setup the following groups: CHEQUED, CHEQUEN, TRANSFERENCIA. For example:</w:t>
-      </w:r>
-    </w:p>
-    <w:p>
-      <w:pPr>
-        <w:pStyle w:val="ListParagraph"/>
+          <w:lang w:val="en-US"/>
+        </w:rPr>
+        <w:t>Also, use the code HSBC</w:t>
+      </w:r>
+      <w:r>
         <w:rPr>
           <w:rFonts w:cs="Arial"/>
           <w:color w:val="000000"/>
-          <w:lang w:val="es-MX"/>
+          <w:lang w:val="en-US"/>
+        </w:rPr>
+        <w:t xml:space="preserve"> (created in the previous step)</w:t>
+      </w:r>
+      <w:r>
+        <w:rPr>
+          <w:rFonts w:cs="Arial"/>
+          <w:color w:val="000000"/>
+          <w:lang w:val="en-US"/>
+        </w:rPr>
+        <w:t xml:space="preserve"> </w:t>
+      </w:r>
+      <w:r>
+        <w:rPr>
+          <w:rFonts w:cs="Arial"/>
+          <w:color w:val="000000"/>
+          <w:lang w:val="en-US"/>
+        </w:rPr>
+        <w:t>in the field Id. De numeración.</w:t>
+      </w:r>
+    </w:p>
+    <w:p>
+      <w:pPr>
+        <w:ind w:firstLine="709"/>
+        <w:rPr>
+          <w:rFonts w:cs="Arial"/>
+          <w:color w:val="000000"/>
+          <w:lang w:val="en-US"/>
+        </w:rPr>
+      </w:pPr>
+    </w:p>
+    <w:p>
+      <w:pPr>
+        <w:ind w:firstLine="709"/>
+        <w:rPr>
+          <w:rFonts w:cs="Arial"/>
+          <w:color w:val="000000"/>
+          <w:lang w:val="en-US"/>
+        </w:rPr>
+      </w:pPr>
+      <w:r>
+        <w:rPr>
+          <w:rFonts w:cs="Arial"/>
+          <w:color w:val="000000"/>
+          <w:lang w:val="en-US"/>
+        </w:rPr>
+        <w:t>For example:</w:t>
+      </w:r>
+    </w:p>
+    <w:p>
+      <w:pPr>
+        <w:ind w:firstLine="709"/>
+        <w:rPr>
+          <w:rFonts w:cs="Arial"/>
+          <w:color w:val="000000"/>
+          <w:lang w:val="en-US"/>
         </w:rPr>
       </w:pPr>
       <w:r>
@@ -3417,11 +3399,12 @@
           <w:noProof/>
           <w:lang w:val="es-MX" w:eastAsia="es-MX"/>
         </w:rPr>
+        <w:lastRenderedPageBreak/>
         <w:drawing>
-          <wp:inline distT="0" distB="0" distL="0" distR="0" wp14:anchorId="402A0271" wp14:editId="44A4854D">
-            <wp:extent cx="3486150" cy="1885950"/>
-            <wp:effectExtent l="0" t="0" r="0" b="0"/>
-            <wp:docPr id="9" name="Picture 9"/>
+          <wp:inline distT="0" distB="0" distL="0" distR="0" wp14:anchorId="57FEFCF9" wp14:editId="33639635">
+            <wp:extent cx="4105275" cy="2981325"/>
+            <wp:effectExtent l="0" t="0" r="9525" b="9525"/>
+            <wp:docPr id="1" name="Picture 1"/>
             <wp:cNvGraphicFramePr>
               <a:graphicFrameLocks xmlns:a="http://schemas.openxmlformats.org/drawingml/2006/main" noChangeAspect="1"/>
             </wp:cNvGraphicFramePr>
@@ -3441,7 +3424,7 @@
                   <pic:spPr>
                     <a:xfrm>
                       <a:off x="0" y="0"/>
-                      <a:ext cx="3486150" cy="1885950"/>
+                      <a:ext cx="4105275" cy="2981325"/>
                     </a:xfrm>
                     <a:prstGeom prst="rect">
                       <a:avLst/>
@@ -3456,6 +3439,15 @@
     </w:p>
     <w:p>
       <w:pPr>
+        <w:rPr>
+          <w:rFonts w:cs="Arial"/>
+          <w:color w:val="000000"/>
+          <w:lang w:val="en-US"/>
+        </w:rPr>
+      </w:pPr>
+    </w:p>
+    <w:p>
+      <w:pPr>
         <w:pStyle w:val="ListParagraph"/>
         <w:numPr>
           <w:ilvl w:val="0"/>
@@ -3489,85 +3481,7 @@
         <w:rPr>
           <w:lang w:val="es-MX"/>
         </w:rPr>
-        <w:t>medios de cobro-pago</w:t>
-      </w:r>
-      <w:r>
-        <w:rPr>
-          <w:lang w:val="es-MX"/>
-        </w:rPr>
-        <w:t xml:space="preserve">, </w:t>
-      </w:r>
-      <w:r>
-        <w:rPr>
-          <w:lang w:val="es-MX"/>
-        </w:rPr>
-        <w:t xml:space="preserve">assign </w:t>
-      </w:r>
-      <w:r>
-        <w:rPr>
-          <w:lang w:val="es-MX"/>
-        </w:rPr>
-        <w:t xml:space="preserve">any of </w:t>
-      </w:r>
-      <w:r>
-        <w:rPr>
-          <w:lang w:val="es-MX"/>
-        </w:rPr>
-        <w:t xml:space="preserve">the </w:t>
-      </w:r>
-      <w:r>
-        <w:rPr>
-          <w:lang w:val="es-MX"/>
-        </w:rPr>
-        <w:t xml:space="preserve">following </w:t>
-      </w:r>
-      <w:r>
-        <w:rPr>
-          <w:lang w:val="es-MX"/>
-        </w:rPr>
-        <w:t>groups</w:t>
-      </w:r>
-      <w:r>
-        <w:rPr>
-          <w:lang w:val="es-MX"/>
-        </w:rPr>
-        <w:t>:</w:t>
-      </w:r>
-      <w:r>
-        <w:rPr>
-          <w:lang w:val="es-MX"/>
-        </w:rPr>
-        <w:t xml:space="preserve"> </w:t>
-      </w:r>
-      <w:r>
-        <w:rPr>
-          <w:lang w:val="es-MX"/>
-        </w:rPr>
-        <w:t>CHEQUED, CHEQUEN</w:t>
-      </w:r>
-      <w:r>
-        <w:rPr>
-          <w:lang w:val="es-MX"/>
-        </w:rPr>
-        <w:t xml:space="preserve"> or</w:t>
-      </w:r>
-      <w:r>
-        <w:rPr>
-          <w:lang w:val="es-MX"/>
-        </w:rPr>
-        <w:t xml:space="preserve"> TRANSFERENCIA</w:t>
-      </w:r>
-      <w:r>
-        <w:rPr>
-          <w:lang w:val="es-MX"/>
-        </w:rPr>
-        <w:t>,</w:t>
-      </w:r>
-      <w:r>
-        <w:rPr>
-          <w:lang w:val="es-MX"/>
-        </w:rPr>
-        <w:t xml:space="preserve"> to the corresponding means of payment:</w:t>
+        <w:t>Grupo de cobro-pago, setup the following groups: CHEQUED, CHEQUEN, TRANSFERENCIA. For example:</w:t>
       </w:r>
     </w:p>
     <w:p>
@@ -3584,12 +3498,11 @@
           <w:noProof/>
           <w:lang w:val="es-MX" w:eastAsia="es-MX"/>
         </w:rPr>
-        <w:lastRenderedPageBreak/>
         <w:drawing>
-          <wp:inline distT="0" distB="0" distL="0" distR="0" wp14:anchorId="534C3482" wp14:editId="76751C23">
-            <wp:extent cx="5401945" cy="3073400"/>
-            <wp:effectExtent l="0" t="0" r="8255" b="0"/>
-            <wp:docPr id="10" name="Picture 10"/>
+          <wp:inline distT="0" distB="0" distL="0" distR="0" wp14:anchorId="402A0271" wp14:editId="44A4854D">
+            <wp:extent cx="3486150" cy="1885950"/>
+            <wp:effectExtent l="0" t="0" r="0" b="0"/>
+            <wp:docPr id="9" name="Picture 9"/>
             <wp:cNvGraphicFramePr>
               <a:graphicFrameLocks xmlns:a="http://schemas.openxmlformats.org/drawingml/2006/main" noChangeAspect="1"/>
             </wp:cNvGraphicFramePr>
@@ -3609,7 +3522,7 @@
                   <pic:spPr>
                     <a:xfrm>
                       <a:off x="0" y="0"/>
-                      <a:ext cx="5401945" cy="3073400"/>
+                      <a:ext cx="3486150" cy="1885950"/>
                     </a:xfrm>
                     <a:prstGeom prst="rect">
                       <a:avLst/>
@@ -3625,25 +3538,6 @@
     <w:p>
       <w:pPr>
         <w:pStyle w:val="ListParagraph"/>
-        <w:rPr>
-          <w:rFonts w:cs="Arial"/>
-          <w:color w:val="000000"/>
-          <w:lang w:val="es-MX"/>
-        </w:rPr>
-      </w:pPr>
-    </w:p>
-    <w:p>
-      <w:pPr>
-        <w:rPr>
-          <w:rFonts w:cs="Arial"/>
-          <w:color w:val="000000"/>
-          <w:lang w:val="es-MX"/>
-        </w:rPr>
-      </w:pPr>
-    </w:p>
-    <w:p>
-      <w:pPr>
-        <w:pStyle w:val="ListParagraph"/>
         <w:numPr>
           <w:ilvl w:val="0"/>
           <w:numId w:val="34"/>
@@ -3658,13 +3552,79 @@
         <w:rPr>
           <w:lang w:val="es-MX"/>
         </w:rPr>
-        <w:t xml:space="preserve">On Configuración / compañía / </w:t>
+        <w:t>On Configuración / compañía / configuraci</w:t>
       </w:r>
       <w:r>
         <w:rPr>
           <w:lang w:val="es-MX"/>
         </w:rPr>
-        <w:t>configurar exportación de Sicore / configuración de código de impuesto, créate the Id. IIBB. For example:</w:t>
+        <w:t>ón de medios de cobro-</w:t>
+      </w:r>
+      <w:r>
+        <w:rPr>
+          <w:lang w:val="es-MX"/>
+        </w:rPr>
+        <w:t>pago/</w:t>
+      </w:r>
+      <w:r>
+        <w:rPr>
+          <w:lang w:val="es-MX"/>
+        </w:rPr>
+        <w:t xml:space="preserve">medios de cobro-pago, </w:t>
+      </w:r>
+      <w:r>
+        <w:rPr>
+          <w:lang w:val="es-MX"/>
+        </w:rPr>
+        <w:t xml:space="preserve">assign </w:t>
+      </w:r>
+      <w:r>
+        <w:rPr>
+          <w:lang w:val="es-MX"/>
+        </w:rPr>
+        <w:t xml:space="preserve">any of </w:t>
+      </w:r>
+      <w:r>
+        <w:rPr>
+          <w:lang w:val="es-MX"/>
+        </w:rPr>
+        <w:t xml:space="preserve">the </w:t>
+      </w:r>
+      <w:r>
+        <w:rPr>
+          <w:lang w:val="es-MX"/>
+        </w:rPr>
+        <w:t xml:space="preserve">following </w:t>
+      </w:r>
+      <w:r>
+        <w:rPr>
+          <w:lang w:val="es-MX"/>
+        </w:rPr>
+        <w:t>groups</w:t>
+      </w:r>
+      <w:r>
+        <w:rPr>
+          <w:lang w:val="es-MX"/>
+        </w:rPr>
+        <w:t>:</w:t>
+      </w:r>
+      <w:r>
+        <w:rPr>
+          <w:lang w:val="es-MX"/>
+        </w:rPr>
+        <w:t xml:space="preserve"> CHEQUED, CHEQUEN or TRANSFERENCIA</w:t>
+      </w:r>
+      <w:r>
+        <w:rPr>
+          <w:lang w:val="es-MX"/>
+        </w:rPr>
+        <w:t>,</w:t>
+      </w:r>
+      <w:r>
+        <w:rPr>
+          <w:lang w:val="es-MX"/>
+        </w:rPr>
+        <w:t xml:space="preserve"> to the corresponding means of payment:</w:t>
       </w:r>
     </w:p>
     <w:p>
@@ -3681,11 +3641,12 @@
           <w:noProof/>
           <w:lang w:val="es-MX" w:eastAsia="es-MX"/>
         </w:rPr>
+        <w:lastRenderedPageBreak/>
         <w:drawing>
-          <wp:inline distT="0" distB="0" distL="0" distR="0" wp14:anchorId="37856402" wp14:editId="135A72C7">
-            <wp:extent cx="3295650" cy="2028825"/>
-            <wp:effectExtent l="0" t="0" r="0" b="9525"/>
-            <wp:docPr id="14" name="Picture 14"/>
+          <wp:inline distT="0" distB="0" distL="0" distR="0" wp14:anchorId="534C3482" wp14:editId="76751C23">
+            <wp:extent cx="5401945" cy="3073400"/>
+            <wp:effectExtent l="0" t="0" r="8255" b="0"/>
+            <wp:docPr id="10" name="Picture 10"/>
             <wp:cNvGraphicFramePr>
               <a:graphicFrameLocks xmlns:a="http://schemas.openxmlformats.org/drawingml/2006/main" noChangeAspect="1"/>
             </wp:cNvGraphicFramePr>
@@ -3705,7 +3666,7 @@
                   <pic:spPr>
                     <a:xfrm>
                       <a:off x="0" y="0"/>
-                      <a:ext cx="3295650" cy="2028825"/>
+                      <a:ext cx="5401945" cy="3073400"/>
                     </a:xfrm>
                     <a:prstGeom prst="rect">
                       <a:avLst/>
@@ -3721,6 +3682,25 @@
     <w:p>
       <w:pPr>
         <w:pStyle w:val="ListParagraph"/>
+        <w:rPr>
+          <w:rFonts w:cs="Arial"/>
+          <w:color w:val="000000"/>
+          <w:lang w:val="es-MX"/>
+        </w:rPr>
+      </w:pPr>
+    </w:p>
+    <w:p>
+      <w:pPr>
+        <w:rPr>
+          <w:rFonts w:cs="Arial"/>
+          <w:color w:val="000000"/>
+          <w:lang w:val="es-MX"/>
+        </w:rPr>
+      </w:pPr>
+    </w:p>
+    <w:p>
+      <w:pPr>
+        <w:pStyle w:val="ListParagraph"/>
         <w:numPr>
           <w:ilvl w:val="0"/>
           <w:numId w:val="34"/>
@@ -3728,46 +3708,20 @@
         <w:rPr>
           <w:rFonts w:cs="Arial"/>
           <w:color w:val="000000"/>
-        </w:rPr>
-      </w:pPr>
-      <w:r>
-        <w:rPr>
           <w:lang w:val="es-MX"/>
         </w:rPr>
+      </w:pPr>
+      <w:r>
+        <w:rPr>
+          <w:lang w:val="es-MX"/>
+        </w:rPr>
         <w:t xml:space="preserve">On Configuración / compañía / </w:t>
       </w:r>
       <w:r>
         <w:rPr>
           <w:lang w:val="es-MX"/>
         </w:rPr>
-        <w:t>configurar exportación de Sicore / configuración de códigos de régimen, créate the following Ids: A01, A02</w:t>
-      </w:r>
-      <w:r>
-        <w:rPr>
-          <w:lang w:val="es-MX"/>
-        </w:rPr>
-        <w:t xml:space="preserve">. </w:t>
-      </w:r>
-      <w:r>
-        <w:t>In the field Descripci</w:t>
-      </w:r>
-      <w:r>
-        <w:t xml:space="preserve">ón, enter </w:t>
-      </w:r>
-      <w:r>
-        <w:t xml:space="preserve">the </w:t>
-      </w:r>
-      <w:r>
-        <w:t xml:space="preserve">province </w:t>
-      </w:r>
-      <w:r>
-        <w:t xml:space="preserve">jurisdiction, separated </w:t>
-      </w:r>
-      <w:r>
-        <w:t xml:space="preserve">from the description </w:t>
-      </w:r>
-      <w:r>
-        <w:t>by a dash.</w:t>
+        <w:t>configurar exportación de Sicore / configuración de código de impuesto, créate the Id. IIBB. For example:</w:t>
       </w:r>
     </w:p>
     <w:p>
@@ -3781,41 +3735,14 @@
       </w:pPr>
       <w:r>
         <w:rPr>
-          <w:lang w:val="es-MX"/>
-        </w:rPr>
-        <w:t>For example:</w:t>
-      </w:r>
-    </w:p>
-    <w:p>
-      <w:pPr>
-        <w:pStyle w:val="ListParagraph"/>
-        <w:rPr>
-          <w:rFonts w:cs="Arial"/>
-          <w:color w:val="000000"/>
-          <w:lang w:val="es-MX"/>
-        </w:rPr>
-      </w:pPr>
-    </w:p>
-    <w:p>
-      <w:pPr>
-        <w:pStyle w:val="ListParagraph"/>
-        <w:rPr>
-          <w:rFonts w:cs="Arial"/>
-          <w:color w:val="000000"/>
-          <w:lang w:val="es-MX"/>
-        </w:rPr>
-      </w:pPr>
-      <w:r>
-        <w:rPr>
           <w:noProof/>
           <w:lang w:val="es-MX" w:eastAsia="es-MX"/>
         </w:rPr>
-        <w:lastRenderedPageBreak/>
         <w:drawing>
-          <wp:inline distT="0" distB="0" distL="0" distR="0" wp14:anchorId="5F50BA5F" wp14:editId="329F5AE0">
-            <wp:extent cx="3371850" cy="2162175"/>
+          <wp:inline distT="0" distB="0" distL="0" distR="0" wp14:anchorId="37856402" wp14:editId="135A72C7">
+            <wp:extent cx="3295650" cy="2028825"/>
             <wp:effectExtent l="0" t="0" r="0" b="9525"/>
-            <wp:docPr id="15" name="Picture 15"/>
+            <wp:docPr id="14" name="Picture 14"/>
             <wp:cNvGraphicFramePr>
               <a:graphicFrameLocks xmlns:a="http://schemas.openxmlformats.org/drawingml/2006/main" noChangeAspect="1"/>
             </wp:cNvGraphicFramePr>
@@ -3835,6 +3762,130 @@
                   <pic:spPr>
                     <a:xfrm>
                       <a:off x="0" y="0"/>
+                      <a:ext cx="3295650" cy="2028825"/>
+                    </a:xfrm>
+                    <a:prstGeom prst="rect">
+                      <a:avLst/>
+                    </a:prstGeom>
+                  </pic:spPr>
+                </pic:pic>
+              </a:graphicData>
+            </a:graphic>
+          </wp:inline>
+        </w:drawing>
+      </w:r>
+    </w:p>
+    <w:p>
+      <w:pPr>
+        <w:pStyle w:val="ListParagraph"/>
+        <w:numPr>
+          <w:ilvl w:val="0"/>
+          <w:numId w:val="34"/>
+        </w:numPr>
+        <w:rPr>
+          <w:rFonts w:cs="Arial"/>
+          <w:color w:val="000000"/>
+        </w:rPr>
+      </w:pPr>
+      <w:r>
+        <w:rPr>
+          <w:lang w:val="es-MX"/>
+        </w:rPr>
+        <w:t xml:space="preserve">On Configuración / compañía / </w:t>
+      </w:r>
+      <w:r>
+        <w:rPr>
+          <w:lang w:val="es-MX"/>
+        </w:rPr>
+        <w:t xml:space="preserve">configurar exportación de Sicore / configuración de códigos de régimen, créate the following Ids: A01, A02. </w:t>
+      </w:r>
+      <w:r>
+        <w:t>In the field Descripci</w:t>
+      </w:r>
+      <w:r>
+        <w:t xml:space="preserve">ón, enter </w:t>
+      </w:r>
+      <w:r>
+        <w:t xml:space="preserve">the </w:t>
+      </w:r>
+      <w:r>
+        <w:t xml:space="preserve">province </w:t>
+      </w:r>
+      <w:r>
+        <w:t xml:space="preserve">jurisdiction, separated </w:t>
+      </w:r>
+      <w:r>
+        <w:t xml:space="preserve">from the description </w:t>
+      </w:r>
+      <w:r>
+        <w:t>by a dash.</w:t>
+      </w:r>
+    </w:p>
+    <w:p>
+      <w:pPr>
+        <w:pStyle w:val="ListParagraph"/>
+        <w:rPr>
+          <w:rFonts w:cs="Arial"/>
+          <w:color w:val="000000"/>
+          <w:lang w:val="es-MX"/>
+        </w:rPr>
+      </w:pPr>
+      <w:r>
+        <w:rPr>
+          <w:lang w:val="es-MX"/>
+        </w:rPr>
+        <w:t>For example:</w:t>
+      </w:r>
+    </w:p>
+    <w:p>
+      <w:pPr>
+        <w:pStyle w:val="ListParagraph"/>
+        <w:rPr>
+          <w:rFonts w:cs="Arial"/>
+          <w:color w:val="000000"/>
+          <w:lang w:val="es-MX"/>
+        </w:rPr>
+      </w:pPr>
+    </w:p>
+    <w:p>
+      <w:pPr>
+        <w:pStyle w:val="ListParagraph"/>
+        <w:rPr>
+          <w:rFonts w:cs="Arial"/>
+          <w:color w:val="000000"/>
+          <w:lang w:val="es-MX"/>
+        </w:rPr>
+      </w:pPr>
+      <w:r>
+        <w:rPr>
+          <w:noProof/>
+          <w:lang w:val="es-MX" w:eastAsia="es-MX"/>
+        </w:rPr>
+        <w:lastRenderedPageBreak/>
+        <w:drawing>
+          <wp:inline distT="0" distB="0" distL="0" distR="0" wp14:anchorId="5F50BA5F" wp14:editId="329F5AE0">
+            <wp:extent cx="3371850" cy="2162175"/>
+            <wp:effectExtent l="0" t="0" r="0" b="9525"/>
+            <wp:docPr id="15" name="Picture 15"/>
+            <wp:cNvGraphicFramePr>
+              <a:graphicFrameLocks xmlns:a="http://schemas.openxmlformats.org/drawingml/2006/main" noChangeAspect="1"/>
+            </wp:cNvGraphicFramePr>
+            <a:graphic xmlns:a="http://schemas.openxmlformats.org/drawingml/2006/main">
+              <a:graphicData uri="http://schemas.openxmlformats.org/drawingml/2006/picture">
+                <pic:pic xmlns:pic="http://schemas.openxmlformats.org/drawingml/2006/picture">
+                  <pic:nvPicPr>
+                    <pic:cNvPr id="1" name=""/>
+                    <pic:cNvPicPr/>
+                  </pic:nvPicPr>
+                  <pic:blipFill>
+                    <a:blip r:embed="rId18"/>
+                    <a:stretch>
+                      <a:fillRect/>
+                    </a:stretch>
+                  </pic:blipFill>
+                  <pic:spPr>
+                    <a:xfrm>
+                      <a:off x="0" y="0"/>
                       <a:ext cx="3371850" cy="2162175"/>
                     </a:xfrm>
                     <a:prstGeom prst="rect">
@@ -3858,6 +3909,7 @@
         <w:rPr>
           <w:rFonts w:cs="Arial"/>
           <w:color w:val="000000"/>
+          <w:lang w:val="es-MX"/>
         </w:rPr>
       </w:pPr>
       <w:r>
@@ -3923,10 +3975,7 @@
         </w:rPr>
       </w:pPr>
       <w:r>
-        <w:t>I</w:t>
-      </w:r>
-      <w:r>
-        <w:t xml:space="preserve">n the field Descripción, </w:t>
+        <w:t xml:space="preserve">In the field Descripción, </w:t>
       </w:r>
       <w:r>
         <w:t>i</w:t>
@@ -3964,14 +4013,7 @@
           <w:rFonts w:cs="Arial"/>
           <w:color w:val="000000"/>
         </w:rPr>
-        <w:t>C</w:t>
-      </w:r>
-      <w:r>
-        <w:rPr>
-          <w:rFonts w:cs="Arial"/>
-          <w:color w:val="000000"/>
-        </w:rPr>
-        <w:t>lick in the field Régimen. The window Retenciones – impuesto/regimen opens.</w:t>
+        <w:t>Click in the field Régimen. The window Retenciones – impuesto/regimen opens.</w:t>
       </w:r>
     </w:p>
     <w:p>
@@ -4375,7 +4417,7 @@
                     <pic:cNvPicPr/>
                   </pic:nvPicPr>
                   <pic:blipFill>
-                    <a:blip r:embed="rId18"/>
+                    <a:blip r:embed="rId19"/>
                     <a:stretch>
                       <a:fillRect/>
                     </a:stretch>
@@ -4456,35 +4498,7 @@
           <w:rFonts w:cs="Arial"/>
           <w:color w:val="000000"/>
         </w:rPr>
-        <w:t xml:space="preserve">On the window Retenciones – impuesto/regimen, enter the Id </w:t>
-      </w:r>
-      <w:r>
-        <w:rPr>
-          <w:rFonts w:cs="Arial"/>
-          <w:color w:val="000000"/>
-        </w:rPr>
-        <w:t xml:space="preserve">Axx (according to the province jurisdiction) </w:t>
-      </w:r>
-      <w:r>
-        <w:rPr>
-          <w:rFonts w:cs="Arial"/>
-          <w:color w:val="000000"/>
-        </w:rPr>
-        <w:t xml:space="preserve">in the field Id. De </w:t>
-      </w:r>
-      <w:r>
-        <w:rPr>
-          <w:rFonts w:cs="Arial"/>
-          <w:color w:val="000000"/>
-        </w:rPr>
-        <w:t>regulación</w:t>
-      </w:r>
-      <w:r>
-        <w:rPr>
-          <w:rFonts w:cs="Arial"/>
-          <w:color w:val="000000"/>
-        </w:rPr>
-        <w:t>.</w:t>
+        <w:t>On the window Retenciones – impuesto/regimen, enter the Id Axx (according to the province jurisdiction) in the field Id. De regulación.</w:t>
       </w:r>
     </w:p>
     <w:p>
@@ -4747,7 +4761,7 @@
                     <pic:cNvPicPr/>
                   </pic:nvPicPr>
                   <pic:blipFill>
-                    <a:blip r:embed="rId19"/>
+                    <a:blip r:embed="rId20"/>
                     <a:stretch>
                       <a:fillRect/>
                     </a:stretch>
@@ -4803,8 +4817,6 @@
           <w:color w:val="000000"/>
         </w:rPr>
       </w:pPr>
-      <w:bookmarkStart w:id="0" w:name="_GoBack"/>
-      <w:bookmarkEnd w:id="0"/>
     </w:p>
     <w:p>
       <w:pPr>
@@ -4816,7 +4828,7 @@
       </w:pPr>
     </w:p>
     <w:sectPr>
-      <w:footerReference w:type="default" r:id="rId20"/>
+      <w:footerReference w:type="default" r:id="rId21"/>
       <w:pgSz w:w="11909" w:h="16834" w:code="9"/>
       <w:pgMar w:top="1701" w:right="1701" w:bottom="1702" w:left="1701" w:header="709" w:footer="709" w:gutter="0"/>
       <w:cols w:space="708"/>
@@ -4990,14 +5002,14 @@
             <w:rPr>
               <w:rFonts w:cs="Arial"/>
               <w:sz w:val="16"/>
-              <w:lang w:val="es-MX"/>
+              <w:lang w:val="en-US"/>
             </w:rPr>
           </w:pPr>
           <w:r>
             <w:rPr>
               <w:rFonts w:cs="Arial"/>
               <w:sz w:val="16"/>
-              <w:lang w:val="es-MX"/>
+              <w:lang w:val="en-US"/>
             </w:rPr>
             <w:t>Ref. del Documento:</w:t>
           </w:r>
@@ -5143,7 +5155,7 @@
               <w:sz w:val="16"/>
               <w:lang w:val="es-MX"/>
             </w:rPr>
-            <w:t>9</w:t>
+            <w:t>10</w:t>
           </w:r>
           <w:r>
             <w:rPr>
@@ -5192,7 +5204,7 @@
               <w:sz w:val="16"/>
               <w:lang w:val="es-MX"/>
             </w:rPr>
-            <w:t>9</w:t>
+            <w:t>10</w:t>
           </w:r>
           <w:r>
             <w:rPr>
@@ -9424,7 +9436,7 @@
 </file>
 
 <file path=customXml/itemProps1.xml><?xml version="1.0" encoding="utf-8"?>
-<ds:datastoreItem xmlns:ds="http://schemas.openxmlformats.org/officeDocument/2006/customXml" ds:itemID="{031C78E4-A1B9-4643-8266-EE000E32A967}">
+<ds:datastoreItem xmlns:ds="http://schemas.openxmlformats.org/officeDocument/2006/customXml" ds:itemID="{02BC990C-D44A-4EFF-8F46-56AF659DF3FE}">
   <ds:schemaRefs>
     <ds:schemaRef ds:uri="http://schemas.openxmlformats.org/officeDocument/2006/bibliography"/>
   </ds:schemaRefs>

</xml_diff>

<commit_message>
ajustes varios a generación de archivos de pagos y proveedores
</commit_message>
<xml_diff>
--- a/DOC/170707 PROE Installation guide - hsbc payments interface.docx
+++ b/DOC/170707 PROE Installation guide - hsbc payments interface.docx
@@ -2350,8 +2350,6 @@
                 </wp:inline>
               </w:drawing>
             </w:r>
-            <w:bookmarkStart w:id="0" w:name="_GoBack"/>
-            <w:bookmarkEnd w:id="0"/>
           </w:p>
           <w:p>
             <w:pPr>
@@ -3721,7 +3719,43 @@
         <w:rPr>
           <w:lang w:val="es-MX"/>
         </w:rPr>
-        <w:t>configurar exportación de Sicore / configuración de código de impuesto, créate the Id. IIBB. For example:</w:t>
+        <w:t>configurar exportación de Sicore / configur</w:t>
+      </w:r>
+      <w:r>
+        <w:rPr>
+          <w:lang w:val="es-MX"/>
+        </w:rPr>
+        <w:t>ación de código de impuesto, cre</w:t>
+      </w:r>
+      <w:r>
+        <w:rPr>
+          <w:lang w:val="es-MX"/>
+        </w:rPr>
+        <w:t xml:space="preserve">ate the </w:t>
+      </w:r>
+      <w:r>
+        <w:rPr>
+          <w:lang w:val="es-MX"/>
+        </w:rPr>
+        <w:t xml:space="preserve">tax </w:t>
+      </w:r>
+      <w:r>
+        <w:rPr>
+          <w:lang w:val="es-MX"/>
+        </w:rPr>
+        <w:t xml:space="preserve">Id. </w:t>
+      </w:r>
+      <w:r>
+        <w:rPr>
+          <w:lang w:val="es-MX"/>
+        </w:rPr>
+        <w:t>PIB</w:t>
+      </w:r>
+      <w:r>
+        <w:rPr>
+          <w:lang w:val="es-MX"/>
+        </w:rPr>
+        <w:t>. For example:</w:t>
       </w:r>
     </w:p>
     <w:p>
@@ -3739,10 +3773,10 @@
           <w:lang w:val="es-MX" w:eastAsia="es-MX"/>
         </w:rPr>
         <w:drawing>
-          <wp:inline distT="0" distB="0" distL="0" distR="0" wp14:anchorId="37856402" wp14:editId="135A72C7">
-            <wp:extent cx="3295650" cy="2028825"/>
-            <wp:effectExtent l="0" t="0" r="0" b="9525"/>
-            <wp:docPr id="14" name="Picture 14"/>
+          <wp:inline distT="0" distB="0" distL="0" distR="0" wp14:anchorId="197C6820" wp14:editId="502F273A">
+            <wp:extent cx="3248025" cy="1838325"/>
+            <wp:effectExtent l="0" t="0" r="9525" b="9525"/>
+            <wp:docPr id="21" name="Picture 21"/>
             <wp:cNvGraphicFramePr>
               <a:graphicFrameLocks xmlns:a="http://schemas.openxmlformats.org/drawingml/2006/main" noChangeAspect="1"/>
             </wp:cNvGraphicFramePr>
@@ -3762,7 +3796,7 @@
                   <pic:spPr>
                     <a:xfrm>
                       <a:off x="0" y="0"/>
-                      <a:ext cx="3295650" cy="2028825"/>
+                      <a:ext cx="3248025" cy="1838325"/>
                     </a:xfrm>
                     <a:prstGeom prst="rect">
                       <a:avLst/>
@@ -3797,7 +3831,19 @@
         <w:rPr>
           <w:lang w:val="es-MX"/>
         </w:rPr>
-        <w:t xml:space="preserve">configurar exportación de Sicore / configuración de códigos de régimen, créate the following Ids: A01, A02. </w:t>
+        <w:t>configurar exportación de Sicore / configuración de códigos de régi</w:t>
+      </w:r>
+      <w:r>
+        <w:rPr>
+          <w:lang w:val="es-MX"/>
+        </w:rPr>
+        <w:t>men, créate the following Ids: 901, 9</w:t>
+      </w:r>
+      <w:r>
+        <w:rPr>
+          <w:lang w:val="es-MX"/>
+        </w:rPr>
+        <w:t xml:space="preserve">02. </w:t>
       </w:r>
       <w:r>
         <w:t>In the field Descripci</w:t>
@@ -3812,13 +3858,7 @@
         <w:t xml:space="preserve">province </w:t>
       </w:r>
       <w:r>
-        <w:t xml:space="preserve">jurisdiction, separated </w:t>
-      </w:r>
-      <w:r>
-        <w:t xml:space="preserve">from the description </w:t>
-      </w:r>
-      <w:r>
-        <w:t>by a dash.</w:t>
+        <w:t>jurisdiction</w:t>
       </w:r>
     </w:p>
     <w:p>
@@ -3861,12 +3901,11 @@
           <w:noProof/>
           <w:lang w:val="es-MX" w:eastAsia="es-MX"/>
         </w:rPr>
-        <w:lastRenderedPageBreak/>
         <w:drawing>
-          <wp:inline distT="0" distB="0" distL="0" distR="0" wp14:anchorId="5F50BA5F" wp14:editId="329F5AE0">
-            <wp:extent cx="3371850" cy="2162175"/>
-            <wp:effectExtent l="0" t="0" r="0" b="9525"/>
-            <wp:docPr id="15" name="Picture 15"/>
+          <wp:inline distT="0" distB="0" distL="0" distR="0" wp14:anchorId="10F21FF6" wp14:editId="5FE7EAF2">
+            <wp:extent cx="3228975" cy="2028825"/>
+            <wp:effectExtent l="0" t="0" r="9525" b="9525"/>
+            <wp:docPr id="13" name="Picture 13"/>
             <wp:cNvGraphicFramePr>
               <a:graphicFrameLocks xmlns:a="http://schemas.openxmlformats.org/drawingml/2006/main" noChangeAspect="1"/>
             </wp:cNvGraphicFramePr>
@@ -3886,7 +3925,7 @@
                   <pic:spPr>
                     <a:xfrm>
                       <a:off x="0" y="0"/>
-                      <a:ext cx="3371850" cy="2162175"/>
+                      <a:ext cx="3228975" cy="2028825"/>
                     </a:xfrm>
                     <a:prstGeom prst="rect">
                       <a:avLst/>
@@ -3916,6 +3955,7 @@
         <w:rPr>
           <w:lang w:val="es-MX"/>
         </w:rPr>
+        <w:lastRenderedPageBreak/>
         <w:t>On Configuración / compañía / configuraci</w:t>
       </w:r>
       <w:r>
@@ -4009,30 +4049,243 @@
         </w:rPr>
       </w:pPr>
       <w:r>
+        <w:t xml:space="preserve">In the field Tipo de Id, insert one of the following values: </w:t>
+      </w:r>
+    </w:p>
+    <w:p>
+      <w:pPr>
+        <w:pStyle w:val="ListParagraph"/>
+        <w:numPr>
+          <w:ilvl w:val="1"/>
+          <w:numId w:val="34"/>
+        </w:numPr>
         <w:rPr>
           <w:rFonts w:cs="Arial"/>
           <w:color w:val="000000"/>
         </w:rPr>
-        <w:t>Click in the field Régimen. The window Retenciones – impuesto/regimen opens.</w:t>
+      </w:pPr>
+      <w:r>
+        <w:t>GCIA – Retención de ganancia</w:t>
       </w:r>
     </w:p>
     <w:p>
       <w:pPr>
         <w:pStyle w:val="ListParagraph"/>
+        <w:numPr>
+          <w:ilvl w:val="1"/>
+          <w:numId w:val="34"/>
+        </w:numPr>
         <w:rPr>
           <w:rFonts w:cs="Arial"/>
           <w:color w:val="000000"/>
         </w:rPr>
       </w:pPr>
+      <w:r>
+        <w:t>IIBB – Retención de Ingresos Brutos</w:t>
+      </w:r>
     </w:p>
     <w:p>
       <w:pPr>
         <w:pStyle w:val="ListParagraph"/>
+        <w:numPr>
+          <w:ilvl w:val="1"/>
+          <w:numId w:val="34"/>
+        </w:numPr>
         <w:rPr>
           <w:rFonts w:cs="Arial"/>
           <w:color w:val="000000"/>
         </w:rPr>
       </w:pPr>
+      <w:r>
+        <w:t>IVA – Retención de IVA</w:t>
+      </w:r>
+    </w:p>
+    <w:p>
+      <w:pPr>
+        <w:pStyle w:val="ListParagraph"/>
+        <w:numPr>
+          <w:ilvl w:val="1"/>
+          <w:numId w:val="34"/>
+        </w:numPr>
+        <w:rPr>
+          <w:rFonts w:cs="Arial"/>
+          <w:color w:val="000000"/>
+        </w:rPr>
+      </w:pPr>
+      <w:r>
+        <w:t>SUSS – Retención de SUSS</w:t>
+      </w:r>
+    </w:p>
+    <w:p>
+      <w:pPr>
+        <w:pStyle w:val="ListParagraph"/>
+        <w:numPr>
+          <w:ilvl w:val="0"/>
+          <w:numId w:val="34"/>
+        </w:numPr>
+        <w:rPr>
+          <w:rFonts w:cs="Arial"/>
+          <w:color w:val="000000"/>
+        </w:rPr>
+      </w:pPr>
+      <w:r>
+        <w:rPr>
+          <w:rFonts w:cs="Arial"/>
+          <w:color w:val="000000"/>
+        </w:rPr>
+        <w:t>Click in the field Régimen. The window Retenciones – impuesto/regimen opens.</w:t>
+      </w:r>
+    </w:p>
+    <w:p>
+      <w:pPr>
+        <w:pStyle w:val="ListParagraph"/>
+        <w:rPr>
+          <w:rFonts w:cs="Arial"/>
+          <w:color w:val="000000"/>
+        </w:rPr>
+      </w:pPr>
+    </w:p>
+    <w:p>
+      <w:pPr>
+        <w:pStyle w:val="ListParagraph"/>
+        <w:rPr>
+          <w:rFonts w:cs="Arial"/>
+          <w:color w:val="000000"/>
+        </w:rPr>
+      </w:pPr>
+      <w:r>
+        <w:rPr>
+          <w:noProof/>
+          <w:lang w:val="es-MX" w:eastAsia="es-MX"/>
+        </w:rPr>
+        <mc:AlternateContent>
+          <mc:Choice Requires="wps">
+            <w:drawing>
+              <wp:anchor distT="0" distB="0" distL="114300" distR="114300" simplePos="0" relativeHeight="251661312" behindDoc="0" locked="0" layoutInCell="1" allowOverlap="1" wp14:anchorId="6CEDB047" wp14:editId="75907FE9">
+                <wp:simplePos x="0" y="0"/>
+                <wp:positionH relativeFrom="margin">
+                  <wp:posOffset>2533650</wp:posOffset>
+                </wp:positionH>
+                <wp:positionV relativeFrom="paragraph">
+                  <wp:posOffset>3195955</wp:posOffset>
+                </wp:positionV>
+                <wp:extent cx="590550" cy="400050"/>
+                <wp:effectExtent l="666750" t="0" r="19050" b="38100"/>
+                <wp:wrapNone/>
+                <wp:docPr id="17" name="Line Callout 2 17"/>
+                <wp:cNvGraphicFramePr/>
+                <a:graphic xmlns:a="http://schemas.openxmlformats.org/drawingml/2006/main">
+                  <a:graphicData uri="http://schemas.microsoft.com/office/word/2010/wordprocessingShape">
+                    <wps:wsp>
+                      <wps:cNvSpPr/>
+                      <wps:spPr>
+                        <a:xfrm>
+                          <a:off x="0" y="0"/>
+                          <a:ext cx="590550" cy="400050"/>
+                        </a:xfrm>
+                        <a:prstGeom prst="borderCallout2">
+                          <a:avLst>
+                            <a:gd name="adj1" fmla="val 18750"/>
+                            <a:gd name="adj2" fmla="val -8333"/>
+                            <a:gd name="adj3" fmla="val 18750"/>
+                            <a:gd name="adj4" fmla="val -16667"/>
+                            <a:gd name="adj5" fmla="val 102976"/>
+                            <a:gd name="adj6" fmla="val -112796"/>
+                          </a:avLst>
+                        </a:prstGeom>
+                      </wps:spPr>
+                      <wps:style>
+                        <a:lnRef idx="2">
+                          <a:schemeClr val="accent2">
+                            <a:shade val="50000"/>
+                          </a:schemeClr>
+                        </a:lnRef>
+                        <a:fillRef idx="1">
+                          <a:schemeClr val="accent2"/>
+                        </a:fillRef>
+                        <a:effectRef idx="0">
+                          <a:schemeClr val="accent2"/>
+                        </a:effectRef>
+                        <a:fontRef idx="minor">
+                          <a:schemeClr val="lt1"/>
+                        </a:fontRef>
+                      </wps:style>
+                      <wps:txbx>
+                        <w:txbxContent>
+                          <w:p>
+                            <w:pPr>
+                              <w:jc w:val="center"/>
+                              <w:rPr>
+                                <w:lang w:val="es-MX"/>
+                              </w:rPr>
+                            </w:pPr>
+                            <w:r>
+                              <w:rPr>
+                                <w:lang w:val="es-MX"/>
+                              </w:rPr>
+                              <w:t>10</w:t>
+                            </w:r>
+                          </w:p>
+                        </w:txbxContent>
+                      </wps:txbx>
+                      <wps:bodyPr rot="0" spcFirstLastPara="0" vertOverflow="overflow" horzOverflow="overflow" vert="horz" wrap="square" lIns="91440" tIns="45720" rIns="91440" bIns="45720" numCol="1" spcCol="0" rtlCol="0" fromWordArt="0" anchor="ctr" anchorCtr="0" forceAA="0" compatLnSpc="1">
+                        <a:prstTxWarp prst="textNoShape">
+                          <a:avLst/>
+                        </a:prstTxWarp>
+                        <a:noAutofit/>
+                      </wps:bodyPr>
+                    </wps:wsp>
+                  </a:graphicData>
+                </a:graphic>
+              </wp:anchor>
+            </w:drawing>
+          </mc:Choice>
+          <mc:Fallback>
+            <w:pict>
+              <v:shapetype w14:anchorId="6CEDB047" id="_x0000_t48" coordsize="21600,21600" o:spt="48" adj="-10080,24300,-3600,4050,-1800,4050" path="m@0@1l@2@3@4@5nfem,l21600,r,21600l,21600xe">
+                <v:stroke joinstyle="miter"/>
+                <v:formulas>
+                  <v:f eqn="val #0"/>
+                  <v:f eqn="val #1"/>
+                  <v:f eqn="val #2"/>
+                  <v:f eqn="val #3"/>
+                  <v:f eqn="val #4"/>
+                  <v:f eqn="val #5"/>
+                </v:formulas>
+                <v:path arrowok="t" o:extrusionok="f" gradientshapeok="t" o:connecttype="custom" o:connectlocs="@0,@1;10800,0;10800,21600;0,10800;21600,10800"/>
+                <v:handles>
+                  <v:h position="#0,#1"/>
+                  <v:h position="#2,#3"/>
+                  <v:h position="#4,#5"/>
+                </v:handles>
+                <o:callout v:ext="edit" on="t"/>
+              </v:shapetype>
+              <v:shape id="Line Callout 2 17" o:spid="_x0000_s1026" type="#_x0000_t48" style="position:absolute;left:0;text-align:left;margin-left:199.5pt;margin-top:251.65pt;width:46.5pt;height:31.5pt;z-index:251661312;visibility:visible;mso-wrap-style:square;mso-wrap-distance-left:9pt;mso-wrap-distance-top:0;mso-wrap-distance-right:9pt;mso-wrap-distance-bottom:0;mso-position-horizontal:absolute;mso-position-horizontal-relative:margin;mso-position-vertical:absolute;mso-position-vertical-relative:text;v-text-anchor:middle" o:gfxdata="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" adj="-24364,22243" fillcolor="#ed7d31 [3205]" strokecolor="#823b0b [1605]" strokeweight="1pt">
+                <v:textbox>
+                  <w:txbxContent>
+                    <w:p>
+                      <w:pPr>
+                        <w:jc w:val="center"/>
+                        <w:rPr>
+                          <w:lang w:val="es-MX"/>
+                        </w:rPr>
+                      </w:pPr>
+                      <w:r>
+                        <w:rPr>
+                          <w:lang w:val="es-MX"/>
+                        </w:rPr>
+                        <w:t>10</w:t>
+                      </w:r>
+                    </w:p>
+                  </w:txbxContent>
+                </v:textbox>
+                <o:callout v:ext="edit" minusy="t"/>
+                <w10:wrap anchorx="margin"/>
+              </v:shape>
+            </w:pict>
+          </mc:Fallback>
+        </mc:AlternateContent>
+      </w:r>
       <w:r>
         <w:rPr>
           <w:noProof/>
@@ -4044,10 +4297,10 @@
               <wp:anchor distT="0" distB="0" distL="114300" distR="114300" simplePos="0" relativeHeight="251667456" behindDoc="0" locked="0" layoutInCell="1" allowOverlap="1" wp14:anchorId="49C2BF8E" wp14:editId="4F3B8E77">
                 <wp:simplePos x="0" y="0"/>
                 <wp:positionH relativeFrom="margin">
-                  <wp:align>right</wp:align>
+                  <wp:posOffset>4554220</wp:posOffset>
                 </wp:positionH>
                 <wp:positionV relativeFrom="paragraph">
-                  <wp:posOffset>767715</wp:posOffset>
+                  <wp:posOffset>653415</wp:posOffset>
                 </wp:positionV>
                 <wp:extent cx="590550" cy="400050"/>
                 <wp:effectExtent l="666750" t="0" r="19050" b="38100"/>
@@ -4122,25 +4375,7 @@
           </mc:Choice>
           <mc:Fallback>
             <w:pict>
-              <v:shapetype w14:anchorId="49C2BF8E" id="_x0000_t48" coordsize="21600,21600" o:spt="48" adj="-10080,24300,-3600,4050,-1800,4050" path="m@0@1l@2@3@4@5nfem,l21600,r,21600l,21600xe">
-                <v:stroke joinstyle="miter"/>
-                <v:formulas>
-                  <v:f eqn="val #0"/>
-                  <v:f eqn="val #1"/>
-                  <v:f eqn="val #2"/>
-                  <v:f eqn="val #3"/>
-                  <v:f eqn="val #4"/>
-                  <v:f eqn="val #5"/>
-                </v:formulas>
-                <v:path arrowok="t" o:extrusionok="f" gradientshapeok="t" o:connecttype="custom" o:connectlocs="@0,@1;10800,0;10800,21600;0,10800;21600,10800"/>
-                <v:handles>
-                  <v:h position="#0,#1"/>
-                  <v:h position="#2,#3"/>
-                  <v:h position="#4,#5"/>
-                </v:handles>
-                <o:callout v:ext="edit" on="t"/>
-              </v:shapetype>
-              <v:shape id="Line Callout 2 20" o:spid="_x0000_s1026" type="#_x0000_t48" style="position:absolute;left:0;text-align:left;margin-left:-4.7pt;margin-top:60.45pt;width:46.5pt;height:31.5pt;z-index:251667456;visibility:visible;mso-wrap-style:square;mso-wrap-distance-left:9pt;mso-wrap-distance-top:0;mso-wrap-distance-right:9pt;mso-wrap-distance-bottom:0;mso-position-horizontal:right;mso-position-horizontal-relative:margin;mso-position-vertical:absolute;mso-position-vertical-relative:text;v-text-anchor:middle" o:gfxdata="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" adj="-24364,22243" fillcolor="#ed7d31 [3205]" strokecolor="#823b0b [1605]" strokeweight="1pt">
+              <v:shape w14:anchorId="49C2BF8E" id="Line Callout 2 20" o:spid="_x0000_s1027" type="#_x0000_t48" style="position:absolute;left:0;text-align:left;margin-left:358.6pt;margin-top:51.45pt;width:46.5pt;height:31.5pt;z-index:251667456;visibility:visible;mso-wrap-style:square;mso-wrap-distance-left:9pt;mso-wrap-distance-top:0;mso-wrap-distance-right:9pt;mso-wrap-distance-bottom:0;mso-position-horizontal:absolute;mso-position-horizontal-relative:margin;mso-position-vertical:absolute;mso-position-vertical-relative:text;v-text-anchor:middle" o:gfxdata="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" adj="-24364,22243" fillcolor="#ed7d31 [3205]" strokecolor="#823b0b [1605]" strokeweight="1pt">
                 <v:textbox>
                   <w:txbxContent>
                     <w:p>
@@ -4160,6 +4395,120 @@
                   </w:txbxContent>
                 </v:textbox>
                 <o:callout v:ext="edit" minusy="t"/>
+                <w10:wrap anchorx="margin"/>
+              </v:shape>
+            </w:pict>
+          </mc:Fallback>
+        </mc:AlternateContent>
+      </w:r>
+      <w:r>
+        <w:rPr>
+          <w:noProof/>
+          <w:lang w:val="es-MX" w:eastAsia="es-MX"/>
+        </w:rPr>
+        <mc:AlternateContent>
+          <mc:Choice Requires="wps">
+            <w:drawing>
+              <wp:anchor distT="0" distB="0" distL="114300" distR="114300" simplePos="0" relativeHeight="251669504" behindDoc="0" locked="0" layoutInCell="1" allowOverlap="1" wp14:anchorId="2E5E2CB2" wp14:editId="6DE563B5">
+                <wp:simplePos x="0" y="0"/>
+                <wp:positionH relativeFrom="margin">
+                  <wp:posOffset>2444115</wp:posOffset>
+                </wp:positionH>
+                <wp:positionV relativeFrom="paragraph">
+                  <wp:posOffset>1212215</wp:posOffset>
+                </wp:positionV>
+                <wp:extent cx="590550" cy="400050"/>
+                <wp:effectExtent l="666750" t="0" r="19050" b="19050"/>
+                <wp:wrapNone/>
+                <wp:docPr id="6" name="Line Callout 2 6"/>
+                <wp:cNvGraphicFramePr/>
+                <a:graphic xmlns:a="http://schemas.openxmlformats.org/drawingml/2006/main">
+                  <a:graphicData uri="http://schemas.microsoft.com/office/word/2010/wordprocessingShape">
+                    <wps:wsp>
+                      <wps:cNvSpPr/>
+                      <wps:spPr>
+                        <a:xfrm>
+                          <a:off x="0" y="0"/>
+                          <a:ext cx="590550" cy="400050"/>
+                        </a:xfrm>
+                        <a:prstGeom prst="borderCallout2">
+                          <a:avLst>
+                            <a:gd name="adj1" fmla="val 18750"/>
+                            <a:gd name="adj2" fmla="val -8333"/>
+                            <a:gd name="adj3" fmla="val 18750"/>
+                            <a:gd name="adj4" fmla="val -16667"/>
+                            <a:gd name="adj5" fmla="val 12500"/>
+                            <a:gd name="adj6" fmla="val -112796"/>
+                          </a:avLst>
+                        </a:prstGeom>
+                      </wps:spPr>
+                      <wps:style>
+                        <a:lnRef idx="2">
+                          <a:schemeClr val="accent2">
+                            <a:shade val="50000"/>
+                          </a:schemeClr>
+                        </a:lnRef>
+                        <a:fillRef idx="1">
+                          <a:schemeClr val="accent2"/>
+                        </a:fillRef>
+                        <a:effectRef idx="0">
+                          <a:schemeClr val="accent2"/>
+                        </a:effectRef>
+                        <a:fontRef idx="minor">
+                          <a:schemeClr val="lt1"/>
+                        </a:fontRef>
+                      </wps:style>
+                      <wps:txbx>
+                        <w:txbxContent>
+                          <w:p>
+                            <w:pPr>
+                              <w:jc w:val="center"/>
+                              <w:rPr>
+                                <w:lang w:val="es-MX"/>
+                              </w:rPr>
+                            </w:pPr>
+                            <w:r>
+                              <w:rPr>
+                                <w:lang w:val="es-MX"/>
+                              </w:rPr>
+                              <w:t>9</w:t>
+                            </w:r>
+                          </w:p>
+                        </w:txbxContent>
+                      </wps:txbx>
+                      <wps:bodyPr rot="0" spcFirstLastPara="0" vertOverflow="overflow" horzOverflow="overflow" vert="horz" wrap="square" lIns="91440" tIns="45720" rIns="91440" bIns="45720" numCol="1" spcCol="0" rtlCol="0" fromWordArt="0" anchor="ctr" anchorCtr="0" forceAA="0" compatLnSpc="1">
+                        <a:prstTxWarp prst="textNoShape">
+                          <a:avLst/>
+                        </a:prstTxWarp>
+                        <a:noAutofit/>
+                      </wps:bodyPr>
+                    </wps:wsp>
+                  </a:graphicData>
+                </a:graphic>
+              </wp:anchor>
+            </w:drawing>
+          </mc:Choice>
+          <mc:Fallback>
+            <w:pict>
+              <v:shape w14:anchorId="2E5E2CB2" id="Line Callout 2 6" o:spid="_x0000_s1028" type="#_x0000_t48" style="position:absolute;left:0;text-align:left;margin-left:192.45pt;margin-top:95.45pt;width:46.5pt;height:31.5pt;z-index:251669504;visibility:visible;mso-wrap-style:square;mso-wrap-distance-left:9pt;mso-wrap-distance-top:0;mso-wrap-distance-right:9pt;mso-wrap-distance-bottom:0;mso-position-horizontal:absolute;mso-position-horizontal-relative:margin;mso-position-vertical:absolute;mso-position-vertical-relative:text;v-text-anchor:middle" o:gfxdata="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" adj="-24364,2700" fillcolor="#ed7d31 [3205]" strokecolor="#823b0b [1605]" strokeweight="1pt">
+                <v:textbox>
+                  <w:txbxContent>
+                    <w:p>
+                      <w:pPr>
+                        <w:jc w:val="center"/>
+                        <w:rPr>
+                          <w:lang w:val="es-MX"/>
+                        </w:rPr>
+                      </w:pPr>
+                      <w:r>
+                        <w:rPr>
+                          <w:lang w:val="es-MX"/>
+                        </w:rPr>
+                        <w:t>9</w:t>
+                      </w:r>
+                    </w:p>
+                  </w:txbxContent>
+                </v:textbox>
                 <w10:wrap anchorx="margin"/>
               </v:shape>
             </w:pict>
@@ -4255,7 +4604,7 @@
           </mc:Choice>
           <mc:Fallback>
             <w:pict>
-              <v:shape id="Line Callout 2 16" o:spid="_x0000_s1027" type="#_x0000_t48" style="position:absolute;left:0;text-align:left;margin-left:192.85pt;margin-top:56.75pt;width:46.5pt;height:31.5pt;z-index:251659264;visibility:visible;mso-wrap-style:square;mso-wrap-distance-left:9pt;mso-wrap-distance-top:0;mso-wrap-distance-right:9pt;mso-wrap-distance-bottom:0;mso-position-horizontal:absolute;mso-position-horizontal-relative:margin;mso-position-vertical:absolute;mso-position-vertical-relative:text;v-text-anchor:middle" o:gfxdata="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" adj="-24364,22243" fillcolor="#ed7d31 [3205]" strokecolor="#823b0b [1605]" strokeweight="1pt">
+              <v:shape id="Line Callout 2 16" o:spid="_x0000_s1029" type="#_x0000_t48" style="position:absolute;left:0;text-align:left;margin-left:192.85pt;margin-top:56.75pt;width:46.5pt;height:31.5pt;z-index:251659264;visibility:visible;mso-wrap-style:square;mso-wrap-distance-left:9pt;mso-wrap-distance-top:0;mso-wrap-distance-right:9pt;mso-wrap-distance-bottom:0;mso-position-horizontal:absolute;mso-position-horizontal-relative:margin;mso-position-vertical:absolute;mso-position-vertical-relative:text;v-text-anchor:middle" o:gfxdata="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" adj="-24364,22243" fillcolor="#ed7d31 [3205]" strokecolor="#823b0b [1605]" strokeweight="1pt">
                 <v:textbox>
                   <w:txbxContent>
                     <w:p>
@@ -4286,126 +4635,11 @@
           <w:noProof/>
           <w:lang w:val="es-MX" w:eastAsia="es-MX"/>
         </w:rPr>
-        <mc:AlternateContent>
-          <mc:Choice Requires="wps">
-            <w:drawing>
-              <wp:anchor distT="0" distB="0" distL="114300" distR="114300" simplePos="0" relativeHeight="251661312" behindDoc="0" locked="0" layoutInCell="1" allowOverlap="1" wp14:anchorId="6CEDB047" wp14:editId="75907FE9">
-                <wp:simplePos x="0" y="0"/>
-                <wp:positionH relativeFrom="margin">
-                  <wp:posOffset>2581275</wp:posOffset>
-                </wp:positionH>
-                <wp:positionV relativeFrom="paragraph">
-                  <wp:posOffset>3272155</wp:posOffset>
-                </wp:positionV>
-                <wp:extent cx="590550" cy="400050"/>
-                <wp:effectExtent l="666750" t="0" r="19050" b="38100"/>
-                <wp:wrapNone/>
-                <wp:docPr id="17" name="Line Callout 2 17"/>
-                <wp:cNvGraphicFramePr/>
-                <a:graphic xmlns:a="http://schemas.openxmlformats.org/drawingml/2006/main">
-                  <a:graphicData uri="http://schemas.microsoft.com/office/word/2010/wordprocessingShape">
-                    <wps:wsp>
-                      <wps:cNvSpPr/>
-                      <wps:spPr>
-                        <a:xfrm>
-                          <a:off x="0" y="0"/>
-                          <a:ext cx="590550" cy="400050"/>
-                        </a:xfrm>
-                        <a:prstGeom prst="borderCallout2">
-                          <a:avLst>
-                            <a:gd name="adj1" fmla="val 18750"/>
-                            <a:gd name="adj2" fmla="val -8333"/>
-                            <a:gd name="adj3" fmla="val 18750"/>
-                            <a:gd name="adj4" fmla="val -16667"/>
-                            <a:gd name="adj5" fmla="val 102976"/>
-                            <a:gd name="adj6" fmla="val -112796"/>
-                          </a:avLst>
-                        </a:prstGeom>
-                      </wps:spPr>
-                      <wps:style>
-                        <a:lnRef idx="2">
-                          <a:schemeClr val="accent2">
-                            <a:shade val="50000"/>
-                          </a:schemeClr>
-                        </a:lnRef>
-                        <a:fillRef idx="1">
-                          <a:schemeClr val="accent2"/>
-                        </a:fillRef>
-                        <a:effectRef idx="0">
-                          <a:schemeClr val="accent2"/>
-                        </a:effectRef>
-                        <a:fontRef idx="minor">
-                          <a:schemeClr val="lt1"/>
-                        </a:fontRef>
-                      </wps:style>
-                      <wps:txbx>
-                        <w:txbxContent>
-                          <w:p>
-                            <w:pPr>
-                              <w:jc w:val="center"/>
-                              <w:rPr>
-                                <w:lang w:val="es-MX"/>
-                              </w:rPr>
-                            </w:pPr>
-                            <w:r>
-                              <w:rPr>
-                                <w:lang w:val="es-MX"/>
-                              </w:rPr>
-                              <w:t>9</w:t>
-                            </w:r>
-                          </w:p>
-                        </w:txbxContent>
-                      </wps:txbx>
-                      <wps:bodyPr rot="0" spcFirstLastPara="0" vertOverflow="overflow" horzOverflow="overflow" vert="horz" wrap="square" lIns="91440" tIns="45720" rIns="91440" bIns="45720" numCol="1" spcCol="0" rtlCol="0" fromWordArt="0" anchor="ctr" anchorCtr="0" forceAA="0" compatLnSpc="1">
-                        <a:prstTxWarp prst="textNoShape">
-                          <a:avLst/>
-                        </a:prstTxWarp>
-                        <a:noAutofit/>
-                      </wps:bodyPr>
-                    </wps:wsp>
-                  </a:graphicData>
-                </a:graphic>
-              </wp:anchor>
-            </w:drawing>
-          </mc:Choice>
-          <mc:Fallback>
-            <w:pict>
-              <v:shape w14:anchorId="6CEDB047" id="Line Callout 2 17" o:spid="_x0000_s1028" type="#_x0000_t48" style="position:absolute;left:0;text-align:left;margin-left:203.25pt;margin-top:257.65pt;width:46.5pt;height:31.5pt;z-index:251661312;visibility:visible;mso-wrap-style:square;mso-wrap-distance-left:9pt;mso-wrap-distance-top:0;mso-wrap-distance-right:9pt;mso-wrap-distance-bottom:0;mso-position-horizontal:absolute;mso-position-horizontal-relative:margin;mso-position-vertical:absolute;mso-position-vertical-relative:text;v-text-anchor:middle" o:gfxdata="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" adj="-24364,22243" fillcolor="#ed7d31 [3205]" strokecolor="#823b0b [1605]" strokeweight="1pt">
-                <v:textbox>
-                  <w:txbxContent>
-                    <w:p>
-                      <w:pPr>
-                        <w:jc w:val="center"/>
-                        <w:rPr>
-                          <w:lang w:val="es-MX"/>
-                        </w:rPr>
-                      </w:pPr>
-                      <w:r>
-                        <w:rPr>
-                          <w:lang w:val="es-MX"/>
-                        </w:rPr>
-                        <w:t>9</w:t>
-                      </w:r>
-                    </w:p>
-                  </w:txbxContent>
-                </v:textbox>
-                <o:callout v:ext="edit" minusy="t"/>
-                <w10:wrap anchorx="margin"/>
-              </v:shape>
-            </w:pict>
-          </mc:Fallback>
-        </mc:AlternateContent>
-      </w:r>
-      <w:r>
-        <w:rPr>
-          <w:noProof/>
-          <w:lang w:val="es-MX" w:eastAsia="es-MX"/>
-        </w:rPr>
         <w:drawing>
-          <wp:inline distT="0" distB="0" distL="0" distR="0" wp14:anchorId="41F94D65" wp14:editId="21F4E87E">
-            <wp:extent cx="5401945" cy="4328160"/>
-            <wp:effectExtent l="0" t="0" r="8255" b="0"/>
-            <wp:docPr id="11" name="Picture 11"/>
+          <wp:inline distT="0" distB="0" distL="0" distR="0" wp14:anchorId="3D2D6E51" wp14:editId="1D4AB9D9">
+            <wp:extent cx="5401945" cy="4220210"/>
+            <wp:effectExtent l="0" t="0" r="8255" b="8890"/>
+            <wp:docPr id="22" name="Picture 22"/>
             <wp:cNvGraphicFramePr>
               <a:graphicFrameLocks xmlns:a="http://schemas.openxmlformats.org/drawingml/2006/main" noChangeAspect="1"/>
             </wp:cNvGraphicFramePr>
@@ -4425,7 +4659,7 @@
                   <pic:spPr>
                     <a:xfrm>
                       <a:off x="0" y="0"/>
-                      <a:ext cx="5401945" cy="4328160"/>
+                      <a:ext cx="5401945" cy="4220210"/>
                     </a:xfrm>
                     <a:prstGeom prst="rect">
                       <a:avLst/>
@@ -4498,7 +4732,21 @@
           <w:rFonts w:cs="Arial"/>
           <w:color w:val="000000"/>
         </w:rPr>
-        <w:t>On the window Retenciones – impuesto/regimen, enter the Id Axx (according to the province jurisdiction) in the field Id. De regulación.</w:t>
+        <w:t xml:space="preserve">On the window Retenciones – </w:t>
+      </w:r>
+      <w:r>
+        <w:rPr>
+          <w:rFonts w:cs="Arial"/>
+          <w:color w:val="000000"/>
+        </w:rPr>
+        <w:t>impuesto/regimen, enter the Id 9</w:t>
+      </w:r>
+      <w:r>
+        <w:rPr>
+          <w:rFonts w:cs="Arial"/>
+          <w:color w:val="000000"/>
+        </w:rPr>
+        <w:t>xx (according to the province jurisdiction) in the field Id. De regulación.</w:t>
       </w:r>
     </w:p>
     <w:p>
@@ -4524,7 +4772,7 @@
                   <wp:posOffset>453390</wp:posOffset>
                 </wp:positionH>
                 <wp:positionV relativeFrom="paragraph">
-                  <wp:posOffset>2087880</wp:posOffset>
+                  <wp:posOffset>1983105</wp:posOffset>
                 </wp:positionV>
                 <wp:extent cx="590550" cy="400050"/>
                 <wp:effectExtent l="0" t="114300" r="723900" b="19050"/>
@@ -4580,7 +4828,13 @@
                               <w:rPr>
                                 <w:lang w:val="es-MX"/>
                               </w:rPr>
-                              <w:t>11</w:t>
+                              <w:t>1</w:t>
+                            </w:r>
+                            <w:r>
+                              <w:rPr>
+                                <w:lang w:val="es-MX"/>
+                              </w:rPr>
+                              <w:t>2</w:t>
                             </w:r>
                           </w:p>
                         </w:txbxContent>
@@ -4599,7 +4853,7 @@
           </mc:Choice>
           <mc:Fallback>
             <w:pict>
-              <v:shape w14:anchorId="6CEDB047" id="Line Callout 2 19" o:spid="_x0000_s1029" type="#_x0000_t48" style="position:absolute;left:0;text-align:left;margin-left:35.7pt;margin-top:164.4pt;width:46.5pt;height:31.5pt;z-index:251665408;visibility:visible;mso-wrap-style:square;mso-wrap-distance-left:9pt;mso-wrap-distance-top:0;mso-wrap-distance-right:9pt;mso-wrap-distance-bottom:0;mso-position-horizontal:absolute;mso-position-horizontal-relative:margin;mso-position-vertical:absolute;mso-position-vertical-relative:text;v-text-anchor:middle" o:gfxdata="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" adj="47055,-5529,31935,12793,16665,9193" fillcolor="#ed7d31 [3205]" strokecolor="#823b0b [1605]" strokeweight="1pt">
+              <v:shape w14:anchorId="6CEDB047" id="Line Callout 2 19" o:spid="_x0000_s1030" type="#_x0000_t48" style="position:absolute;left:0;text-align:left;margin-left:35.7pt;margin-top:156.15pt;width:46.5pt;height:31.5pt;z-index:251665408;visibility:visible;mso-wrap-style:square;mso-wrap-distance-left:9pt;mso-wrap-distance-top:0;mso-wrap-distance-right:9pt;mso-wrap-distance-bottom:0;mso-position-horizontal:absolute;mso-position-horizontal-relative:margin;mso-position-vertical:absolute;mso-position-vertical-relative:text;v-text-anchor:middle" o:gfxdata="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" adj="47055,-5529,31935,12793,16665,9193" fillcolor="#ed7d31 [3205]" strokecolor="#823b0b [1605]" strokeweight="1pt">
                 <v:textbox>
                   <w:txbxContent>
                     <w:p>
@@ -4613,7 +4867,13 @@
                         <w:rPr>
                           <w:lang w:val="es-MX"/>
                         </w:rPr>
-                        <w:t>11</w:t>
+                        <w:t>1</w:t>
+                      </w:r>
+                      <w:r>
+                        <w:rPr>
+                          <w:lang w:val="es-MX"/>
+                        </w:rPr>
+                        <w:t>2</w:t>
                       </w:r>
                     </w:p>
                   </w:txbxContent>
@@ -4695,7 +4955,13 @@
                               <w:rPr>
                                 <w:lang w:val="es-MX"/>
                               </w:rPr>
-                              <w:t>10</w:t>
+                              <w:t>1</w:t>
+                            </w:r>
+                            <w:r>
+                              <w:rPr>
+                                <w:lang w:val="es-MX"/>
+                              </w:rPr>
+                              <w:t>1</w:t>
                             </w:r>
                           </w:p>
                         </w:txbxContent>
@@ -4714,7 +4980,7 @@
           </mc:Choice>
           <mc:Fallback>
             <w:pict>
-              <v:shape w14:anchorId="6CEDB047" id="Line Callout 2 18" o:spid="_x0000_s1030" type="#_x0000_t48" style="position:absolute;left:0;text-align:left;margin-left:198.75pt;margin-top:102.45pt;width:46.5pt;height:31.5pt;z-index:251663360;visibility:visible;mso-wrap-style:square;mso-wrap-distance-left:9pt;mso-wrap-distance-top:0;mso-wrap-distance-right:9pt;mso-wrap-distance-bottom:0;mso-position-horizontal:absolute;mso-position-horizontal-relative:margin;mso-position-vertical:absolute;mso-position-vertical-relative:text;v-text-anchor:middle" o:gfxdata="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" adj="-24364,22243" fillcolor="#ed7d31 [3205]" strokecolor="#823b0b [1605]" strokeweight="1pt">
+              <v:shape w14:anchorId="6CEDB047" id="Line Callout 2 18" o:spid="_x0000_s1031" type="#_x0000_t48" style="position:absolute;left:0;text-align:left;margin-left:198.75pt;margin-top:102.45pt;width:46.5pt;height:31.5pt;z-index:251663360;visibility:visible;mso-wrap-style:square;mso-wrap-distance-left:9pt;mso-wrap-distance-top:0;mso-wrap-distance-right:9pt;mso-wrap-distance-bottom:0;mso-position-horizontal:absolute;mso-position-horizontal-relative:margin;mso-position-vertical:absolute;mso-position-vertical-relative:text;v-text-anchor:middle" o:gfxdata="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" adj="-24364,22243" fillcolor="#ed7d31 [3205]" strokecolor="#823b0b [1605]" strokeweight="1pt">
                 <v:textbox>
                   <w:txbxContent>
                     <w:p>
@@ -4728,7 +4994,13 @@
                         <w:rPr>
                           <w:lang w:val="es-MX"/>
                         </w:rPr>
-                        <w:t>10</w:t>
+                        <w:t>1</w:t>
+                      </w:r>
+                      <w:r>
+                        <w:rPr>
+                          <w:lang w:val="es-MX"/>
+                        </w:rPr>
+                        <w:t>1</w:t>
                       </w:r>
                     </w:p>
                   </w:txbxContent>
@@ -4746,10 +5018,10 @@
           <w:lang w:val="es-MX" w:eastAsia="es-MX"/>
         </w:rPr>
         <w:drawing>
-          <wp:inline distT="0" distB="0" distL="0" distR="0" wp14:anchorId="4171D4E6" wp14:editId="27D2E6B4">
-            <wp:extent cx="4438650" cy="2181225"/>
-            <wp:effectExtent l="0" t="0" r="0" b="9525"/>
-            <wp:docPr id="12" name="Picture 12"/>
+          <wp:inline distT="0" distB="0" distL="0" distR="0" wp14:anchorId="11950DDA" wp14:editId="097010FC">
+            <wp:extent cx="4486275" cy="2057400"/>
+            <wp:effectExtent l="0" t="0" r="9525" b="0"/>
+            <wp:docPr id="23" name="Picture 23"/>
             <wp:cNvGraphicFramePr>
               <a:graphicFrameLocks xmlns:a="http://schemas.openxmlformats.org/drawingml/2006/main" noChangeAspect="1"/>
             </wp:cNvGraphicFramePr>
@@ -4769,7 +5041,7 @@
                   <pic:spPr>
                     <a:xfrm>
                       <a:off x="0" y="0"/>
-                      <a:ext cx="4438650" cy="2181225"/>
+                      <a:ext cx="4486275" cy="2057400"/>
                     </a:xfrm>
                     <a:prstGeom prst="rect">
                       <a:avLst/>
@@ -4826,6 +5098,8 @@
           <w:color w:val="000000"/>
         </w:rPr>
       </w:pPr>
+      <w:bookmarkStart w:id="0" w:name="_GoBack"/>
+      <w:bookmarkEnd w:id="0"/>
     </w:p>
     <w:sectPr>
       <w:footerReference w:type="default" r:id="rId21"/>
@@ -5155,7 +5429,7 @@
               <w:sz w:val="16"/>
               <w:lang w:val="es-MX"/>
             </w:rPr>
-            <w:t>10</w:t>
+            <w:t>6</w:t>
           </w:r>
           <w:r>
             <w:rPr>
@@ -7359,7 +7633,7 @@
         <w:rFonts w:hint="default"/>
       </w:rPr>
     </w:lvl>
-    <w:lvl w:ilvl="1" w:tplc="080A0019" w:tentative="1">
+    <w:lvl w:ilvl="1" w:tplc="080A0019">
       <w:start w:val="1"/>
       <w:numFmt w:val="lowerLetter"/>
       <w:lvlText w:val="%2."/>
@@ -9436,7 +9710,7 @@
 </file>
 
 <file path=customXml/itemProps1.xml><?xml version="1.0" encoding="utf-8"?>
-<ds:datastoreItem xmlns:ds="http://schemas.openxmlformats.org/officeDocument/2006/customXml" ds:itemID="{02BC990C-D44A-4EFF-8F46-56AF659DF3FE}">
+<ds:datastoreItem xmlns:ds="http://schemas.openxmlformats.org/officeDocument/2006/customXml" ds:itemID="{D02ED4EB-543B-432D-BEB4-219E1D7CC833}">
   <ds:schemaRefs>
     <ds:schemaRef ds:uri="http://schemas.openxmlformats.org/officeDocument/2006/bibliography"/>
   </ds:schemaRefs>

</xml_diff>

<commit_message>
Agrega configuración de retenciones de Tucumán a generación de archivo de pagos
</commit_message>
<xml_diff>
--- a/DOC/170707 PROE Installation guide - hsbc payments interface.docx
+++ b/DOC/170707 PROE Installation guide - hsbc payments interface.docx
@@ -1,6 +1,6 @@
 
 <file path=word/document.xml><?xml version="1.0" encoding="utf-8"?>
-<w:document xmlns:wpc="http://schemas.microsoft.com/office/word/2010/wordprocessingCanvas" xmlns:cx="http://schemas.microsoft.com/office/drawing/2014/chartex" xmlns:cx1="http://schemas.microsoft.com/office/drawing/2015/9/8/chartex" xmlns:mc="http://schemas.openxmlformats.org/markup-compatibility/2006" xmlns:o="urn:schemas-microsoft-com:office:office" xmlns:r="http://schemas.openxmlformats.org/officeDocument/2006/relationships" xmlns:m="http://schemas.openxmlformats.org/officeDocument/2006/math" xmlns:v="urn:schemas-microsoft-com:vml" xmlns:wp14="http://schemas.microsoft.com/office/word/2010/wordprocessingDrawing" xmlns:wp="http://schemas.openxmlformats.org/drawingml/2006/wordprocessingDrawing" xmlns:w10="urn:schemas-microsoft-com:office:word" xmlns:w="http://schemas.openxmlformats.org/wordprocessingml/2006/main" xmlns:w14="http://schemas.microsoft.com/office/word/2010/wordml" xmlns:w15="http://schemas.microsoft.com/office/word/2012/wordml" xmlns:w16se="http://schemas.microsoft.com/office/word/2015/wordml/symex" xmlns:wpg="http://schemas.microsoft.com/office/word/2010/wordprocessingGroup" xmlns:wpi="http://schemas.microsoft.com/office/word/2010/wordprocessingInk" xmlns:wne="http://schemas.microsoft.com/office/word/2006/wordml" xmlns:wps="http://schemas.microsoft.com/office/word/2010/wordprocessingShape" mc:Ignorable="w14 w15 w16se wp14">
+<w:document xmlns:wpc="http://schemas.microsoft.com/office/word/2010/wordprocessingCanvas" xmlns:cx="http://schemas.microsoft.com/office/drawing/2014/chartex" xmlns:cx1="http://schemas.microsoft.com/office/drawing/2015/9/8/chartex" xmlns:cx2="http://schemas.microsoft.com/office/drawing/2015/10/21/chartex" xmlns:cx3="http://schemas.microsoft.com/office/drawing/2016/5/9/chartex" xmlns:cx4="http://schemas.microsoft.com/office/drawing/2016/5/10/chartex" xmlns:cx5="http://schemas.microsoft.com/office/drawing/2016/5/11/chartex" xmlns:cx6="http://schemas.microsoft.com/office/drawing/2016/5/12/chartex" xmlns:cx7="http://schemas.microsoft.com/office/drawing/2016/5/13/chartex" xmlns:cx8="http://schemas.microsoft.com/office/drawing/2016/5/14/chartex" xmlns:mc="http://schemas.openxmlformats.org/markup-compatibility/2006" xmlns:aink="http://schemas.microsoft.com/office/drawing/2016/ink" xmlns:am3d="http://schemas.microsoft.com/office/drawing/2017/model3d" xmlns:o="urn:schemas-microsoft-com:office:office" xmlns:r="http://schemas.openxmlformats.org/officeDocument/2006/relationships" xmlns:m="http://schemas.openxmlformats.org/officeDocument/2006/math" xmlns:v="urn:schemas-microsoft-com:vml" xmlns:wp14="http://schemas.microsoft.com/office/word/2010/wordprocessingDrawing" xmlns:wp="http://schemas.openxmlformats.org/drawingml/2006/wordprocessingDrawing" xmlns:w10="urn:schemas-microsoft-com:office:word" xmlns:w="http://schemas.openxmlformats.org/wordprocessingml/2006/main" xmlns:w14="http://schemas.microsoft.com/office/word/2010/wordml" xmlns:w15="http://schemas.microsoft.com/office/word/2012/wordml" xmlns:w16cid="http://schemas.microsoft.com/office/word/2016/wordml/cid" xmlns:w16se="http://schemas.microsoft.com/office/word/2015/wordml/symex" xmlns:wpg="http://schemas.microsoft.com/office/word/2010/wordprocessingGroup" xmlns:wpi="http://schemas.microsoft.com/office/word/2010/wordprocessingInk" xmlns:wne="http://schemas.microsoft.com/office/word/2006/wordml" xmlns:wps="http://schemas.microsoft.com/office/word/2010/wordprocessingShape" mc:Ignorable="w14 w15 w16se w16cid wp14">
   <w:body>
     <w:p>
       <w:pPr>
@@ -30,7 +30,7 @@
           <w:lang w:val="es-MX" w:eastAsia="es-MX"/>
         </w:rPr>
         <w:drawing>
-          <wp:inline distT="0" distB="0" distL="0" distR="0" wp14:anchorId="46A543C1" wp14:editId="4D251F80">
+          <wp:inline distT="0" distB="0" distL="0" distR="0" wp14:anchorId="46BAD195" wp14:editId="08072D7B">
             <wp:extent cx="2657846" cy="685896"/>
             <wp:effectExtent l="0" t="0" r="0" b="0"/>
             <wp:docPr id="2" name="Imagen 2"/>
@@ -580,6 +580,7 @@
           <w:lang w:val="en-US"/>
         </w:rPr>
       </w:pPr>
+      <w:proofErr w:type="spellStart"/>
       <w:r>
         <w:rPr>
           <w:rFonts w:ascii="Calibri" w:eastAsia="SimSun" w:hAnsi="Calibri" w:cs="Arial"/>
@@ -590,6 +591,7 @@
         </w:rPr>
         <w:t>TiiSelam</w:t>
       </w:r>
+      <w:proofErr w:type="spellEnd"/>
     </w:p>
     <w:p>
       <w:pPr>
@@ -975,6 +977,7 @@
                 <w:sz w:val="24"/>
               </w:rPr>
             </w:pPr>
+            <w:proofErr w:type="spellStart"/>
             <w:r>
               <w:rPr>
                 <w:rFonts w:ascii="Calibri" w:hAnsi="Calibri"/>
@@ -983,6 +986,7 @@
               </w:rPr>
               <w:t>Elaboración</w:t>
             </w:r>
+            <w:proofErr w:type="spellEnd"/>
           </w:p>
         </w:tc>
       </w:tr>
@@ -1162,6 +1166,7 @@
           <w:lang w:val="es-ES"/>
         </w:rPr>
       </w:pPr>
+      <w:proofErr w:type="spellStart"/>
       <w:r>
         <w:rPr>
           <w:b/>
@@ -1170,8 +1175,31 @@
           <w:szCs w:val="26"/>
           <w:lang w:val="es-ES"/>
         </w:rPr>
-        <w:t>Customer review</w:t>
-      </w:r>
+        <w:t>Customer</w:t>
+      </w:r>
+      <w:proofErr w:type="spellEnd"/>
+      <w:r>
+        <w:rPr>
+          <w:b/>
+          <w:bCs/>
+          <w:sz w:val="26"/>
+          <w:szCs w:val="26"/>
+          <w:lang w:val="es-ES"/>
+        </w:rPr>
+        <w:t xml:space="preserve"> </w:t>
+      </w:r>
+      <w:proofErr w:type="spellStart"/>
+      <w:r>
+        <w:rPr>
+          <w:b/>
+          <w:bCs/>
+          <w:sz w:val="26"/>
+          <w:szCs w:val="26"/>
+          <w:lang w:val="es-ES"/>
+        </w:rPr>
+        <w:t>review</w:t>
+      </w:r>
+      <w:proofErr w:type="spellEnd"/>
     </w:p>
     <w:tbl>
       <w:tblPr>
@@ -1711,8 +1739,9 @@
           <w:szCs w:val="36"/>
           <w:lang w:val="es-AR"/>
         </w:rPr>
-        <w:t>HSBC Payments - Dynamics GP interface</w:t>
-      </w:r>
+        <w:t xml:space="preserve">HSBC </w:t>
+      </w:r>
+      <w:proofErr w:type="spellStart"/>
       <w:r>
         <w:rPr>
           <w:rFonts w:cs="Arial"/>
@@ -1722,6 +1751,42 @@
           <w:szCs w:val="36"/>
           <w:lang w:val="es-AR"/>
         </w:rPr>
+        <w:t>Payments</w:t>
+      </w:r>
+      <w:proofErr w:type="spellEnd"/>
+      <w:r>
+        <w:rPr>
+          <w:rFonts w:cs="Arial"/>
+          <w:b w:val="0"/>
+          <w:color w:val="000000"/>
+          <w:sz w:val="36"/>
+          <w:szCs w:val="36"/>
+          <w:lang w:val="es-AR"/>
+        </w:rPr>
+        <w:t xml:space="preserve"> - Dynamics GP </w:t>
+      </w:r>
+      <w:proofErr w:type="gramStart"/>
+      <w:r>
+        <w:rPr>
+          <w:rFonts w:cs="Arial"/>
+          <w:b w:val="0"/>
+          <w:color w:val="000000"/>
+          <w:sz w:val="36"/>
+          <w:szCs w:val="36"/>
+          <w:lang w:val="es-AR"/>
+        </w:rPr>
+        <w:t>interface</w:t>
+      </w:r>
+      <w:proofErr w:type="gramEnd"/>
+      <w:r>
+        <w:rPr>
+          <w:rFonts w:cs="Arial"/>
+          <w:b w:val="0"/>
+          <w:color w:val="000000"/>
+          <w:sz w:val="36"/>
+          <w:szCs w:val="36"/>
+          <w:lang w:val="es-AR"/>
+        </w:rPr>
         <w:fldChar w:fldCharType="end"/>
       </w:r>
     </w:p>
@@ -1741,9 +1806,11 @@
       <w:pPr>
         <w:pStyle w:val="Heading1"/>
       </w:pPr>
+      <w:proofErr w:type="spellStart"/>
       <w:r>
         <w:t>Introduction</w:t>
       </w:r>
+      <w:proofErr w:type="spellEnd"/>
     </w:p>
     <w:p/>
     <w:p>
@@ -1752,23 +1819,31 @@
           <w:lang w:val="en-US"/>
         </w:rPr>
       </w:pPr>
+      <w:proofErr w:type="spellStart"/>
       <w:r>
         <w:rPr>
           <w:lang w:val="en-US"/>
         </w:rPr>
-        <w:t>Proenegy Argentina requires a payment interface to suppliers through HSBC's electronic banking platform.</w:t>
-      </w:r>
-    </w:p>
-    <w:p>
-      <w:pPr>
+        <w:t>Proenegy</w:t>
+      </w:r>
+      <w:proofErr w:type="spellEnd"/>
+      <w:r>
         <w:rPr>
           <w:lang w:val="en-US"/>
         </w:rPr>
-      </w:pPr>
-      <w:r>
+        <w:t xml:space="preserve"> Argentina requires a payment interface to suppliers through HSBC's electronic banking platform.</w:t>
+      </w:r>
+    </w:p>
+    <w:p>
+      <w:pPr>
         <w:rPr>
           <w:lang w:val="en-US"/>
         </w:rPr>
+      </w:pPr>
+      <w:r>
+        <w:rPr>
+          <w:lang w:val="en-US"/>
+        </w:rPr>
         <w:t>This is a guide for installing this functionality on Dynamics GP.</w:t>
       </w:r>
     </w:p>
@@ -1776,9 +1851,11 @@
       <w:pPr>
         <w:pStyle w:val="Heading1"/>
       </w:pPr>
+      <w:proofErr w:type="spellStart"/>
       <w:r>
         <w:t>Installation</w:t>
       </w:r>
+      <w:proofErr w:type="spellEnd"/>
     </w:p>
     <w:p/>
     <w:tbl>
@@ -1874,6 +1951,7 @@
                 <w:lang w:val="es-BO" w:eastAsia="es-BO"/>
               </w:rPr>
             </w:pPr>
+            <w:proofErr w:type="spellStart"/>
             <w:r>
               <w:rPr>
                 <w:rFonts w:ascii="Calibri" w:hAnsi="Calibri"/>
@@ -1885,6 +1963,7 @@
               </w:rPr>
               <w:t>pbe</w:t>
             </w:r>
+            <w:proofErr w:type="spellEnd"/>
             <w:r>
               <w:rPr>
                 <w:rFonts w:ascii="Calibri" w:hAnsi="Calibri"/>
@@ -1963,6 +2042,7 @@
                 <w:lang w:val="es-BO" w:eastAsia="es-BO"/>
               </w:rPr>
             </w:pPr>
+            <w:proofErr w:type="spellStart"/>
             <w:r>
               <w:rPr>
                 <w:rFonts w:ascii="Calibri" w:hAnsi="Calibri"/>
@@ -1972,6 +2052,7 @@
               </w:rPr>
               <w:t>Description</w:t>
             </w:r>
+            <w:proofErr w:type="spellEnd"/>
             <w:r>
               <w:rPr>
                 <w:rFonts w:ascii="Calibri" w:hAnsi="Calibri"/>
@@ -1999,6 +2080,7 @@
                 <w:lang w:val="es-BO" w:eastAsia="es-BO"/>
               </w:rPr>
             </w:pPr>
+            <w:proofErr w:type="spellStart"/>
             <w:r>
               <w:rPr>
                 <w:rFonts w:ascii="Calibri" w:hAnsi="Calibri"/>
@@ -2009,6 +2091,7 @@
               </w:rPr>
               <w:t>Chunk</w:t>
             </w:r>
+            <w:proofErr w:type="spellEnd"/>
             <w:r>
               <w:rPr>
                 <w:rFonts w:ascii="Calibri" w:hAnsi="Calibri"/>
@@ -2017,8 +2100,42 @@
                 <w:szCs w:val="24"/>
                 <w:lang w:val="es-BO" w:eastAsia="es-BO"/>
               </w:rPr>
-              <w:t xml:space="preserve"> and sql scripts installation</w:t>
+              <w:t xml:space="preserve"> and </w:t>
             </w:r>
+            <w:proofErr w:type="spellStart"/>
+            <w:r>
+              <w:rPr>
+                <w:rFonts w:ascii="Calibri" w:hAnsi="Calibri"/>
+                <w:color w:val="000000"/>
+                <w:sz w:val="24"/>
+                <w:szCs w:val="24"/>
+                <w:lang w:val="es-BO" w:eastAsia="es-BO"/>
+              </w:rPr>
+              <w:t>sql</w:t>
+            </w:r>
+            <w:proofErr w:type="spellEnd"/>
+            <w:r>
+              <w:rPr>
+                <w:rFonts w:ascii="Calibri" w:hAnsi="Calibri"/>
+                <w:color w:val="000000"/>
+                <w:sz w:val="24"/>
+                <w:szCs w:val="24"/>
+                <w:lang w:val="es-BO" w:eastAsia="es-BO"/>
+              </w:rPr>
+              <w:t xml:space="preserve"> scripts </w:t>
+            </w:r>
+            <w:proofErr w:type="spellStart"/>
+            <w:r>
+              <w:rPr>
+                <w:rFonts w:ascii="Calibri" w:hAnsi="Calibri"/>
+                <w:color w:val="000000"/>
+                <w:sz w:val="24"/>
+                <w:szCs w:val="24"/>
+                <w:lang w:val="es-BO" w:eastAsia="es-BO"/>
+              </w:rPr>
+              <w:t>installation</w:t>
+            </w:r>
+            <w:proofErr w:type="spellEnd"/>
           </w:p>
           <w:p>
             <w:pPr>
@@ -2056,6 +2173,7 @@
                 <w:lang w:val="es-BO" w:eastAsia="es-BO"/>
               </w:rPr>
             </w:pPr>
+            <w:proofErr w:type="spellStart"/>
             <w:r>
               <w:rPr>
                 <w:rFonts w:ascii="Calibri" w:hAnsi="Calibri"/>
@@ -2074,6 +2192,7 @@
               </w:rPr>
               <w:t>conditions</w:t>
             </w:r>
+            <w:proofErr w:type="spellEnd"/>
             <w:r>
               <w:rPr>
                 <w:rFonts w:ascii="Calibri" w:hAnsi="Calibri"/>
@@ -2149,6 +2268,7 @@
                 <w:lang w:val="es-BO" w:eastAsia="es-BO"/>
               </w:rPr>
             </w:pPr>
+            <w:proofErr w:type="spellStart"/>
             <w:r>
               <w:rPr>
                 <w:rFonts w:ascii="Calibri" w:hAnsi="Calibri"/>
@@ -2158,6 +2278,7 @@
               </w:rPr>
               <w:t>Steps</w:t>
             </w:r>
+            <w:proofErr w:type="spellEnd"/>
             <w:r>
               <w:rPr>
                 <w:rFonts w:ascii="Calibri" w:hAnsi="Calibri"/>
@@ -2192,7 +2313,23 @@
                 <w:color w:val="000000"/>
                 <w:lang w:eastAsia="es-BO"/>
               </w:rPr>
-              <w:t>Copy the PBEGP.cnk chunk into the folder where the GP executable is located</w:t>
+              <w:t xml:space="preserve">Copy the </w:t>
+            </w:r>
+            <w:proofErr w:type="spellStart"/>
+            <w:r>
+              <w:rPr>
+                <w:color w:val="000000"/>
+                <w:lang w:eastAsia="es-BO"/>
+              </w:rPr>
+              <w:t>PBEGP.cnk</w:t>
+            </w:r>
+            <w:proofErr w:type="spellEnd"/>
+            <w:r>
+              <w:rPr>
+                <w:color w:val="000000"/>
+                <w:lang w:eastAsia="es-BO"/>
+              </w:rPr>
+              <w:t xml:space="preserve"> chunk into the folder where the GP executable is located</w:t>
             </w:r>
           </w:p>
           <w:p>
@@ -2209,20 +2346,38 @@
                 <w:lang w:val="es-BO" w:eastAsia="es-BO"/>
               </w:rPr>
             </w:pPr>
+            <w:proofErr w:type="spellStart"/>
             <w:r>
               <w:rPr>
                 <w:color w:val="000000"/>
                 <w:lang w:val="es-BO" w:eastAsia="es-BO"/>
               </w:rPr>
-              <w:t>Execute GP</w:t>
+              <w:t>Execute</w:t>
+            </w:r>
+            <w:proofErr w:type="spellEnd"/>
+            <w:r>
+              <w:rPr>
+                <w:color w:val="000000"/>
+                <w:lang w:val="es-BO" w:eastAsia="es-BO"/>
+              </w:rPr>
+              <w:t xml:space="preserve"> GP</w:t>
             </w:r>
             <w:r>
               <w:rPr>
                 <w:color w:val="000000"/>
                 <w:lang w:val="es-BO" w:eastAsia="es-BO"/>
               </w:rPr>
-              <w:t xml:space="preserve"> as Admin</w:t>
+              <w:t xml:space="preserve"> as </w:t>
             </w:r>
+            <w:proofErr w:type="spellStart"/>
+            <w:r>
+              <w:rPr>
+                <w:color w:val="000000"/>
+                <w:lang w:val="es-BO" w:eastAsia="es-BO"/>
+              </w:rPr>
+              <w:t>Admin</w:t>
+            </w:r>
+            <w:proofErr w:type="spellEnd"/>
           </w:p>
           <w:p>
             <w:pPr>
@@ -2272,7 +2427,39 @@
                 <w:color w:val="000000"/>
                 <w:lang w:eastAsia="es-BO"/>
               </w:rPr>
-              <w:t>Enter GP with the user sa or Dynsa, the first time to create the necessary tables and GP procedures</w:t>
+              <w:t xml:space="preserve">Enter GP with the user </w:t>
+            </w:r>
+            <w:proofErr w:type="spellStart"/>
+            <w:r>
+              <w:rPr>
+                <w:color w:val="000000"/>
+                <w:lang w:eastAsia="es-BO"/>
+              </w:rPr>
+              <w:t>sa</w:t>
+            </w:r>
+            <w:proofErr w:type="spellEnd"/>
+            <w:r>
+              <w:rPr>
+                <w:color w:val="000000"/>
+                <w:lang w:eastAsia="es-BO"/>
+              </w:rPr>
+              <w:t xml:space="preserve"> or </w:t>
+            </w:r>
+            <w:proofErr w:type="spellStart"/>
+            <w:r>
+              <w:rPr>
+                <w:color w:val="000000"/>
+                <w:lang w:eastAsia="es-BO"/>
+              </w:rPr>
+              <w:t>Dynsa</w:t>
+            </w:r>
+            <w:proofErr w:type="spellEnd"/>
+            <w:r>
+              <w:rPr>
+                <w:color w:val="000000"/>
+                <w:lang w:eastAsia="es-BO"/>
+              </w:rPr>
+              <w:t>, the first time to create the necessary tables and GP procedures</w:t>
             </w:r>
           </w:p>
           <w:p>
@@ -2294,7 +2481,39 @@
                 <w:color w:val="000000"/>
                 <w:lang w:eastAsia="es-BO"/>
               </w:rPr>
-              <w:t>In GP, use the sql maintenance option to create the sql objects of the product PBEGP</w:t>
+              <w:t xml:space="preserve">In GP, use the </w:t>
+            </w:r>
+            <w:proofErr w:type="spellStart"/>
+            <w:r>
+              <w:rPr>
+                <w:color w:val="000000"/>
+                <w:lang w:eastAsia="es-BO"/>
+              </w:rPr>
+              <w:t>sql</w:t>
+            </w:r>
+            <w:proofErr w:type="spellEnd"/>
+            <w:r>
+              <w:rPr>
+                <w:color w:val="000000"/>
+                <w:lang w:eastAsia="es-BO"/>
+              </w:rPr>
+              <w:t xml:space="preserve"> maintenance option to create the </w:t>
+            </w:r>
+            <w:proofErr w:type="spellStart"/>
+            <w:r>
+              <w:rPr>
+                <w:color w:val="000000"/>
+                <w:lang w:eastAsia="es-BO"/>
+              </w:rPr>
+              <w:t>sql</w:t>
+            </w:r>
+            <w:proofErr w:type="spellEnd"/>
+            <w:r>
+              <w:rPr>
+                <w:color w:val="000000"/>
+                <w:lang w:eastAsia="es-BO"/>
+              </w:rPr>
+              <w:t xml:space="preserve"> objects of the product PBEGP</w:t>
             </w:r>
           </w:p>
           <w:p>
@@ -2315,7 +2534,7 @@
               </w:rPr>
               <w:lastRenderedPageBreak/>
               <w:drawing>
-                <wp:inline distT="0" distB="0" distL="0" distR="0" wp14:anchorId="2170428B" wp14:editId="58DE7B18">
+                <wp:inline distT="0" distB="0" distL="0" distR="0" wp14:anchorId="16686DD3" wp14:editId="3F49FC96">
                   <wp:extent cx="4495800" cy="3640621"/>
                   <wp:effectExtent l="0" t="0" r="0" b="0"/>
                   <wp:docPr id="3" name="Picture 3"/>
@@ -2392,7 +2611,39 @@
                 <w:color w:val="000000"/>
                 <w:lang w:eastAsia="es-BO"/>
               </w:rPr>
-              <w:t>Open SQL server management studio and execute the sql scripts in the Proenergy test company. Execute the scripts in order.</w:t>
+              <w:t xml:space="preserve">Open SQL server management studio and execute the </w:t>
+            </w:r>
+            <w:proofErr w:type="spellStart"/>
+            <w:r>
+              <w:rPr>
+                <w:color w:val="000000"/>
+                <w:lang w:eastAsia="es-BO"/>
+              </w:rPr>
+              <w:t>sql</w:t>
+            </w:r>
+            <w:proofErr w:type="spellEnd"/>
+            <w:r>
+              <w:rPr>
+                <w:color w:val="000000"/>
+                <w:lang w:eastAsia="es-BO"/>
+              </w:rPr>
+              <w:t xml:space="preserve"> scripts in the </w:t>
+            </w:r>
+            <w:proofErr w:type="spellStart"/>
+            <w:r>
+              <w:rPr>
+                <w:color w:val="000000"/>
+                <w:lang w:eastAsia="es-BO"/>
+              </w:rPr>
+              <w:t>Proenergy</w:t>
+            </w:r>
+            <w:proofErr w:type="spellEnd"/>
+            <w:r>
+              <w:rPr>
+                <w:color w:val="000000"/>
+                <w:lang w:eastAsia="es-BO"/>
+              </w:rPr>
+              <w:t xml:space="preserve"> test company. Execute the scripts in order.</w:t>
             </w:r>
           </w:p>
           <w:p>
@@ -2581,6 +2832,7 @@
                 <w:lang w:val="es-BO" w:eastAsia="es-BO"/>
               </w:rPr>
             </w:pPr>
+            <w:proofErr w:type="spellStart"/>
             <w:r>
               <w:rPr>
                 <w:rFonts w:ascii="Calibri" w:hAnsi="Calibri"/>
@@ -2590,7 +2842,19 @@
                 <w:szCs w:val="24"/>
                 <w:lang w:val="es-BO" w:eastAsia="es-BO"/>
               </w:rPr>
-              <w:t xml:space="preserve">pbe </w:t>
+              <w:t>pbe</w:t>
+            </w:r>
+            <w:proofErr w:type="spellEnd"/>
+            <w:r>
+              <w:rPr>
+                <w:rFonts w:ascii="Calibri" w:hAnsi="Calibri"/>
+                <w:b/>
+                <w:color w:val="000000"/>
+                <w:sz w:val="24"/>
+                <w:szCs w:val="24"/>
+                <w:lang w:val="es-BO" w:eastAsia="es-BO"/>
+              </w:rPr>
+              <w:t xml:space="preserve"> </w:t>
             </w:r>
           </w:p>
         </w:tc>
@@ -2659,6 +2923,7 @@
                 <w:lang w:val="es-BO" w:eastAsia="es-BO"/>
               </w:rPr>
             </w:pPr>
+            <w:proofErr w:type="spellStart"/>
             <w:r>
               <w:rPr>
                 <w:rFonts w:ascii="Calibri" w:hAnsi="Calibri"/>
@@ -2668,6 +2933,7 @@
               </w:rPr>
               <w:t>Description</w:t>
             </w:r>
+            <w:proofErr w:type="spellEnd"/>
             <w:r>
               <w:rPr>
                 <w:rFonts w:ascii="Calibri" w:hAnsi="Calibri"/>
@@ -2730,6 +2996,7 @@
                 <w:lang w:val="es-BO" w:eastAsia="es-BO"/>
               </w:rPr>
             </w:pPr>
+            <w:proofErr w:type="spellStart"/>
             <w:r>
               <w:rPr>
                 <w:rFonts w:ascii="Calibri" w:hAnsi="Calibri"/>
@@ -2748,6 +3015,7 @@
               </w:rPr>
               <w:t>conditions</w:t>
             </w:r>
+            <w:proofErr w:type="spellEnd"/>
             <w:r>
               <w:rPr>
                 <w:rFonts w:ascii="Calibri" w:hAnsi="Calibri"/>
@@ -2775,6 +3043,7 @@
                 <w:lang w:val="en-US" w:eastAsia="es-BO"/>
               </w:rPr>
             </w:pPr>
+            <w:proofErr w:type="gramStart"/>
             <w:r>
               <w:rPr>
                 <w:rFonts w:ascii="Calibri" w:hAnsi="Calibri"/>
@@ -2783,7 +3052,18 @@
                 <w:szCs w:val="24"/>
                 <w:lang w:val="en-US" w:eastAsia="es-BO"/>
               </w:rPr>
-              <w:t>Enter into GP as a power user</w:t>
+              <w:t>Enter into</w:t>
+            </w:r>
+            <w:proofErr w:type="gramEnd"/>
+            <w:r>
+              <w:rPr>
+                <w:rFonts w:ascii="Calibri" w:hAnsi="Calibri"/>
+                <w:color w:val="000000"/>
+                <w:sz w:val="24"/>
+                <w:szCs w:val="24"/>
+                <w:lang w:val="en-US" w:eastAsia="es-BO"/>
+              </w:rPr>
+              <w:t xml:space="preserve"> GP as a power user</w:t>
             </w:r>
           </w:p>
           <w:p>
@@ -2823,6 +3103,7 @@
                 <w:lang w:val="es-BO" w:eastAsia="es-BO"/>
               </w:rPr>
             </w:pPr>
+            <w:proofErr w:type="spellStart"/>
             <w:r>
               <w:rPr>
                 <w:rFonts w:ascii="Calibri" w:hAnsi="Calibri"/>
@@ -2832,6 +3113,7 @@
               </w:rPr>
               <w:t>Steps</w:t>
             </w:r>
+            <w:proofErr w:type="spellEnd"/>
             <w:r>
               <w:rPr>
                 <w:rFonts w:ascii="Calibri" w:hAnsi="Calibri"/>
@@ -2954,7 +3236,7 @@
                 <w:lang w:val="es-MX" w:eastAsia="es-MX"/>
               </w:rPr>
               <w:drawing>
-                <wp:inline distT="0" distB="0" distL="0" distR="0" wp14:anchorId="660CD461" wp14:editId="153C8B32">
+                <wp:inline distT="0" distB="0" distL="0" distR="0" wp14:anchorId="146BE488" wp14:editId="0A2AE750">
                   <wp:extent cx="3880883" cy="4061519"/>
                   <wp:effectExtent l="0" t="0" r="5715" b="0"/>
                   <wp:docPr id="4" name="Imagen 1"/>
@@ -3035,7 +3317,7 @@
                 <w:lang w:val="es-MX" w:eastAsia="es-MX"/>
               </w:rPr>
               <w:drawing>
-                <wp:inline distT="0" distB="0" distL="0" distR="0" wp14:anchorId="7EE2A6F6" wp14:editId="582C2B91">
+                <wp:inline distT="0" distB="0" distL="0" distR="0" wp14:anchorId="2AF89A7E" wp14:editId="1E4B909E">
                   <wp:extent cx="3867485" cy="4114800"/>
                   <wp:effectExtent l="0" t="0" r="0" b="0"/>
                   <wp:docPr id="5" name="Imagen 3"/>
@@ -3126,19 +3408,33 @@
                 <w:lang w:eastAsia="es-BO"/>
               </w:rPr>
             </w:pPr>
+            <w:proofErr w:type="spellStart"/>
             <w:r>
               <w:rPr>
                 <w:rFonts w:ascii="Candara" w:hAnsi="Candara"/>
               </w:rPr>
-              <w:t xml:space="preserve">Proenergy: </w:t>
+              <w:t>Proenergy</w:t>
             </w:r>
-            <w:bookmarkStart w:id="0" w:name="_GoBack"/>
-            <w:bookmarkEnd w:id="0"/>
+            <w:proofErr w:type="spellEnd"/>
             <w:r>
               <w:rPr>
                 <w:rFonts w:ascii="Candara" w:hAnsi="Candara"/>
               </w:rPr>
-              <w:t>Tii Acct Manager role</w:t>
+              <w:t xml:space="preserve">: </w:t>
+            </w:r>
+            <w:proofErr w:type="spellStart"/>
+            <w:r>
+              <w:rPr>
+                <w:rFonts w:ascii="Candara" w:hAnsi="Candara"/>
+              </w:rPr>
+              <w:t>Tii</w:t>
+            </w:r>
+            <w:proofErr w:type="spellEnd"/>
+            <w:r>
+              <w:rPr>
+                <w:rFonts w:ascii="Candara" w:hAnsi="Candara"/>
+              </w:rPr>
+              <w:t xml:space="preserve"> Acct Manager role</w:t>
             </w:r>
           </w:p>
         </w:tc>
@@ -3157,9 +3453,11 @@
       <w:pPr>
         <w:pStyle w:val="Heading1"/>
       </w:pPr>
+      <w:proofErr w:type="spellStart"/>
       <w:r>
         <w:t>Configuration</w:t>
       </w:r>
+      <w:proofErr w:type="spellEnd"/>
     </w:p>
     <w:p/>
     <w:p>
@@ -3173,11 +3471,19 @@
           <w:lang w:val="es-MX"/>
         </w:rPr>
       </w:pPr>
-      <w:r>
-        <w:rPr>
-          <w:lang w:val="es-MX"/>
-        </w:rPr>
-        <w:t>On Configuración / compañía / configuraci</w:t>
+      <w:proofErr w:type="spellStart"/>
+      <w:r>
+        <w:rPr>
+          <w:lang w:val="es-MX"/>
+        </w:rPr>
+        <w:t>On</w:t>
+      </w:r>
+      <w:proofErr w:type="spellEnd"/>
+      <w:r>
+        <w:rPr>
+          <w:lang w:val="es-MX"/>
+        </w:rPr>
+        <w:t xml:space="preserve"> Configuración / compañía / configuraci</w:t>
       </w:r>
       <w:r>
         <w:rPr>
@@ -3195,7 +3501,77 @@
         <w:rPr>
           <w:lang w:val="es-MX"/>
         </w:rPr>
-        <w:t>secuencia de numeración, setup the code: HSBC. For example:</w:t>
+        <w:t xml:space="preserve">secuencia de numeración, </w:t>
+      </w:r>
+      <w:proofErr w:type="spellStart"/>
+      <w:r>
+        <w:rPr>
+          <w:lang w:val="es-MX"/>
+        </w:rPr>
+        <w:t>setup</w:t>
+      </w:r>
+      <w:proofErr w:type="spellEnd"/>
+      <w:r>
+        <w:rPr>
+          <w:lang w:val="es-MX"/>
+        </w:rPr>
+        <w:t xml:space="preserve"> </w:t>
+      </w:r>
+      <w:proofErr w:type="spellStart"/>
+      <w:r>
+        <w:rPr>
+          <w:lang w:val="es-MX"/>
+        </w:rPr>
+        <w:t>the</w:t>
+      </w:r>
+      <w:proofErr w:type="spellEnd"/>
+      <w:r>
+        <w:rPr>
+          <w:lang w:val="es-MX"/>
+        </w:rPr>
+        <w:t xml:space="preserve"> </w:t>
+      </w:r>
+      <w:proofErr w:type="spellStart"/>
+      <w:r>
+        <w:rPr>
+          <w:lang w:val="es-MX"/>
+        </w:rPr>
+        <w:t>code</w:t>
+      </w:r>
+      <w:proofErr w:type="spellEnd"/>
+      <w:r>
+        <w:rPr>
+          <w:lang w:val="es-MX"/>
+        </w:rPr>
+        <w:t xml:space="preserve">: HSBC. </w:t>
+      </w:r>
+      <w:proofErr w:type="spellStart"/>
+      <w:r>
+        <w:rPr>
+          <w:lang w:val="es-MX"/>
+        </w:rPr>
+        <w:t>For</w:t>
+      </w:r>
+      <w:proofErr w:type="spellEnd"/>
+      <w:r>
+        <w:rPr>
+          <w:lang w:val="es-MX"/>
+        </w:rPr>
+        <w:t xml:space="preserve"> </w:t>
+      </w:r>
+      <w:proofErr w:type="spellStart"/>
+      <w:r>
+        <w:rPr>
+          <w:lang w:val="es-MX"/>
+        </w:rPr>
+        <w:t>example</w:t>
+      </w:r>
+      <w:proofErr w:type="spellEnd"/>
+      <w:r>
+        <w:rPr>
+          <w:lang w:val="es-MX"/>
+        </w:rPr>
+        <w:t>:</w:t>
       </w:r>
     </w:p>
     <w:p>
@@ -3211,7 +3587,7 @@
           <w:lang w:val="es-MX" w:eastAsia="es-MX"/>
         </w:rPr>
         <w:drawing>
-          <wp:inline distT="0" distB="0" distL="0" distR="0" wp14:anchorId="6CACFFEA" wp14:editId="674B79DA">
+          <wp:inline distT="0" distB="0" distL="0" distR="0" wp14:anchorId="53F7C3C1" wp14:editId="631DB274">
             <wp:extent cx="4000500" cy="2038350"/>
             <wp:effectExtent l="0" t="0" r="0" b="0"/>
             <wp:docPr id="8" name="Picture 8"/>
@@ -3258,11 +3634,19 @@
           <w:lang w:val="es-MX"/>
         </w:rPr>
       </w:pPr>
-      <w:r>
-        <w:rPr>
-          <w:lang w:val="es-MX"/>
-        </w:rPr>
-        <w:t>On Configuración / compañía / configuraci</w:t>
+      <w:proofErr w:type="spellStart"/>
+      <w:r>
+        <w:rPr>
+          <w:lang w:val="es-MX"/>
+        </w:rPr>
+        <w:t>On</w:t>
+      </w:r>
+      <w:proofErr w:type="spellEnd"/>
+      <w:r>
+        <w:rPr>
+          <w:lang w:val="es-MX"/>
+        </w:rPr>
+        <w:t xml:space="preserve"> Configuración / compañía / configuraci</w:t>
       </w:r>
       <w:r>
         <w:rPr>
@@ -3274,7 +3658,63 @@
         <w:rPr>
           <w:lang w:val="es-MX"/>
         </w:rPr>
-        <w:t>pago/Tipos de ingreso/desembolso, setup the following types:</w:t>
+        <w:t xml:space="preserve">pago/Tipos de ingreso/desembolso, </w:t>
+      </w:r>
+      <w:proofErr w:type="spellStart"/>
+      <w:r>
+        <w:rPr>
+          <w:lang w:val="es-MX"/>
+        </w:rPr>
+        <w:t>setup</w:t>
+      </w:r>
+      <w:proofErr w:type="spellEnd"/>
+      <w:r>
+        <w:rPr>
+          <w:lang w:val="es-MX"/>
+        </w:rPr>
+        <w:t xml:space="preserve"> </w:t>
+      </w:r>
+      <w:proofErr w:type="spellStart"/>
+      <w:r>
+        <w:rPr>
+          <w:lang w:val="es-MX"/>
+        </w:rPr>
+        <w:t>the</w:t>
+      </w:r>
+      <w:proofErr w:type="spellEnd"/>
+      <w:r>
+        <w:rPr>
+          <w:lang w:val="es-MX"/>
+        </w:rPr>
+        <w:t xml:space="preserve"> </w:t>
+      </w:r>
+      <w:proofErr w:type="spellStart"/>
+      <w:r>
+        <w:rPr>
+          <w:lang w:val="es-MX"/>
+        </w:rPr>
+        <w:t>following</w:t>
+      </w:r>
+      <w:proofErr w:type="spellEnd"/>
+      <w:r>
+        <w:rPr>
+          <w:lang w:val="es-MX"/>
+        </w:rPr>
+        <w:t xml:space="preserve"> </w:t>
+      </w:r>
+      <w:proofErr w:type="spellStart"/>
+      <w:r>
+        <w:rPr>
+          <w:lang w:val="es-MX"/>
+        </w:rPr>
+        <w:t>types</w:t>
+      </w:r>
+      <w:proofErr w:type="spellEnd"/>
+      <w:r>
+        <w:rPr>
+          <w:lang w:val="es-MX"/>
+        </w:rPr>
+        <w:t>:</w:t>
       </w:r>
     </w:p>
     <w:p>
@@ -3292,7 +3732,7 @@
           <w:lang w:val="es-MX" w:eastAsia="es-MX"/>
         </w:rPr>
         <w:drawing>
-          <wp:inline distT="0" distB="0" distL="0" distR="0" wp14:anchorId="60D640DD" wp14:editId="42CDB824">
+          <wp:inline distT="0" distB="0" distL="0" distR="0" wp14:anchorId="05540933" wp14:editId="03F1A314">
             <wp:extent cx="1066800" cy="1447800"/>
             <wp:effectExtent l="0" t="0" r="0" b="0"/>
             <wp:docPr id="7" name="Picture 7"/>
@@ -3377,7 +3817,25 @@
           <w:color w:val="000000"/>
           <w:lang w:val="en-US"/>
         </w:rPr>
-        <w:t>in the field Id. De numeración.</w:t>
+        <w:t xml:space="preserve">in the field Id. De </w:t>
+      </w:r>
+      <w:proofErr w:type="spellStart"/>
+      <w:r>
+        <w:rPr>
+          <w:rFonts w:cs="Arial"/>
+          <w:color w:val="000000"/>
+          <w:lang w:val="en-US"/>
+        </w:rPr>
+        <w:t>numeración</w:t>
+      </w:r>
+      <w:proofErr w:type="spellEnd"/>
+      <w:r>
+        <w:rPr>
+          <w:rFonts w:cs="Arial"/>
+          <w:color w:val="000000"/>
+          <w:lang w:val="en-US"/>
+        </w:rPr>
+        <w:t>.</w:t>
       </w:r>
     </w:p>
     <w:p>
@@ -3424,7 +3882,7 @@
         </w:rPr>
         <w:lastRenderedPageBreak/>
         <w:drawing>
-          <wp:inline distT="0" distB="0" distL="0" distR="0" wp14:anchorId="57FEFCF9" wp14:editId="33639635">
+          <wp:inline distT="0" distB="0" distL="0" distR="0" wp14:anchorId="6809D68F" wp14:editId="5C7910CD">
             <wp:extent cx="4105275" cy="2981325"/>
             <wp:effectExtent l="0" t="0" r="9525" b="9525"/>
             <wp:docPr id="1" name="Picture 1"/>
@@ -3482,11 +3940,19 @@
           <w:lang w:val="es-MX"/>
         </w:rPr>
       </w:pPr>
-      <w:r>
-        <w:rPr>
-          <w:lang w:val="es-MX"/>
-        </w:rPr>
-        <w:t>On Configuración / compañía / configuraci</w:t>
+      <w:proofErr w:type="spellStart"/>
+      <w:r>
+        <w:rPr>
+          <w:lang w:val="es-MX"/>
+        </w:rPr>
+        <w:t>On</w:t>
+      </w:r>
+      <w:proofErr w:type="spellEnd"/>
+      <w:r>
+        <w:rPr>
+          <w:lang w:val="es-MX"/>
+        </w:rPr>
+        <w:t xml:space="preserve"> Configuración / compañía / configuraci</w:t>
       </w:r>
       <w:r>
         <w:rPr>
@@ -3504,7 +3970,91 @@
         <w:rPr>
           <w:lang w:val="es-MX"/>
         </w:rPr>
-        <w:t>Grupo de cobro-pago, setup the following groups: CHEQUED, CHEQUEN, TRANSFERENCIA. For example:</w:t>
+        <w:t xml:space="preserve">Grupo de cobro-pago, </w:t>
+      </w:r>
+      <w:proofErr w:type="spellStart"/>
+      <w:r>
+        <w:rPr>
+          <w:lang w:val="es-MX"/>
+        </w:rPr>
+        <w:t>setup</w:t>
+      </w:r>
+      <w:proofErr w:type="spellEnd"/>
+      <w:r>
+        <w:rPr>
+          <w:lang w:val="es-MX"/>
+        </w:rPr>
+        <w:t xml:space="preserve"> </w:t>
+      </w:r>
+      <w:proofErr w:type="spellStart"/>
+      <w:r>
+        <w:rPr>
+          <w:lang w:val="es-MX"/>
+        </w:rPr>
+        <w:t>the</w:t>
+      </w:r>
+      <w:proofErr w:type="spellEnd"/>
+      <w:r>
+        <w:rPr>
+          <w:lang w:val="es-MX"/>
+        </w:rPr>
+        <w:t xml:space="preserve"> </w:t>
+      </w:r>
+      <w:proofErr w:type="spellStart"/>
+      <w:r>
+        <w:rPr>
+          <w:lang w:val="es-MX"/>
+        </w:rPr>
+        <w:t>following</w:t>
+      </w:r>
+      <w:proofErr w:type="spellEnd"/>
+      <w:r>
+        <w:rPr>
+          <w:lang w:val="es-MX"/>
+        </w:rPr>
+        <w:t xml:space="preserve"> </w:t>
+      </w:r>
+      <w:proofErr w:type="spellStart"/>
+      <w:r>
+        <w:rPr>
+          <w:lang w:val="es-MX"/>
+        </w:rPr>
+        <w:t>groups</w:t>
+      </w:r>
+      <w:proofErr w:type="spellEnd"/>
+      <w:r>
+        <w:rPr>
+          <w:lang w:val="es-MX"/>
+        </w:rPr>
+        <w:t xml:space="preserve">: CHEQUED, CHEQUEN, TRANSFERENCIA. </w:t>
+      </w:r>
+      <w:proofErr w:type="spellStart"/>
+      <w:r>
+        <w:rPr>
+          <w:lang w:val="es-MX"/>
+        </w:rPr>
+        <w:t>For</w:t>
+      </w:r>
+      <w:proofErr w:type="spellEnd"/>
+      <w:r>
+        <w:rPr>
+          <w:lang w:val="es-MX"/>
+        </w:rPr>
+        <w:t xml:space="preserve"> </w:t>
+      </w:r>
+      <w:proofErr w:type="spellStart"/>
+      <w:r>
+        <w:rPr>
+          <w:lang w:val="es-MX"/>
+        </w:rPr>
+        <w:t>example</w:t>
+      </w:r>
+      <w:proofErr w:type="spellEnd"/>
+      <w:r>
+        <w:rPr>
+          <w:lang w:val="es-MX"/>
+        </w:rPr>
+        <w:t>:</w:t>
       </w:r>
     </w:p>
     <w:p>
@@ -3522,7 +4072,7 @@
           <w:lang w:val="es-MX" w:eastAsia="es-MX"/>
         </w:rPr>
         <w:drawing>
-          <wp:inline distT="0" distB="0" distL="0" distR="0" wp14:anchorId="402A0271" wp14:editId="44A4854D">
+          <wp:inline distT="0" distB="0" distL="0" distR="0" wp14:anchorId="2B86750C" wp14:editId="60450867">
             <wp:extent cx="3486150" cy="1885950"/>
             <wp:effectExtent l="0" t="0" r="0" b="0"/>
             <wp:docPr id="9" name="Picture 9"/>
@@ -3571,11 +4121,19 @@
           <w:lang w:val="es-MX"/>
         </w:rPr>
       </w:pPr>
-      <w:r>
-        <w:rPr>
-          <w:lang w:val="es-MX"/>
-        </w:rPr>
-        <w:t>On Configuración / compañía / configuraci</w:t>
+      <w:proofErr w:type="spellStart"/>
+      <w:r>
+        <w:rPr>
+          <w:lang w:val="es-MX"/>
+        </w:rPr>
+        <w:t>On</w:t>
+      </w:r>
+      <w:proofErr w:type="spellEnd"/>
+      <w:r>
+        <w:rPr>
+          <w:lang w:val="es-MX"/>
+        </w:rPr>
+        <w:t xml:space="preserve"> Configuración / compañía / configuraci</w:t>
       </w:r>
       <w:r>
         <w:rPr>
@@ -3595,36 +4153,84 @@
         </w:rPr>
         <w:t xml:space="preserve">medios de cobro-pago, </w:t>
       </w:r>
-      <w:r>
-        <w:rPr>
-          <w:lang w:val="es-MX"/>
-        </w:rPr>
-        <w:t xml:space="preserve">assign </w:t>
-      </w:r>
-      <w:r>
-        <w:rPr>
-          <w:lang w:val="es-MX"/>
-        </w:rPr>
-        <w:t xml:space="preserve">any of </w:t>
-      </w:r>
-      <w:r>
-        <w:rPr>
-          <w:lang w:val="es-MX"/>
-        </w:rPr>
-        <w:t xml:space="preserve">the </w:t>
-      </w:r>
-      <w:r>
-        <w:rPr>
-          <w:lang w:val="es-MX"/>
-        </w:rPr>
-        <w:t xml:space="preserve">following </w:t>
-      </w:r>
+      <w:proofErr w:type="spellStart"/>
+      <w:r>
+        <w:rPr>
+          <w:lang w:val="es-MX"/>
+        </w:rPr>
+        <w:t>assign</w:t>
+      </w:r>
+      <w:proofErr w:type="spellEnd"/>
+      <w:r>
+        <w:rPr>
+          <w:lang w:val="es-MX"/>
+        </w:rPr>
+        <w:t xml:space="preserve"> </w:t>
+      </w:r>
+      <w:proofErr w:type="spellStart"/>
+      <w:r>
+        <w:rPr>
+          <w:lang w:val="es-MX"/>
+        </w:rPr>
+        <w:t>any</w:t>
+      </w:r>
+      <w:proofErr w:type="spellEnd"/>
+      <w:r>
+        <w:rPr>
+          <w:lang w:val="es-MX"/>
+        </w:rPr>
+        <w:t xml:space="preserve"> </w:t>
+      </w:r>
+      <w:proofErr w:type="spellStart"/>
+      <w:r>
+        <w:rPr>
+          <w:lang w:val="es-MX"/>
+        </w:rPr>
+        <w:t>of</w:t>
+      </w:r>
+      <w:proofErr w:type="spellEnd"/>
+      <w:r>
+        <w:rPr>
+          <w:lang w:val="es-MX"/>
+        </w:rPr>
+        <w:t xml:space="preserve"> </w:t>
+      </w:r>
+      <w:proofErr w:type="spellStart"/>
+      <w:r>
+        <w:rPr>
+          <w:lang w:val="es-MX"/>
+        </w:rPr>
+        <w:t>the</w:t>
+      </w:r>
+      <w:proofErr w:type="spellEnd"/>
+      <w:r>
+        <w:rPr>
+          <w:lang w:val="es-MX"/>
+        </w:rPr>
+        <w:t xml:space="preserve"> </w:t>
+      </w:r>
+      <w:proofErr w:type="spellStart"/>
+      <w:r>
+        <w:rPr>
+          <w:lang w:val="es-MX"/>
+        </w:rPr>
+        <w:t>following</w:t>
+      </w:r>
+      <w:proofErr w:type="spellEnd"/>
+      <w:r>
+        <w:rPr>
+          <w:lang w:val="es-MX"/>
+        </w:rPr>
+        <w:t xml:space="preserve"> </w:t>
+      </w:r>
+      <w:proofErr w:type="spellStart"/>
       <w:r>
         <w:rPr>
           <w:lang w:val="es-MX"/>
         </w:rPr>
         <w:t>groups</w:t>
       </w:r>
+      <w:proofErr w:type="spellEnd"/>
       <w:r>
         <w:rPr>
           <w:lang w:val="es-MX"/>
@@ -3635,7 +4241,21 @@
         <w:rPr>
           <w:lang w:val="es-MX"/>
         </w:rPr>
-        <w:t xml:space="preserve"> CHEQUED, CHEQUEN or TRANSFERENCIA</w:t>
+        <w:t xml:space="preserve"> CHEQUED, CHEQUEN </w:t>
+      </w:r>
+      <w:proofErr w:type="spellStart"/>
+      <w:r>
+        <w:rPr>
+          <w:lang w:val="es-MX"/>
+        </w:rPr>
+        <w:t>or</w:t>
+      </w:r>
+      <w:proofErr w:type="spellEnd"/>
+      <w:r>
+        <w:rPr>
+          <w:lang w:val="es-MX"/>
+        </w:rPr>
+        <w:t xml:space="preserve"> TRANSFERENCIA</w:t>
       </w:r>
       <w:r>
         <w:rPr>
@@ -3647,7 +4267,91 @@
         <w:rPr>
           <w:lang w:val="es-MX"/>
         </w:rPr>
-        <w:t xml:space="preserve"> to the corresponding means of payment:</w:t>
+        <w:t xml:space="preserve"> </w:t>
+      </w:r>
+      <w:proofErr w:type="spellStart"/>
+      <w:r>
+        <w:rPr>
+          <w:lang w:val="es-MX"/>
+        </w:rPr>
+        <w:t>to</w:t>
+      </w:r>
+      <w:proofErr w:type="spellEnd"/>
+      <w:r>
+        <w:rPr>
+          <w:lang w:val="es-MX"/>
+        </w:rPr>
+        <w:t xml:space="preserve"> </w:t>
+      </w:r>
+      <w:proofErr w:type="spellStart"/>
+      <w:r>
+        <w:rPr>
+          <w:lang w:val="es-MX"/>
+        </w:rPr>
+        <w:t>the</w:t>
+      </w:r>
+      <w:proofErr w:type="spellEnd"/>
+      <w:r>
+        <w:rPr>
+          <w:lang w:val="es-MX"/>
+        </w:rPr>
+        <w:t xml:space="preserve"> </w:t>
+      </w:r>
+      <w:proofErr w:type="spellStart"/>
+      <w:r>
+        <w:rPr>
+          <w:lang w:val="es-MX"/>
+        </w:rPr>
+        <w:t>corresponding</w:t>
+      </w:r>
+      <w:proofErr w:type="spellEnd"/>
+      <w:r>
+        <w:rPr>
+          <w:lang w:val="es-MX"/>
+        </w:rPr>
+        <w:t xml:space="preserve"> </w:t>
+      </w:r>
+      <w:proofErr w:type="spellStart"/>
+      <w:r>
+        <w:rPr>
+          <w:lang w:val="es-MX"/>
+        </w:rPr>
+        <w:t>means</w:t>
+      </w:r>
+      <w:proofErr w:type="spellEnd"/>
+      <w:r>
+        <w:rPr>
+          <w:lang w:val="es-MX"/>
+        </w:rPr>
+        <w:t xml:space="preserve"> </w:t>
+      </w:r>
+      <w:proofErr w:type="spellStart"/>
+      <w:r>
+        <w:rPr>
+          <w:lang w:val="es-MX"/>
+        </w:rPr>
+        <w:t>of</w:t>
+      </w:r>
+      <w:proofErr w:type="spellEnd"/>
+      <w:r>
+        <w:rPr>
+          <w:lang w:val="es-MX"/>
+        </w:rPr>
+        <w:t xml:space="preserve"> </w:t>
+      </w:r>
+      <w:proofErr w:type="spellStart"/>
+      <w:r>
+        <w:rPr>
+          <w:lang w:val="es-MX"/>
+        </w:rPr>
+        <w:t>payment</w:t>
+      </w:r>
+      <w:proofErr w:type="spellEnd"/>
+      <w:r>
+        <w:rPr>
+          <w:lang w:val="es-MX"/>
+        </w:rPr>
+        <w:t>:</w:t>
       </w:r>
     </w:p>
     <w:p>
@@ -3666,7 +4370,7 @@
         </w:rPr>
         <w:lastRenderedPageBreak/>
         <w:drawing>
-          <wp:inline distT="0" distB="0" distL="0" distR="0" wp14:anchorId="534C3482" wp14:editId="76751C23">
+          <wp:inline distT="0" distB="0" distL="0" distR="0" wp14:anchorId="5360365A" wp14:editId="2D11F9DB">
             <wp:extent cx="5401945" cy="3073400"/>
             <wp:effectExtent l="0" t="0" r="8255" b="0"/>
             <wp:docPr id="10" name="Picture 10"/>
@@ -3734,35 +4438,93 @@
           <w:lang w:val="es-MX"/>
         </w:rPr>
       </w:pPr>
-      <w:r>
-        <w:rPr>
-          <w:lang w:val="es-MX"/>
-        </w:rPr>
-        <w:t xml:space="preserve">On Configuración / compañía / </w:t>
-      </w:r>
-      <w:r>
-        <w:rPr>
-          <w:lang w:val="es-MX"/>
-        </w:rPr>
-        <w:t>configurar exportación de Sicore / configur</w:t>
-      </w:r>
-      <w:r>
-        <w:rPr>
-          <w:lang w:val="es-MX"/>
-        </w:rPr>
-        <w:t>ación de código de impuesto, cre</w:t>
-      </w:r>
-      <w:r>
-        <w:rPr>
-          <w:lang w:val="es-MX"/>
-        </w:rPr>
-        <w:t xml:space="preserve">ate the </w:t>
-      </w:r>
-      <w:r>
-        <w:rPr>
-          <w:lang w:val="es-MX"/>
-        </w:rPr>
-        <w:t xml:space="preserve">tax </w:t>
+      <w:proofErr w:type="spellStart"/>
+      <w:r>
+        <w:rPr>
+          <w:lang w:val="es-MX"/>
+        </w:rPr>
+        <w:t>On</w:t>
+      </w:r>
+      <w:proofErr w:type="spellEnd"/>
+      <w:r>
+        <w:rPr>
+          <w:lang w:val="es-MX"/>
+        </w:rPr>
+        <w:t xml:space="preserve"> Configuración / compañía / </w:t>
+      </w:r>
+      <w:r>
+        <w:rPr>
+          <w:lang w:val="es-MX"/>
+        </w:rPr>
+        <w:t xml:space="preserve">configurar exportación de </w:t>
+      </w:r>
+      <w:proofErr w:type="spellStart"/>
+      <w:r>
+        <w:rPr>
+          <w:lang w:val="es-MX"/>
+        </w:rPr>
+        <w:t>Sicore</w:t>
+      </w:r>
+      <w:proofErr w:type="spellEnd"/>
+      <w:r>
+        <w:rPr>
+          <w:lang w:val="es-MX"/>
+        </w:rPr>
+        <w:t xml:space="preserve"> / configur</w:t>
+      </w:r>
+      <w:r>
+        <w:rPr>
+          <w:lang w:val="es-MX"/>
+        </w:rPr>
+        <w:t xml:space="preserve">ación de código de impuesto, </w:t>
+      </w:r>
+      <w:proofErr w:type="spellStart"/>
+      <w:r>
+        <w:rPr>
+          <w:lang w:val="es-MX"/>
+        </w:rPr>
+        <w:t>cre</w:t>
+      </w:r>
+      <w:r>
+        <w:rPr>
+          <w:lang w:val="es-MX"/>
+        </w:rPr>
+        <w:t>ate</w:t>
+      </w:r>
+      <w:proofErr w:type="spellEnd"/>
+      <w:r>
+        <w:rPr>
+          <w:lang w:val="es-MX"/>
+        </w:rPr>
+        <w:t xml:space="preserve"> </w:t>
+      </w:r>
+      <w:proofErr w:type="spellStart"/>
+      <w:r>
+        <w:rPr>
+          <w:lang w:val="es-MX"/>
+        </w:rPr>
+        <w:t>the</w:t>
+      </w:r>
+      <w:proofErr w:type="spellEnd"/>
+      <w:r>
+        <w:rPr>
+          <w:lang w:val="es-MX"/>
+        </w:rPr>
+        <w:t xml:space="preserve"> </w:t>
+      </w:r>
+      <w:proofErr w:type="spellStart"/>
+      <w:r>
+        <w:rPr>
+          <w:lang w:val="es-MX"/>
+        </w:rPr>
+        <w:t>tax</w:t>
+      </w:r>
+      <w:proofErr w:type="spellEnd"/>
+      <w:r>
+        <w:rPr>
+          <w:lang w:val="es-MX"/>
+        </w:rPr>
+        <w:t xml:space="preserve"> </w:t>
       </w:r>
       <w:r>
         <w:rPr>
@@ -3780,7 +4542,35 @@
         <w:rPr>
           <w:lang w:val="es-MX"/>
         </w:rPr>
-        <w:t>. For example:</w:t>
+        <w:t xml:space="preserve">. </w:t>
+      </w:r>
+      <w:proofErr w:type="spellStart"/>
+      <w:r>
+        <w:rPr>
+          <w:lang w:val="es-MX"/>
+        </w:rPr>
+        <w:t>For</w:t>
+      </w:r>
+      <w:proofErr w:type="spellEnd"/>
+      <w:r>
+        <w:rPr>
+          <w:lang w:val="es-MX"/>
+        </w:rPr>
+        <w:t xml:space="preserve"> </w:t>
+      </w:r>
+      <w:proofErr w:type="spellStart"/>
+      <w:r>
+        <w:rPr>
+          <w:lang w:val="es-MX"/>
+        </w:rPr>
+        <w:t>example</w:t>
+      </w:r>
+      <w:proofErr w:type="spellEnd"/>
+      <w:r>
+        <w:rPr>
+          <w:lang w:val="es-MX"/>
+        </w:rPr>
+        <w:t>:</w:t>
       </w:r>
     </w:p>
     <w:p>
@@ -3798,7 +4588,7 @@
           <w:lang w:val="es-MX" w:eastAsia="es-MX"/>
         </w:rPr>
         <w:drawing>
-          <wp:inline distT="0" distB="0" distL="0" distR="0" wp14:anchorId="197C6820" wp14:editId="502F273A">
+          <wp:inline distT="0" distB="0" distL="0" distR="0" wp14:anchorId="25AB1443" wp14:editId="2F350FAE">
             <wp:extent cx="3248025" cy="1838325"/>
             <wp:effectExtent l="0" t="0" r="9525" b="9525"/>
             <wp:docPr id="21" name="Picture 21"/>
@@ -3846,23 +4636,87 @@
           <w:color w:val="000000"/>
         </w:rPr>
       </w:pPr>
-      <w:r>
-        <w:rPr>
-          <w:lang w:val="es-MX"/>
-        </w:rPr>
-        <w:t xml:space="preserve">On Configuración / compañía / </w:t>
-      </w:r>
-      <w:r>
-        <w:rPr>
-          <w:lang w:val="es-MX"/>
-        </w:rPr>
-        <w:t>configurar exportación de Sicore / configuración de códigos de régi</w:t>
-      </w:r>
-      <w:r>
-        <w:rPr>
-          <w:lang w:val="es-MX"/>
-        </w:rPr>
-        <w:t>men, créate the following Ids: 901, 9</w:t>
+      <w:proofErr w:type="spellStart"/>
+      <w:r>
+        <w:rPr>
+          <w:lang w:val="es-MX"/>
+        </w:rPr>
+        <w:t>On</w:t>
+      </w:r>
+      <w:proofErr w:type="spellEnd"/>
+      <w:r>
+        <w:rPr>
+          <w:lang w:val="es-MX"/>
+        </w:rPr>
+        <w:t xml:space="preserve"> Configuración / compañía / </w:t>
+      </w:r>
+      <w:r>
+        <w:rPr>
+          <w:lang w:val="es-MX"/>
+        </w:rPr>
+        <w:t xml:space="preserve">configurar exportación de </w:t>
+      </w:r>
+      <w:proofErr w:type="spellStart"/>
+      <w:r>
+        <w:rPr>
+          <w:lang w:val="es-MX"/>
+        </w:rPr>
+        <w:t>Sicore</w:t>
+      </w:r>
+      <w:proofErr w:type="spellEnd"/>
+      <w:r>
+        <w:rPr>
+          <w:lang w:val="es-MX"/>
+        </w:rPr>
+        <w:t xml:space="preserve"> / configuración de códigos de régi</w:t>
+      </w:r>
+      <w:r>
+        <w:rPr>
+          <w:lang w:val="es-MX"/>
+        </w:rPr>
+        <w:t xml:space="preserve">men, créate </w:t>
+      </w:r>
+      <w:proofErr w:type="spellStart"/>
+      <w:r>
+        <w:rPr>
+          <w:lang w:val="es-MX"/>
+        </w:rPr>
+        <w:t>the</w:t>
+      </w:r>
+      <w:proofErr w:type="spellEnd"/>
+      <w:r>
+        <w:rPr>
+          <w:lang w:val="es-MX"/>
+        </w:rPr>
+        <w:t xml:space="preserve"> </w:t>
+      </w:r>
+      <w:proofErr w:type="spellStart"/>
+      <w:r>
+        <w:rPr>
+          <w:lang w:val="es-MX"/>
+        </w:rPr>
+        <w:t>following</w:t>
+      </w:r>
+      <w:proofErr w:type="spellEnd"/>
+      <w:r>
+        <w:rPr>
+          <w:lang w:val="es-MX"/>
+        </w:rPr>
+        <w:t xml:space="preserve"> </w:t>
+      </w:r>
+      <w:proofErr w:type="spellStart"/>
+      <w:r>
+        <w:rPr>
+          <w:lang w:val="es-MX"/>
+        </w:rPr>
+        <w:t>Ids</w:t>
+      </w:r>
+      <w:proofErr w:type="spellEnd"/>
+      <w:r>
+        <w:rPr>
+          <w:lang w:val="es-MX"/>
+        </w:rPr>
+        <w:t>: 901, 9</w:t>
       </w:r>
       <w:r>
         <w:rPr>
@@ -3871,10 +4725,18 @@
         <w:t xml:space="preserve">02. </w:t>
       </w:r>
       <w:r>
-        <w:t>In the field Descripci</w:t>
-      </w:r>
-      <w:r>
-        <w:t xml:space="preserve">ón, enter </w:t>
+        <w:t xml:space="preserve">In the field </w:t>
+      </w:r>
+      <w:proofErr w:type="spellStart"/>
+      <w:r>
+        <w:t>Descripci</w:t>
+      </w:r>
+      <w:r>
+        <w:t>ón</w:t>
+      </w:r>
+      <w:proofErr w:type="spellEnd"/>
+      <w:r>
+        <w:t xml:space="preserve">, enter </w:t>
       </w:r>
       <w:r>
         <w:t xml:space="preserve">the </w:t>
@@ -3895,11 +4757,33 @@
           <w:lang w:val="es-MX"/>
         </w:rPr>
       </w:pPr>
-      <w:r>
-        <w:rPr>
-          <w:lang w:val="es-MX"/>
-        </w:rPr>
-        <w:t>For example:</w:t>
+      <w:proofErr w:type="spellStart"/>
+      <w:r>
+        <w:rPr>
+          <w:lang w:val="es-MX"/>
+        </w:rPr>
+        <w:t>For</w:t>
+      </w:r>
+      <w:proofErr w:type="spellEnd"/>
+      <w:r>
+        <w:rPr>
+          <w:lang w:val="es-MX"/>
+        </w:rPr>
+        <w:t xml:space="preserve"> </w:t>
+      </w:r>
+      <w:proofErr w:type="spellStart"/>
+      <w:r>
+        <w:rPr>
+          <w:lang w:val="es-MX"/>
+        </w:rPr>
+        <w:t>example</w:t>
+      </w:r>
+      <w:proofErr w:type="spellEnd"/>
+      <w:r>
+        <w:rPr>
+          <w:lang w:val="es-MX"/>
+        </w:rPr>
+        <w:t>:</w:t>
       </w:r>
     </w:p>
     <w:p>
@@ -3927,7 +4811,7 @@
           <w:lang w:val="es-MX" w:eastAsia="es-MX"/>
         </w:rPr>
         <w:drawing>
-          <wp:inline distT="0" distB="0" distL="0" distR="0" wp14:anchorId="10F21FF6" wp14:editId="5FE7EAF2">
+          <wp:inline distT="0" distB="0" distL="0" distR="0" wp14:anchorId="21A748AD" wp14:editId="299BCCBF">
             <wp:extent cx="3228975" cy="2028825"/>
             <wp:effectExtent l="0" t="0" r="9525" b="9525"/>
             <wp:docPr id="13" name="Picture 13"/>
@@ -3976,12 +4860,20 @@
           <w:lang w:val="es-MX"/>
         </w:rPr>
       </w:pPr>
+      <w:proofErr w:type="spellStart"/>
       <w:r>
         <w:rPr>
           <w:lang w:val="es-MX"/>
         </w:rPr>
         <w:lastRenderedPageBreak/>
-        <w:t>On Configuración / compañía / configuraci</w:t>
+        <w:t>On</w:t>
+      </w:r>
+      <w:proofErr w:type="spellEnd"/>
+      <w:r>
+        <w:rPr>
+          <w:lang w:val="es-MX"/>
+        </w:rPr>
+        <w:t xml:space="preserve"> Configuración / compañía / configuraci</w:t>
       </w:r>
       <w:r>
         <w:rPr>
@@ -4005,14 +4897,36 @@
         <w:rPr>
           <w:lang w:val="es-MX"/>
         </w:rPr>
-        <w:t xml:space="preserve"> select an</w:t>
-      </w:r>
-      <w:r>
-        <w:rPr>
-          <w:lang w:val="es-MX"/>
-        </w:rPr>
         <w:t xml:space="preserve"> </w:t>
       </w:r>
+      <w:proofErr w:type="spellStart"/>
+      <w:r>
+        <w:rPr>
+          <w:lang w:val="es-MX"/>
+        </w:rPr>
+        <w:t>select</w:t>
+      </w:r>
+      <w:proofErr w:type="spellEnd"/>
+      <w:r>
+        <w:rPr>
+          <w:lang w:val="es-MX"/>
+        </w:rPr>
+        <w:t xml:space="preserve"> </w:t>
+      </w:r>
+      <w:proofErr w:type="spellStart"/>
+      <w:r>
+        <w:rPr>
+          <w:lang w:val="es-MX"/>
+        </w:rPr>
+        <w:t>an</w:t>
+      </w:r>
+      <w:proofErr w:type="spellEnd"/>
+      <w:r>
+        <w:rPr>
+          <w:lang w:val="es-MX"/>
+        </w:rPr>
+        <w:t xml:space="preserve"> </w:t>
+      </w:r>
       <w:r>
         <w:rPr>
           <w:b/>
@@ -4024,7 +4938,35 @@
         <w:rPr>
           <w:lang w:val="es-MX"/>
         </w:rPr>
-        <w:t xml:space="preserve"> or SUSS taxes. </w:t>
+        <w:t xml:space="preserve"> </w:t>
+      </w:r>
+      <w:proofErr w:type="spellStart"/>
+      <w:r>
+        <w:rPr>
+          <w:lang w:val="es-MX"/>
+        </w:rPr>
+        <w:t>or</w:t>
+      </w:r>
+      <w:proofErr w:type="spellEnd"/>
+      <w:r>
+        <w:rPr>
+          <w:lang w:val="es-MX"/>
+        </w:rPr>
+        <w:t xml:space="preserve"> SUSS </w:t>
+      </w:r>
+      <w:proofErr w:type="spellStart"/>
+      <w:r>
+        <w:rPr>
+          <w:lang w:val="es-MX"/>
+        </w:rPr>
+        <w:t>taxes</w:t>
+      </w:r>
+      <w:proofErr w:type="spellEnd"/>
+      <w:r>
+        <w:rPr>
+          <w:lang w:val="es-MX"/>
+        </w:rPr>
+        <w:t xml:space="preserve">. </w:t>
       </w:r>
     </w:p>
     <w:p>
@@ -4040,7 +4982,15 @@
         </w:rPr>
       </w:pPr>
       <w:r>
-        <w:t xml:space="preserve">In the field Descripción, </w:t>
+        <w:t xml:space="preserve">In the field </w:t>
+      </w:r>
+      <w:proofErr w:type="spellStart"/>
+      <w:r>
+        <w:t>Descripción</w:t>
+      </w:r>
+      <w:proofErr w:type="spellEnd"/>
+      <w:r>
+        <w:t xml:space="preserve">, </w:t>
       </w:r>
       <w:r>
         <w:t>i</w:t>
@@ -4090,8 +5040,21 @@
         </w:rPr>
       </w:pPr>
       <w:r>
-        <w:t>GCIA – Retención de ganancia</w:t>
-      </w:r>
+        <w:t xml:space="preserve">GCIA – </w:t>
+      </w:r>
+      <w:proofErr w:type="spellStart"/>
+      <w:r>
+        <w:t>Retención</w:t>
+      </w:r>
+      <w:proofErr w:type="spellEnd"/>
+      <w:r>
+        <w:t xml:space="preserve"> de </w:t>
+      </w:r>
+      <w:proofErr w:type="spellStart"/>
+      <w:r>
+        <w:t>ganancia</w:t>
+      </w:r>
+      <w:proofErr w:type="spellEnd"/>
     </w:p>
     <w:p>
       <w:pPr>
@@ -4106,8 +5069,31 @@
         </w:rPr>
       </w:pPr>
       <w:r>
-        <w:t>IIBB – Retención de Ingresos Brutos</w:t>
-      </w:r>
+        <w:t xml:space="preserve">IIBB – </w:t>
+      </w:r>
+      <w:proofErr w:type="spellStart"/>
+      <w:r>
+        <w:t>Retención</w:t>
+      </w:r>
+      <w:proofErr w:type="spellEnd"/>
+      <w:r>
+        <w:t xml:space="preserve"> de </w:t>
+      </w:r>
+      <w:proofErr w:type="spellStart"/>
+      <w:r>
+        <w:t>Ingresos</w:t>
+      </w:r>
+      <w:proofErr w:type="spellEnd"/>
+      <w:r>
+        <w:t xml:space="preserve"> </w:t>
+      </w:r>
+      <w:proofErr w:type="spellStart"/>
+      <w:r>
+        <w:t>Brutos</w:t>
+      </w:r>
+      <w:bookmarkStart w:id="0" w:name="_GoBack"/>
+      <w:bookmarkEnd w:id="0"/>
+      <w:proofErr w:type="spellEnd"/>
     </w:p>
     <w:p>
       <w:pPr>
@@ -4119,10 +5105,20 @@
         <w:rPr>
           <w:rFonts w:cs="Arial"/>
           <w:color w:val="000000"/>
-        </w:rPr>
-      </w:pPr>
-      <w:r>
-        <w:t>IVA – Retención de IVA</w:t>
+          <w:lang w:val="es-MX"/>
+        </w:rPr>
+      </w:pPr>
+      <w:r>
+        <w:rPr>
+          <w:lang w:val="es-MX"/>
+        </w:rPr>
+        <w:t>IIBB TU – Retención IIBB T</w:t>
+      </w:r>
+      <w:r>
+        <w:rPr>
+          <w:lang w:val="es-MX"/>
+        </w:rPr>
+        <w:t>ucumán</w:t>
       </w:r>
     </w:p>
     <w:p>
@@ -4138,7 +5134,39 @@
         </w:rPr>
       </w:pPr>
       <w:r>
-        <w:t>SUSS – Retención de SUSS</w:t>
+        <w:t xml:space="preserve">IVA – </w:t>
+      </w:r>
+      <w:proofErr w:type="spellStart"/>
+      <w:r>
+        <w:t>Retención</w:t>
+      </w:r>
+      <w:proofErr w:type="spellEnd"/>
+      <w:r>
+        <w:t xml:space="preserve"> de IVA</w:t>
+      </w:r>
+    </w:p>
+    <w:p>
+      <w:pPr>
+        <w:pStyle w:val="ListParagraph"/>
+        <w:numPr>
+          <w:ilvl w:val="1"/>
+          <w:numId w:val="34"/>
+        </w:numPr>
+        <w:rPr>
+          <w:rFonts w:cs="Arial"/>
+          <w:color w:val="000000"/>
+        </w:rPr>
+      </w:pPr>
+      <w:r>
+        <w:t xml:space="preserve">SUSS – </w:t>
+      </w:r>
+      <w:proofErr w:type="spellStart"/>
+      <w:r>
+        <w:t>Retención</w:t>
+      </w:r>
+      <w:proofErr w:type="spellEnd"/>
+      <w:r>
+        <w:t xml:space="preserve"> de SUSS</w:t>
       </w:r>
     </w:p>
     <w:p>
@@ -4158,7 +5186,55 @@
           <w:rFonts w:cs="Arial"/>
           <w:color w:val="000000"/>
         </w:rPr>
-        <w:t>Click in the field Régimen. The window Retenciones – impuesto/regimen opens.</w:t>
+        <w:t xml:space="preserve">Click in the field </w:t>
+      </w:r>
+      <w:proofErr w:type="spellStart"/>
+      <w:r>
+        <w:rPr>
+          <w:rFonts w:cs="Arial"/>
+          <w:color w:val="000000"/>
+        </w:rPr>
+        <w:t>Régimen</w:t>
+      </w:r>
+      <w:proofErr w:type="spellEnd"/>
+      <w:r>
+        <w:rPr>
+          <w:rFonts w:cs="Arial"/>
+          <w:color w:val="000000"/>
+        </w:rPr>
+        <w:t xml:space="preserve">. The window </w:t>
+      </w:r>
+      <w:proofErr w:type="spellStart"/>
+      <w:r>
+        <w:rPr>
+          <w:rFonts w:cs="Arial"/>
+          <w:color w:val="000000"/>
+        </w:rPr>
+        <w:t>Retenciones</w:t>
+      </w:r>
+      <w:proofErr w:type="spellEnd"/>
+      <w:r>
+        <w:rPr>
+          <w:rFonts w:cs="Arial"/>
+          <w:color w:val="000000"/>
+        </w:rPr>
+        <w:t xml:space="preserve"> – </w:t>
+      </w:r>
+      <w:proofErr w:type="spellStart"/>
+      <w:r>
+        <w:rPr>
+          <w:rFonts w:cs="Arial"/>
+          <w:color w:val="000000"/>
+        </w:rPr>
+        <w:t>impuesto</w:t>
+      </w:r>
+      <w:proofErr w:type="spellEnd"/>
+      <w:r>
+        <w:rPr>
+          <w:rFonts w:cs="Arial"/>
+          <w:color w:val="000000"/>
+        </w:rPr>
+        <w:t>/regimen opens.</w:t>
       </w:r>
     </w:p>
     <w:p>
@@ -4186,7 +5262,7 @@
         <mc:AlternateContent>
           <mc:Choice Requires="wps">
             <w:drawing>
-              <wp:anchor distT="0" distB="0" distL="114300" distR="114300" simplePos="0" relativeHeight="251661312" behindDoc="0" locked="0" layoutInCell="1" allowOverlap="1" wp14:anchorId="6CEDB047" wp14:editId="75907FE9">
+              <wp:anchor distT="0" distB="0" distL="114300" distR="114300" simplePos="0" relativeHeight="251661312" behindDoc="0" locked="0" layoutInCell="1" allowOverlap="1" wp14:anchorId="590A8231" wp14:editId="03318498">
                 <wp:simplePos x="0" y="0"/>
                 <wp:positionH relativeFrom="margin">
                   <wp:posOffset>2533650</wp:posOffset>
@@ -4319,7 +5395,7 @@
         <mc:AlternateContent>
           <mc:Choice Requires="wps">
             <w:drawing>
-              <wp:anchor distT="0" distB="0" distL="114300" distR="114300" simplePos="0" relativeHeight="251667456" behindDoc="0" locked="0" layoutInCell="1" allowOverlap="1" wp14:anchorId="49C2BF8E" wp14:editId="4F3B8E77">
+              <wp:anchor distT="0" distB="0" distL="114300" distR="114300" simplePos="0" relativeHeight="251667456" behindDoc="0" locked="0" layoutInCell="1" allowOverlap="1" wp14:anchorId="1DB87930" wp14:editId="490DE23B">
                 <wp:simplePos x="0" y="0"/>
                 <wp:positionH relativeFrom="margin">
                   <wp:posOffset>4554220</wp:posOffset>
@@ -4434,7 +5510,7 @@
         <mc:AlternateContent>
           <mc:Choice Requires="wps">
             <w:drawing>
-              <wp:anchor distT="0" distB="0" distL="114300" distR="114300" simplePos="0" relativeHeight="251669504" behindDoc="0" locked="0" layoutInCell="1" allowOverlap="1" wp14:anchorId="2E5E2CB2" wp14:editId="6DE563B5">
+              <wp:anchor distT="0" distB="0" distL="114300" distR="114300" simplePos="0" relativeHeight="251669504" behindDoc="0" locked="0" layoutInCell="1" allowOverlap="1" wp14:anchorId="34ACE054" wp14:editId="6726C9C2">
                 <wp:simplePos x="0" y="0"/>
                 <wp:positionH relativeFrom="margin">
                   <wp:posOffset>2444115</wp:posOffset>
@@ -4548,7 +5624,7 @@
         <mc:AlternateContent>
           <mc:Choice Requires="wps">
             <w:drawing>
-              <wp:anchor distT="0" distB="0" distL="114300" distR="114300" simplePos="0" relativeHeight="251659264" behindDoc="0" locked="0" layoutInCell="1" allowOverlap="1">
+              <wp:anchor distT="0" distB="0" distL="114300" distR="114300" simplePos="0" relativeHeight="251659264" behindDoc="0" locked="0" layoutInCell="1" allowOverlap="1" wp14:anchorId="5617101C" wp14:editId="4DD1ECF2">
                 <wp:simplePos x="0" y="0"/>
                 <wp:positionH relativeFrom="margin">
                   <wp:posOffset>2449195</wp:posOffset>
@@ -4661,7 +5737,7 @@
           <w:lang w:val="es-MX" w:eastAsia="es-MX"/>
         </w:rPr>
         <w:drawing>
-          <wp:inline distT="0" distB="0" distL="0" distR="0" wp14:anchorId="3D2D6E51" wp14:editId="1D4AB9D9">
+          <wp:inline distT="0" distB="0" distL="0" distR="0" wp14:anchorId="097BD38A" wp14:editId="6E6EFD84">
             <wp:extent cx="5401945" cy="4220210"/>
             <wp:effectExtent l="0" t="0" r="8255" b="8890"/>
             <wp:docPr id="22" name="Picture 22"/>
@@ -4723,13 +5799,45 @@
           <w:rFonts w:cs="Arial"/>
           <w:color w:val="000000"/>
         </w:rPr>
-        <w:t xml:space="preserve">On the window Retenciones – impuesto/regimen, </w:t>
-      </w:r>
+        <w:t xml:space="preserve">On the window </w:t>
+      </w:r>
+      <w:proofErr w:type="spellStart"/>
       <w:r>
         <w:rPr>
           <w:rFonts w:cs="Arial"/>
           <w:color w:val="000000"/>
         </w:rPr>
+        <w:t>Retenciones</w:t>
+      </w:r>
+      <w:proofErr w:type="spellEnd"/>
+      <w:r>
+        <w:rPr>
+          <w:rFonts w:cs="Arial"/>
+          <w:color w:val="000000"/>
+        </w:rPr>
+        <w:t xml:space="preserve"> – </w:t>
+      </w:r>
+      <w:proofErr w:type="spellStart"/>
+      <w:r>
+        <w:rPr>
+          <w:rFonts w:cs="Arial"/>
+          <w:color w:val="000000"/>
+        </w:rPr>
+        <w:t>impuesto</w:t>
+      </w:r>
+      <w:proofErr w:type="spellEnd"/>
+      <w:r>
+        <w:rPr>
+          <w:rFonts w:cs="Arial"/>
+          <w:color w:val="000000"/>
+        </w:rPr>
+        <w:t xml:space="preserve">/regimen, </w:t>
+      </w:r>
+      <w:r>
+        <w:rPr>
+          <w:rFonts w:cs="Arial"/>
+          <w:color w:val="000000"/>
+        </w:rPr>
         <w:t xml:space="preserve">enter </w:t>
       </w:r>
       <w:r>
@@ -4737,7 +5845,23 @@
           <w:rFonts w:cs="Arial"/>
           <w:color w:val="000000"/>
         </w:rPr>
-        <w:t>the Id IIBB in the field Id. De impuesto.</w:t>
+        <w:t xml:space="preserve">the Id IIBB in the field Id. De </w:t>
+      </w:r>
+      <w:proofErr w:type="spellStart"/>
+      <w:r>
+        <w:rPr>
+          <w:rFonts w:cs="Arial"/>
+          <w:color w:val="000000"/>
+        </w:rPr>
+        <w:t>impuesto</w:t>
+      </w:r>
+      <w:proofErr w:type="spellEnd"/>
+      <w:r>
+        <w:rPr>
+          <w:rFonts w:cs="Arial"/>
+          <w:color w:val="000000"/>
+        </w:rPr>
+        <w:t>.</w:t>
       </w:r>
     </w:p>
     <w:p>
@@ -4757,21 +5881,62 @@
           <w:rFonts w:cs="Arial"/>
           <w:color w:val="000000"/>
         </w:rPr>
-        <w:t xml:space="preserve">On the window Retenciones – </w:t>
-      </w:r>
+        <w:t xml:space="preserve">On the window </w:t>
+      </w:r>
+      <w:proofErr w:type="spellStart"/>
       <w:r>
         <w:rPr>
           <w:rFonts w:cs="Arial"/>
           <w:color w:val="000000"/>
         </w:rPr>
-        <w:t>impuesto/regimen, enter the Id 9</w:t>
-      </w:r>
+        <w:t>Retenciones</w:t>
+      </w:r>
+      <w:proofErr w:type="spellEnd"/>
       <w:r>
         <w:rPr>
           <w:rFonts w:cs="Arial"/>
           <w:color w:val="000000"/>
         </w:rPr>
-        <w:t>xx (according to the province jurisdiction) in the field Id. De regulación.</w:t>
+        <w:t xml:space="preserve"> – </w:t>
+      </w:r>
+      <w:proofErr w:type="spellStart"/>
+      <w:r>
+        <w:rPr>
+          <w:rFonts w:cs="Arial"/>
+          <w:color w:val="000000"/>
+        </w:rPr>
+        <w:t>impuesto</w:t>
+      </w:r>
+      <w:proofErr w:type="spellEnd"/>
+      <w:r>
+        <w:rPr>
+          <w:rFonts w:cs="Arial"/>
+          <w:color w:val="000000"/>
+        </w:rPr>
+        <w:t>/regimen, enter the Id 9</w:t>
+      </w:r>
+      <w:r>
+        <w:rPr>
+          <w:rFonts w:cs="Arial"/>
+          <w:color w:val="000000"/>
+        </w:rPr>
+        <w:t xml:space="preserve">xx (according to the province jurisdiction) in the field Id. De </w:t>
+      </w:r>
+      <w:proofErr w:type="spellStart"/>
+      <w:r>
+        <w:rPr>
+          <w:rFonts w:cs="Arial"/>
+          <w:color w:val="000000"/>
+        </w:rPr>
+        <w:t>regulación</w:t>
+      </w:r>
+      <w:proofErr w:type="spellEnd"/>
+      <w:r>
+        <w:rPr>
+          <w:rFonts w:cs="Arial"/>
+          <w:color w:val="000000"/>
+        </w:rPr>
+        <w:t>.</w:t>
       </w:r>
     </w:p>
     <w:p>
@@ -4791,7 +5956,7 @@
         <mc:AlternateContent>
           <mc:Choice Requires="wps">
             <w:drawing>
-              <wp:anchor distT="0" distB="0" distL="114300" distR="114300" simplePos="0" relativeHeight="251665408" behindDoc="0" locked="0" layoutInCell="1" allowOverlap="1" wp14:anchorId="6CEDB047" wp14:editId="75907FE9">
+              <wp:anchor distT="0" distB="0" distL="114300" distR="114300" simplePos="0" relativeHeight="251665408" behindDoc="0" locked="0" layoutInCell="1" allowOverlap="1" wp14:anchorId="3300AD7C" wp14:editId="3C0C43B1">
                 <wp:simplePos x="0" y="0"/>
                 <wp:positionH relativeFrom="margin">
                   <wp:posOffset>453390</wp:posOffset>
@@ -4918,7 +6083,7 @@
         <mc:AlternateContent>
           <mc:Choice Requires="wps">
             <w:drawing>
-              <wp:anchor distT="0" distB="0" distL="114300" distR="114300" simplePos="0" relativeHeight="251663360" behindDoc="0" locked="0" layoutInCell="1" allowOverlap="1" wp14:anchorId="6CEDB047" wp14:editId="75907FE9">
+              <wp:anchor distT="0" distB="0" distL="114300" distR="114300" simplePos="0" relativeHeight="251663360" behindDoc="0" locked="0" layoutInCell="1" allowOverlap="1" wp14:anchorId="3D8DA861" wp14:editId="7E816B39">
                 <wp:simplePos x="0" y="0"/>
                 <wp:positionH relativeFrom="margin">
                   <wp:posOffset>2524125</wp:posOffset>
@@ -5043,7 +6208,7 @@
           <w:lang w:val="es-MX" w:eastAsia="es-MX"/>
         </w:rPr>
         <w:drawing>
-          <wp:inline distT="0" distB="0" distL="0" distR="0" wp14:anchorId="11950DDA" wp14:editId="097010FC">
+          <wp:inline distT="0" distB="0" distL="0" distR="0" wp14:anchorId="45FB6FAE" wp14:editId="59F8375B">
             <wp:extent cx="4486275" cy="2057400"/>
             <wp:effectExtent l="0" t="0" r="9525" b="0"/>
             <wp:docPr id="23" name="Picture 23"/>
@@ -5136,7 +6301,7 @@
 </file>
 
 <file path=word/endnotes.xml><?xml version="1.0" encoding="utf-8"?>
-<w:endnotes xmlns:wpc="http://schemas.microsoft.com/office/word/2010/wordprocessingCanvas" xmlns:cx="http://schemas.microsoft.com/office/drawing/2014/chartex" xmlns:cx1="http://schemas.microsoft.com/office/drawing/2015/9/8/chartex" xmlns:mc="http://schemas.openxmlformats.org/markup-compatibility/2006" xmlns:o="urn:schemas-microsoft-com:office:office" xmlns:r="http://schemas.openxmlformats.org/officeDocument/2006/relationships" xmlns:m="http://schemas.openxmlformats.org/officeDocument/2006/math" xmlns:v="urn:schemas-microsoft-com:vml" xmlns:wp14="http://schemas.microsoft.com/office/word/2010/wordprocessingDrawing" xmlns:wp="http://schemas.openxmlformats.org/drawingml/2006/wordprocessingDrawing" xmlns:w10="urn:schemas-microsoft-com:office:word" xmlns:w="http://schemas.openxmlformats.org/wordprocessingml/2006/main" xmlns:w14="http://schemas.microsoft.com/office/word/2010/wordml" xmlns:w15="http://schemas.microsoft.com/office/word/2012/wordml" xmlns:w16se="http://schemas.microsoft.com/office/word/2015/wordml/symex" xmlns:wpg="http://schemas.microsoft.com/office/word/2010/wordprocessingGroup" xmlns:wpi="http://schemas.microsoft.com/office/word/2010/wordprocessingInk" xmlns:wne="http://schemas.microsoft.com/office/word/2006/wordml" xmlns:wps="http://schemas.microsoft.com/office/word/2010/wordprocessingShape" mc:Ignorable="w14 w15 w16se wp14">
+<w:endnotes xmlns:wpc="http://schemas.microsoft.com/office/word/2010/wordprocessingCanvas" xmlns:cx="http://schemas.microsoft.com/office/drawing/2014/chartex" xmlns:cx1="http://schemas.microsoft.com/office/drawing/2015/9/8/chartex" xmlns:cx2="http://schemas.microsoft.com/office/drawing/2015/10/21/chartex" xmlns:cx3="http://schemas.microsoft.com/office/drawing/2016/5/9/chartex" xmlns:cx4="http://schemas.microsoft.com/office/drawing/2016/5/10/chartex" xmlns:cx5="http://schemas.microsoft.com/office/drawing/2016/5/11/chartex" xmlns:cx6="http://schemas.microsoft.com/office/drawing/2016/5/12/chartex" xmlns:cx7="http://schemas.microsoft.com/office/drawing/2016/5/13/chartex" xmlns:cx8="http://schemas.microsoft.com/office/drawing/2016/5/14/chartex" xmlns:mc="http://schemas.openxmlformats.org/markup-compatibility/2006" xmlns:aink="http://schemas.microsoft.com/office/drawing/2016/ink" xmlns:am3d="http://schemas.microsoft.com/office/drawing/2017/model3d" xmlns:o="urn:schemas-microsoft-com:office:office" xmlns:r="http://schemas.openxmlformats.org/officeDocument/2006/relationships" xmlns:m="http://schemas.openxmlformats.org/officeDocument/2006/math" xmlns:v="urn:schemas-microsoft-com:vml" xmlns:wp14="http://schemas.microsoft.com/office/word/2010/wordprocessingDrawing" xmlns:wp="http://schemas.openxmlformats.org/drawingml/2006/wordprocessingDrawing" xmlns:w10="urn:schemas-microsoft-com:office:word" xmlns:w="http://schemas.openxmlformats.org/wordprocessingml/2006/main" xmlns:w14="http://schemas.microsoft.com/office/word/2010/wordml" xmlns:w15="http://schemas.microsoft.com/office/word/2012/wordml" xmlns:w16cid="http://schemas.microsoft.com/office/word/2016/wordml/cid" xmlns:w16se="http://schemas.microsoft.com/office/word/2015/wordml/symex" xmlns:wpg="http://schemas.microsoft.com/office/word/2010/wordprocessingGroup" xmlns:wpi="http://schemas.microsoft.com/office/word/2010/wordprocessingInk" xmlns:wne="http://schemas.microsoft.com/office/word/2006/wordml" xmlns:wps="http://schemas.microsoft.com/office/word/2010/wordprocessingShape" mc:Ignorable="w14 w15 w16se w16cid wp14">
   <w:endnote w:type="separator" w:id="-1">
     <w:p>
       <w:r>
@@ -5155,7 +6320,7 @@
 </file>
 
 <file path=word/footer1.xml><?xml version="1.0" encoding="utf-8"?>
-<w:ftr xmlns:wpc="http://schemas.microsoft.com/office/word/2010/wordprocessingCanvas" xmlns:cx="http://schemas.microsoft.com/office/drawing/2014/chartex" xmlns:cx1="http://schemas.microsoft.com/office/drawing/2015/9/8/chartex" xmlns:mc="http://schemas.openxmlformats.org/markup-compatibility/2006" xmlns:o="urn:schemas-microsoft-com:office:office" xmlns:r="http://schemas.openxmlformats.org/officeDocument/2006/relationships" xmlns:m="http://schemas.openxmlformats.org/officeDocument/2006/math" xmlns:v="urn:schemas-microsoft-com:vml" xmlns:wp14="http://schemas.microsoft.com/office/word/2010/wordprocessingDrawing" xmlns:wp="http://schemas.openxmlformats.org/drawingml/2006/wordprocessingDrawing" xmlns:w10="urn:schemas-microsoft-com:office:word" xmlns:w="http://schemas.openxmlformats.org/wordprocessingml/2006/main" xmlns:w14="http://schemas.microsoft.com/office/word/2010/wordml" xmlns:w15="http://schemas.microsoft.com/office/word/2012/wordml" xmlns:w16se="http://schemas.microsoft.com/office/word/2015/wordml/symex" xmlns:wpg="http://schemas.microsoft.com/office/word/2010/wordprocessingGroup" xmlns:wpi="http://schemas.microsoft.com/office/word/2010/wordprocessingInk" xmlns:wne="http://schemas.microsoft.com/office/word/2006/wordml" xmlns:wps="http://schemas.microsoft.com/office/word/2010/wordprocessingShape" mc:Ignorable="w14 w15 w16se wp14">
+<w:ftr xmlns:wpc="http://schemas.microsoft.com/office/word/2010/wordprocessingCanvas" xmlns:cx="http://schemas.microsoft.com/office/drawing/2014/chartex" xmlns:cx1="http://schemas.microsoft.com/office/drawing/2015/9/8/chartex" xmlns:cx2="http://schemas.microsoft.com/office/drawing/2015/10/21/chartex" xmlns:cx3="http://schemas.microsoft.com/office/drawing/2016/5/9/chartex" xmlns:cx4="http://schemas.microsoft.com/office/drawing/2016/5/10/chartex" xmlns:cx5="http://schemas.microsoft.com/office/drawing/2016/5/11/chartex" xmlns:cx6="http://schemas.microsoft.com/office/drawing/2016/5/12/chartex" xmlns:cx7="http://schemas.microsoft.com/office/drawing/2016/5/13/chartex" xmlns:cx8="http://schemas.microsoft.com/office/drawing/2016/5/14/chartex" xmlns:mc="http://schemas.openxmlformats.org/markup-compatibility/2006" xmlns:aink="http://schemas.microsoft.com/office/drawing/2016/ink" xmlns:am3d="http://schemas.microsoft.com/office/drawing/2017/model3d" xmlns:o="urn:schemas-microsoft-com:office:office" xmlns:r="http://schemas.openxmlformats.org/officeDocument/2006/relationships" xmlns:m="http://schemas.openxmlformats.org/officeDocument/2006/math" xmlns:v="urn:schemas-microsoft-com:vml" xmlns:wp14="http://schemas.microsoft.com/office/word/2010/wordprocessingDrawing" xmlns:wp="http://schemas.openxmlformats.org/drawingml/2006/wordprocessingDrawing" xmlns:w10="urn:schemas-microsoft-com:office:word" xmlns:w="http://schemas.openxmlformats.org/wordprocessingml/2006/main" xmlns:w14="http://schemas.microsoft.com/office/word/2010/wordml" xmlns:w15="http://schemas.microsoft.com/office/word/2012/wordml" xmlns:w16cid="http://schemas.microsoft.com/office/word/2016/wordml/cid" xmlns:w16se="http://schemas.microsoft.com/office/word/2015/wordml/symex" xmlns:wpg="http://schemas.microsoft.com/office/word/2010/wordprocessingGroup" xmlns:wpi="http://schemas.microsoft.com/office/word/2010/wordprocessingInk" xmlns:wne="http://schemas.microsoft.com/office/word/2006/wordml" xmlns:wps="http://schemas.microsoft.com/office/word/2010/wordprocessingShape" mc:Ignorable="w14 w15 w16se w16cid wp14">
   <w:tbl>
     <w:tblPr>
       <w:tblW w:w="10208" w:type="dxa"/>
@@ -5537,7 +6702,7 @@
 </file>
 
 <file path=word/footnotes.xml><?xml version="1.0" encoding="utf-8"?>
-<w:footnotes xmlns:wpc="http://schemas.microsoft.com/office/word/2010/wordprocessingCanvas" xmlns:cx="http://schemas.microsoft.com/office/drawing/2014/chartex" xmlns:cx1="http://schemas.microsoft.com/office/drawing/2015/9/8/chartex" xmlns:mc="http://schemas.openxmlformats.org/markup-compatibility/2006" xmlns:o="urn:schemas-microsoft-com:office:office" xmlns:r="http://schemas.openxmlformats.org/officeDocument/2006/relationships" xmlns:m="http://schemas.openxmlformats.org/officeDocument/2006/math" xmlns:v="urn:schemas-microsoft-com:vml" xmlns:wp14="http://schemas.microsoft.com/office/word/2010/wordprocessingDrawing" xmlns:wp="http://schemas.openxmlformats.org/drawingml/2006/wordprocessingDrawing" xmlns:w10="urn:schemas-microsoft-com:office:word" xmlns:w="http://schemas.openxmlformats.org/wordprocessingml/2006/main" xmlns:w14="http://schemas.microsoft.com/office/word/2010/wordml" xmlns:w15="http://schemas.microsoft.com/office/word/2012/wordml" xmlns:w16se="http://schemas.microsoft.com/office/word/2015/wordml/symex" xmlns:wpg="http://schemas.microsoft.com/office/word/2010/wordprocessingGroup" xmlns:wpi="http://schemas.microsoft.com/office/word/2010/wordprocessingInk" xmlns:wne="http://schemas.microsoft.com/office/word/2006/wordml" xmlns:wps="http://schemas.microsoft.com/office/word/2010/wordprocessingShape" mc:Ignorable="w14 w15 w16se wp14">
+<w:footnotes xmlns:wpc="http://schemas.microsoft.com/office/word/2010/wordprocessingCanvas" xmlns:cx="http://schemas.microsoft.com/office/drawing/2014/chartex" xmlns:cx1="http://schemas.microsoft.com/office/drawing/2015/9/8/chartex" xmlns:cx2="http://schemas.microsoft.com/office/drawing/2015/10/21/chartex" xmlns:cx3="http://schemas.microsoft.com/office/drawing/2016/5/9/chartex" xmlns:cx4="http://schemas.microsoft.com/office/drawing/2016/5/10/chartex" xmlns:cx5="http://schemas.microsoft.com/office/drawing/2016/5/11/chartex" xmlns:cx6="http://schemas.microsoft.com/office/drawing/2016/5/12/chartex" xmlns:cx7="http://schemas.microsoft.com/office/drawing/2016/5/13/chartex" xmlns:cx8="http://schemas.microsoft.com/office/drawing/2016/5/14/chartex" xmlns:mc="http://schemas.openxmlformats.org/markup-compatibility/2006" xmlns:aink="http://schemas.microsoft.com/office/drawing/2016/ink" xmlns:am3d="http://schemas.microsoft.com/office/drawing/2017/model3d" xmlns:o="urn:schemas-microsoft-com:office:office" xmlns:r="http://schemas.openxmlformats.org/officeDocument/2006/relationships" xmlns:m="http://schemas.openxmlformats.org/officeDocument/2006/math" xmlns:v="urn:schemas-microsoft-com:vml" xmlns:wp14="http://schemas.microsoft.com/office/word/2010/wordprocessingDrawing" xmlns:wp="http://schemas.openxmlformats.org/drawingml/2006/wordprocessingDrawing" xmlns:w10="urn:schemas-microsoft-com:office:word" xmlns:w="http://schemas.openxmlformats.org/wordprocessingml/2006/main" xmlns:w14="http://schemas.microsoft.com/office/word/2010/wordml" xmlns:w15="http://schemas.microsoft.com/office/word/2012/wordml" xmlns:w16cid="http://schemas.microsoft.com/office/word/2016/wordml/cid" xmlns:w16se="http://schemas.microsoft.com/office/word/2015/wordml/symex" xmlns:wpg="http://schemas.microsoft.com/office/word/2010/wordprocessingGroup" xmlns:wpi="http://schemas.microsoft.com/office/word/2010/wordprocessingInk" xmlns:wne="http://schemas.microsoft.com/office/word/2006/wordml" xmlns:wps="http://schemas.microsoft.com/office/word/2010/wordprocessingShape" mc:Ignorable="w14 w15 w16se w16cid wp14">
   <w:footnote w:type="separator" w:id="-1">
     <w:p>
       <w:r>
@@ -5556,7 +6721,7 @@
 </file>
 
 <file path=word/numbering.xml><?xml version="1.0" encoding="utf-8"?>
-<w:numbering xmlns:wpc="http://schemas.microsoft.com/office/word/2010/wordprocessingCanvas" xmlns:cx="http://schemas.microsoft.com/office/drawing/2014/chartex" xmlns:cx1="http://schemas.microsoft.com/office/drawing/2015/9/8/chartex" xmlns:mc="http://schemas.openxmlformats.org/markup-compatibility/2006" xmlns:o="urn:schemas-microsoft-com:office:office" xmlns:r="http://schemas.openxmlformats.org/officeDocument/2006/relationships" xmlns:m="http://schemas.openxmlformats.org/officeDocument/2006/math" xmlns:v="urn:schemas-microsoft-com:vml" xmlns:wp14="http://schemas.microsoft.com/office/word/2010/wordprocessingDrawing" xmlns:wp="http://schemas.openxmlformats.org/drawingml/2006/wordprocessingDrawing" xmlns:w10="urn:schemas-microsoft-com:office:word" xmlns:w="http://schemas.openxmlformats.org/wordprocessingml/2006/main" xmlns:w14="http://schemas.microsoft.com/office/word/2010/wordml" xmlns:w15="http://schemas.microsoft.com/office/word/2012/wordml" xmlns:w16se="http://schemas.microsoft.com/office/word/2015/wordml/symex" xmlns:wpg="http://schemas.microsoft.com/office/word/2010/wordprocessingGroup" xmlns:wpi="http://schemas.microsoft.com/office/word/2010/wordprocessingInk" xmlns:wne="http://schemas.microsoft.com/office/word/2006/wordml" xmlns:wps="http://schemas.microsoft.com/office/word/2010/wordprocessingShape" mc:Ignorable="w14 w15 w16se wp14">
+<w:numbering xmlns:wpc="http://schemas.microsoft.com/office/word/2010/wordprocessingCanvas" xmlns:cx="http://schemas.microsoft.com/office/drawing/2014/chartex" xmlns:cx1="http://schemas.microsoft.com/office/drawing/2015/9/8/chartex" xmlns:cx2="http://schemas.microsoft.com/office/drawing/2015/10/21/chartex" xmlns:cx3="http://schemas.microsoft.com/office/drawing/2016/5/9/chartex" xmlns:cx4="http://schemas.microsoft.com/office/drawing/2016/5/10/chartex" xmlns:cx5="http://schemas.microsoft.com/office/drawing/2016/5/11/chartex" xmlns:cx6="http://schemas.microsoft.com/office/drawing/2016/5/12/chartex" xmlns:cx7="http://schemas.microsoft.com/office/drawing/2016/5/13/chartex" xmlns:cx8="http://schemas.microsoft.com/office/drawing/2016/5/14/chartex" xmlns:mc="http://schemas.openxmlformats.org/markup-compatibility/2006" xmlns:aink="http://schemas.microsoft.com/office/drawing/2016/ink" xmlns:am3d="http://schemas.microsoft.com/office/drawing/2017/model3d" xmlns:o="urn:schemas-microsoft-com:office:office" xmlns:r="http://schemas.openxmlformats.org/officeDocument/2006/relationships" xmlns:m="http://schemas.openxmlformats.org/officeDocument/2006/math" xmlns:v="urn:schemas-microsoft-com:vml" xmlns:wp14="http://schemas.microsoft.com/office/word/2010/wordprocessingDrawing" xmlns:wp="http://schemas.openxmlformats.org/drawingml/2006/wordprocessingDrawing" xmlns:w10="urn:schemas-microsoft-com:office:word" xmlns:w="http://schemas.openxmlformats.org/wordprocessingml/2006/main" xmlns:w14="http://schemas.microsoft.com/office/word/2010/wordml" xmlns:w15="http://schemas.microsoft.com/office/word/2012/wordml" xmlns:w16cid="http://schemas.microsoft.com/office/word/2016/wordml/cid" xmlns:w16se="http://schemas.microsoft.com/office/word/2015/wordml/symex" xmlns:wpg="http://schemas.microsoft.com/office/word/2010/wordprocessingGroup" xmlns:wpi="http://schemas.microsoft.com/office/word/2010/wordprocessingInk" xmlns:wne="http://schemas.microsoft.com/office/word/2006/wordml" xmlns:wps="http://schemas.microsoft.com/office/word/2010/wordprocessingShape" mc:Ignorable="w14 w15 w16se w16cid wp14">
   <w:abstractNum w:abstractNumId="0" w15:restartNumberingAfterBreak="0">
     <w:nsid w:val="01251D78"/>
     <w:multiLevelType w:val="hybridMultilevel"/>
@@ -8688,7 +9853,7 @@
 </file>
 
 <file path=word/styles.xml><?xml version="1.0" encoding="utf-8"?>
-<w:styles xmlns:mc="http://schemas.openxmlformats.org/markup-compatibility/2006" xmlns:r="http://schemas.openxmlformats.org/officeDocument/2006/relationships" xmlns:w="http://schemas.openxmlformats.org/wordprocessingml/2006/main" xmlns:w14="http://schemas.microsoft.com/office/word/2010/wordml" xmlns:w15="http://schemas.microsoft.com/office/word/2012/wordml" xmlns:w16se="http://schemas.microsoft.com/office/word/2015/wordml/symex" mc:Ignorable="w14 w15 w16se">
+<w:styles xmlns:mc="http://schemas.openxmlformats.org/markup-compatibility/2006" xmlns:r="http://schemas.openxmlformats.org/officeDocument/2006/relationships" xmlns:w="http://schemas.openxmlformats.org/wordprocessingml/2006/main" xmlns:w14="http://schemas.microsoft.com/office/word/2010/wordml" xmlns:w15="http://schemas.microsoft.com/office/word/2012/wordml" xmlns:w16cid="http://schemas.microsoft.com/office/word/2016/wordml/cid" xmlns:w16se="http://schemas.microsoft.com/office/word/2015/wordml/symex" mc:Ignorable="w14 w15 w16se w16cid">
   <w:docDefaults>
     <w:rPrDefault>
       <w:rPr>
@@ -8698,7 +9863,7 @@
     </w:rPrDefault>
     <w:pPrDefault/>
   </w:docDefaults>
-  <w:latentStyles w:defLockedState="0" w:defUIPriority="0" w:defSemiHidden="0" w:defUnhideWhenUsed="0" w:defQFormat="0" w:count="371">
+  <w:latentStyles w:defLockedState="0" w:defUIPriority="0" w:defSemiHidden="0" w:defUnhideWhenUsed="0" w:defQFormat="0" w:count="376">
     <w:lsdException w:name="Normal" w:qFormat="1"/>
     <w:lsdException w:name="heading 1" w:qFormat="1"/>
     <w:lsdException w:name="heading 2" w:qFormat="1"/>
@@ -8715,7 +9880,12 @@
     <w:lsdException w:name="Hyperlink" w:uiPriority="99"/>
     <w:lsdException w:name="Strong" w:qFormat="1"/>
     <w:lsdException w:name="Emphasis" w:qFormat="1"/>
-    <w:lsdException w:name="Normal Table" w:semiHidden="1" w:unhideWhenUsed="1"/>
+    <w:lsdException w:name="HTML Keyboard" w:semiHidden="1" w:unhideWhenUsed="1"/>
+    <w:lsdException w:name="annotation subject" w:semiHidden="1" w:unhideWhenUsed="1"/>
+    <w:lsdException w:name="No List" w:semiHidden="1" w:unhideWhenUsed="1"/>
+    <w:lsdException w:name="Outline List 1" w:semiHidden="1" w:unhideWhenUsed="1"/>
+    <w:lsdException w:name="Outline List 2" w:semiHidden="1" w:unhideWhenUsed="1"/>
+    <w:lsdException w:name="Outline List 3" w:semiHidden="1" w:unhideWhenUsed="1"/>
     <w:lsdException w:name="Table Simple 1" w:semiHidden="1" w:unhideWhenUsed="1"/>
     <w:lsdException w:name="Table Simple 2" w:semiHidden="1" w:unhideWhenUsed="1"/>
     <w:lsdException w:name="Table Simple 3" w:semiHidden="1" w:unhideWhenUsed="1"/>
@@ -8753,11 +9923,9 @@
     <w:lsdException w:name="Table Contemporary" w:semiHidden="1" w:unhideWhenUsed="1"/>
     <w:lsdException w:name="Table Elegant" w:semiHidden="1" w:unhideWhenUsed="1"/>
     <w:lsdException w:name="Table Professional" w:semiHidden="1" w:unhideWhenUsed="1"/>
-    <w:lsdException w:name="Table Subtle 1" w:semiHidden="1" w:unhideWhenUsed="1"/>
     <w:lsdException w:name="Table Subtle 2" w:semiHidden="1" w:unhideWhenUsed="1"/>
     <w:lsdException w:name="Table Web 1" w:semiHidden="1" w:unhideWhenUsed="1"/>
-    <w:lsdException w:name="Table Web 2" w:semiHidden="1" w:unhideWhenUsed="1"/>
-    <w:lsdException w:name="Table Web 3" w:semiHidden="1" w:unhideWhenUsed="1"/>
+    <w:lsdException w:name="Balloon Text" w:semiHidden="1" w:unhideWhenUsed="1"/>
     <w:lsdException w:name="Table Theme" w:semiHidden="1" w:unhideWhenUsed="1"/>
     <w:lsdException w:name="Placeholder Text" w:semiHidden="1" w:uiPriority="99"/>
     <w:lsdException w:name="No Spacing" w:uiPriority="1" w:qFormat="1"/>
@@ -8974,6 +10142,11 @@
     <w:lsdException w:name="List Table 5 Dark Accent 6" w:uiPriority="50"/>
     <w:lsdException w:name="List Table 6 Colorful Accent 6" w:uiPriority="51"/>
     <w:lsdException w:name="List Table 7 Colorful Accent 6" w:uiPriority="52"/>
+    <w:lsdException w:name="Mention" w:semiHidden="1" w:uiPriority="99" w:unhideWhenUsed="1"/>
+    <w:lsdException w:name="Smart Hyperlink" w:semiHidden="1" w:uiPriority="99" w:unhideWhenUsed="1"/>
+    <w:lsdException w:name="Hashtag" w:semiHidden="1" w:uiPriority="99" w:unhideWhenUsed="1"/>
+    <w:lsdException w:name="Unresolved Mention" w:semiHidden="1" w:uiPriority="99" w:unhideWhenUsed="1"/>
+    <w:lsdException w:name="Smart Link" w:semiHidden="1" w:uiPriority="99" w:unhideWhenUsed="1"/>
   </w:latentStyles>
   <w:style w:type="paragraph" w:default="1" w:styleId="Normal">
     <w:name w:val="Normal"/>
@@ -9733,7 +10906,7 @@
 </file>
 
 <file path=customXml/itemProps1.xml><?xml version="1.0" encoding="utf-8"?>
-<ds:datastoreItem xmlns:ds="http://schemas.openxmlformats.org/officeDocument/2006/customXml" ds:itemID="{63960BB9-EB0F-439D-B63C-4F1429F09C00}">
+<ds:datastoreItem xmlns:ds="http://schemas.openxmlformats.org/officeDocument/2006/customXml" ds:itemID="{D124E005-33E9-4D25-8B0F-D8EBF2FADE64}">
   <ds:schemaRefs>
     <ds:schemaRef ds:uri="http://schemas.openxmlformats.org/officeDocument/2006/bibliography"/>
   </ds:schemaRefs>

</xml_diff>

<commit_message>
Ajusta tamaño de la descripción de la retención
</commit_message>
<xml_diff>
--- a/DOC/170707 PROE Installation guide - hsbc payments interface.docx
+++ b/DOC/170707 PROE Installation guide - hsbc payments interface.docx
@@ -580,7 +580,6 @@
           <w:lang w:val="en-US"/>
         </w:rPr>
       </w:pPr>
-      <w:proofErr w:type="spellStart"/>
       <w:r>
         <w:rPr>
           <w:rFonts w:ascii="Calibri" w:eastAsia="SimSun" w:hAnsi="Calibri" w:cs="Arial"/>
@@ -591,7 +590,6 @@
         </w:rPr>
         <w:t>TiiSelam</w:t>
       </w:r>
-      <w:proofErr w:type="spellEnd"/>
     </w:p>
     <w:p>
       <w:pPr>
@@ -977,7 +975,6 @@
                 <w:sz w:val="24"/>
               </w:rPr>
             </w:pPr>
-            <w:proofErr w:type="spellStart"/>
             <w:r>
               <w:rPr>
                 <w:rFonts w:ascii="Calibri" w:hAnsi="Calibri"/>
@@ -986,7 +983,6 @@
               </w:rPr>
               <w:t>Elaboración</w:t>
             </w:r>
-            <w:proofErr w:type="spellEnd"/>
           </w:p>
         </w:tc>
       </w:tr>
@@ -1166,7 +1162,6 @@
           <w:lang w:val="es-ES"/>
         </w:rPr>
       </w:pPr>
-      <w:proofErr w:type="spellStart"/>
       <w:r>
         <w:rPr>
           <w:b/>
@@ -1175,31 +1170,8 @@
           <w:szCs w:val="26"/>
           <w:lang w:val="es-ES"/>
         </w:rPr>
-        <w:t>Customer</w:t>
-      </w:r>
-      <w:proofErr w:type="spellEnd"/>
-      <w:r>
-        <w:rPr>
-          <w:b/>
-          <w:bCs/>
-          <w:sz w:val="26"/>
-          <w:szCs w:val="26"/>
-          <w:lang w:val="es-ES"/>
-        </w:rPr>
-        <w:t xml:space="preserve"> </w:t>
-      </w:r>
-      <w:proofErr w:type="spellStart"/>
-      <w:r>
-        <w:rPr>
-          <w:b/>
-          <w:bCs/>
-          <w:sz w:val="26"/>
-          <w:szCs w:val="26"/>
-          <w:lang w:val="es-ES"/>
-        </w:rPr>
-        <w:t>review</w:t>
-      </w:r>
-      <w:proofErr w:type="spellEnd"/>
+        <w:t>Customer review</w:t>
+      </w:r>
     </w:p>
     <w:tbl>
       <w:tblPr>
@@ -1739,9 +1711,8 @@
           <w:szCs w:val="36"/>
           <w:lang w:val="es-AR"/>
         </w:rPr>
-        <w:t xml:space="preserve">HSBC </w:t>
-      </w:r>
-      <w:proofErr w:type="spellStart"/>
+        <w:t>HSBC Payments - Dynamics GP interface</w:t>
+      </w:r>
       <w:r>
         <w:rPr>
           <w:rFonts w:cs="Arial"/>
@@ -1751,42 +1722,6 @@
           <w:szCs w:val="36"/>
           <w:lang w:val="es-AR"/>
         </w:rPr>
-        <w:t>Payments</w:t>
-      </w:r>
-      <w:proofErr w:type="spellEnd"/>
-      <w:r>
-        <w:rPr>
-          <w:rFonts w:cs="Arial"/>
-          <w:b w:val="0"/>
-          <w:color w:val="000000"/>
-          <w:sz w:val="36"/>
-          <w:szCs w:val="36"/>
-          <w:lang w:val="es-AR"/>
-        </w:rPr>
-        <w:t xml:space="preserve"> - Dynamics GP </w:t>
-      </w:r>
-      <w:proofErr w:type="gramStart"/>
-      <w:r>
-        <w:rPr>
-          <w:rFonts w:cs="Arial"/>
-          <w:b w:val="0"/>
-          <w:color w:val="000000"/>
-          <w:sz w:val="36"/>
-          <w:szCs w:val="36"/>
-          <w:lang w:val="es-AR"/>
-        </w:rPr>
-        <w:t>interface</w:t>
-      </w:r>
-      <w:proofErr w:type="gramEnd"/>
-      <w:r>
-        <w:rPr>
-          <w:rFonts w:cs="Arial"/>
-          <w:b w:val="0"/>
-          <w:color w:val="000000"/>
-          <w:sz w:val="36"/>
-          <w:szCs w:val="36"/>
-          <w:lang w:val="es-AR"/>
-        </w:rPr>
         <w:fldChar w:fldCharType="end"/>
       </w:r>
     </w:p>
@@ -1806,11 +1741,9 @@
       <w:pPr>
         <w:pStyle w:val="Heading1"/>
       </w:pPr>
-      <w:proofErr w:type="spellStart"/>
       <w:r>
         <w:t>Introduction</w:t>
       </w:r>
-      <w:proofErr w:type="spellEnd"/>
     </w:p>
     <w:p/>
     <w:p>
@@ -1819,31 +1752,23 @@
           <w:lang w:val="en-US"/>
         </w:rPr>
       </w:pPr>
-      <w:proofErr w:type="spellStart"/>
       <w:r>
         <w:rPr>
           <w:lang w:val="en-US"/>
         </w:rPr>
-        <w:t>Proenegy</w:t>
-      </w:r>
-      <w:proofErr w:type="spellEnd"/>
-      <w:r>
+        <w:t>Proenegy Argentina requires a payment interface to suppliers through HSBC's electronic banking platform.</w:t>
+      </w:r>
+    </w:p>
+    <w:p>
+      <w:pPr>
         <w:rPr>
           <w:lang w:val="en-US"/>
         </w:rPr>
-        <w:t xml:space="preserve"> Argentina requires a payment interface to suppliers through HSBC's electronic banking platform.</w:t>
-      </w:r>
-    </w:p>
-    <w:p>
-      <w:pPr>
+      </w:pPr>
+      <w:r>
         <w:rPr>
           <w:lang w:val="en-US"/>
         </w:rPr>
-      </w:pPr>
-      <w:r>
-        <w:rPr>
-          <w:lang w:val="en-US"/>
-        </w:rPr>
         <w:t>This is a guide for installing this functionality on Dynamics GP.</w:t>
       </w:r>
     </w:p>
@@ -1851,11 +1776,9 @@
       <w:pPr>
         <w:pStyle w:val="Heading1"/>
       </w:pPr>
-      <w:proofErr w:type="spellStart"/>
       <w:r>
         <w:t>Installation</w:t>
       </w:r>
-      <w:proofErr w:type="spellEnd"/>
     </w:p>
     <w:p/>
     <w:tbl>
@@ -1951,7 +1874,6 @@
                 <w:lang w:val="es-BO" w:eastAsia="es-BO"/>
               </w:rPr>
             </w:pPr>
-            <w:proofErr w:type="spellStart"/>
             <w:r>
               <w:rPr>
                 <w:rFonts w:ascii="Calibri" w:hAnsi="Calibri"/>
@@ -1963,7 +1885,6 @@
               </w:rPr>
               <w:t>pbe</w:t>
             </w:r>
-            <w:proofErr w:type="spellEnd"/>
             <w:r>
               <w:rPr>
                 <w:rFonts w:ascii="Calibri" w:hAnsi="Calibri"/>
@@ -2042,7 +1963,6 @@
                 <w:lang w:val="es-BO" w:eastAsia="es-BO"/>
               </w:rPr>
             </w:pPr>
-            <w:proofErr w:type="spellStart"/>
             <w:r>
               <w:rPr>
                 <w:rFonts w:ascii="Calibri" w:hAnsi="Calibri"/>
@@ -2052,7 +1972,6 @@
               </w:rPr>
               <w:t>Description</w:t>
             </w:r>
-            <w:proofErr w:type="spellEnd"/>
             <w:r>
               <w:rPr>
                 <w:rFonts w:ascii="Calibri" w:hAnsi="Calibri"/>
@@ -2080,7 +1999,6 @@
                 <w:lang w:val="es-BO" w:eastAsia="es-BO"/>
               </w:rPr>
             </w:pPr>
-            <w:proofErr w:type="spellStart"/>
             <w:r>
               <w:rPr>
                 <w:rFonts w:ascii="Calibri" w:hAnsi="Calibri"/>
@@ -2091,7 +2009,6 @@
               </w:rPr>
               <w:t>Chunk</w:t>
             </w:r>
-            <w:proofErr w:type="spellEnd"/>
             <w:r>
               <w:rPr>
                 <w:rFonts w:ascii="Calibri" w:hAnsi="Calibri"/>
@@ -2100,42 +2017,8 @@
                 <w:szCs w:val="24"/>
                 <w:lang w:val="es-BO" w:eastAsia="es-BO"/>
               </w:rPr>
-              <w:t xml:space="preserve"> and </w:t>
+              <w:t xml:space="preserve"> and sql scripts installation</w:t>
             </w:r>
-            <w:proofErr w:type="spellStart"/>
-            <w:r>
-              <w:rPr>
-                <w:rFonts w:ascii="Calibri" w:hAnsi="Calibri"/>
-                <w:color w:val="000000"/>
-                <w:sz w:val="24"/>
-                <w:szCs w:val="24"/>
-                <w:lang w:val="es-BO" w:eastAsia="es-BO"/>
-              </w:rPr>
-              <w:t>sql</w:t>
-            </w:r>
-            <w:proofErr w:type="spellEnd"/>
-            <w:r>
-              <w:rPr>
-                <w:rFonts w:ascii="Calibri" w:hAnsi="Calibri"/>
-                <w:color w:val="000000"/>
-                <w:sz w:val="24"/>
-                <w:szCs w:val="24"/>
-                <w:lang w:val="es-BO" w:eastAsia="es-BO"/>
-              </w:rPr>
-              <w:t xml:space="preserve"> scripts </w:t>
-            </w:r>
-            <w:proofErr w:type="spellStart"/>
-            <w:r>
-              <w:rPr>
-                <w:rFonts w:ascii="Calibri" w:hAnsi="Calibri"/>
-                <w:color w:val="000000"/>
-                <w:sz w:val="24"/>
-                <w:szCs w:val="24"/>
-                <w:lang w:val="es-BO" w:eastAsia="es-BO"/>
-              </w:rPr>
-              <w:t>installation</w:t>
-            </w:r>
-            <w:proofErr w:type="spellEnd"/>
           </w:p>
           <w:p>
             <w:pPr>
@@ -2173,7 +2056,6 @@
                 <w:lang w:val="es-BO" w:eastAsia="es-BO"/>
               </w:rPr>
             </w:pPr>
-            <w:proofErr w:type="spellStart"/>
             <w:r>
               <w:rPr>
                 <w:rFonts w:ascii="Calibri" w:hAnsi="Calibri"/>
@@ -2192,7 +2074,6 @@
               </w:rPr>
               <w:t>conditions</w:t>
             </w:r>
-            <w:proofErr w:type="spellEnd"/>
             <w:r>
               <w:rPr>
                 <w:rFonts w:ascii="Calibri" w:hAnsi="Calibri"/>
@@ -2268,7 +2149,6 @@
                 <w:lang w:val="es-BO" w:eastAsia="es-BO"/>
               </w:rPr>
             </w:pPr>
-            <w:proofErr w:type="spellStart"/>
             <w:r>
               <w:rPr>
                 <w:rFonts w:ascii="Calibri" w:hAnsi="Calibri"/>
@@ -2278,7 +2158,6 @@
               </w:rPr>
               <w:t>Steps</w:t>
             </w:r>
-            <w:proofErr w:type="spellEnd"/>
             <w:r>
               <w:rPr>
                 <w:rFonts w:ascii="Calibri" w:hAnsi="Calibri"/>
@@ -2313,23 +2192,7 @@
                 <w:color w:val="000000"/>
                 <w:lang w:eastAsia="es-BO"/>
               </w:rPr>
-              <w:t xml:space="preserve">Copy the </w:t>
-            </w:r>
-            <w:proofErr w:type="spellStart"/>
-            <w:r>
-              <w:rPr>
-                <w:color w:val="000000"/>
-                <w:lang w:eastAsia="es-BO"/>
-              </w:rPr>
-              <w:t>PBEGP.cnk</w:t>
-            </w:r>
-            <w:proofErr w:type="spellEnd"/>
-            <w:r>
-              <w:rPr>
-                <w:color w:val="000000"/>
-                <w:lang w:eastAsia="es-BO"/>
-              </w:rPr>
-              <w:t xml:space="preserve"> chunk into the folder where the GP executable is located</w:t>
+              <w:t>Copy the PBEGP.cnk chunk into the folder where the GP executable is located</w:t>
             </w:r>
           </w:p>
           <w:p>
@@ -2346,38 +2209,20 @@
                 <w:lang w:val="es-BO" w:eastAsia="es-BO"/>
               </w:rPr>
             </w:pPr>
-            <w:proofErr w:type="spellStart"/>
             <w:r>
               <w:rPr>
                 <w:color w:val="000000"/>
                 <w:lang w:val="es-BO" w:eastAsia="es-BO"/>
               </w:rPr>
-              <w:t>Execute</w:t>
+              <w:t>Execute GP</w:t>
             </w:r>
-            <w:proofErr w:type="spellEnd"/>
             <w:r>
               <w:rPr>
                 <w:color w:val="000000"/>
                 <w:lang w:val="es-BO" w:eastAsia="es-BO"/>
               </w:rPr>
-              <w:t xml:space="preserve"> GP</w:t>
+              <w:t xml:space="preserve"> as Admin</w:t>
             </w:r>
-            <w:r>
-              <w:rPr>
-                <w:color w:val="000000"/>
-                <w:lang w:val="es-BO" w:eastAsia="es-BO"/>
-              </w:rPr>
-              <w:t xml:space="preserve"> as </w:t>
-            </w:r>
-            <w:proofErr w:type="spellStart"/>
-            <w:r>
-              <w:rPr>
-                <w:color w:val="000000"/>
-                <w:lang w:val="es-BO" w:eastAsia="es-BO"/>
-              </w:rPr>
-              <w:t>Admin</w:t>
-            </w:r>
-            <w:proofErr w:type="spellEnd"/>
           </w:p>
           <w:p>
             <w:pPr>
@@ -2427,39 +2272,7 @@
                 <w:color w:val="000000"/>
                 <w:lang w:eastAsia="es-BO"/>
               </w:rPr>
-              <w:t xml:space="preserve">Enter GP with the user </w:t>
-            </w:r>
-            <w:proofErr w:type="spellStart"/>
-            <w:r>
-              <w:rPr>
-                <w:color w:val="000000"/>
-                <w:lang w:eastAsia="es-BO"/>
-              </w:rPr>
-              <w:t>sa</w:t>
-            </w:r>
-            <w:proofErr w:type="spellEnd"/>
-            <w:r>
-              <w:rPr>
-                <w:color w:val="000000"/>
-                <w:lang w:eastAsia="es-BO"/>
-              </w:rPr>
-              <w:t xml:space="preserve"> or </w:t>
-            </w:r>
-            <w:proofErr w:type="spellStart"/>
-            <w:r>
-              <w:rPr>
-                <w:color w:val="000000"/>
-                <w:lang w:eastAsia="es-BO"/>
-              </w:rPr>
-              <w:t>Dynsa</w:t>
-            </w:r>
-            <w:proofErr w:type="spellEnd"/>
-            <w:r>
-              <w:rPr>
-                <w:color w:val="000000"/>
-                <w:lang w:eastAsia="es-BO"/>
-              </w:rPr>
-              <w:t>, the first time to create the necessary tables and GP procedures</w:t>
+              <w:t>Enter GP with the user sa or Dynsa, the first time to create the necessary tables and GP procedures</w:t>
             </w:r>
           </w:p>
           <w:p>
@@ -2481,39 +2294,7 @@
                 <w:color w:val="000000"/>
                 <w:lang w:eastAsia="es-BO"/>
               </w:rPr>
-              <w:t xml:space="preserve">In GP, use the </w:t>
-            </w:r>
-            <w:proofErr w:type="spellStart"/>
-            <w:r>
-              <w:rPr>
-                <w:color w:val="000000"/>
-                <w:lang w:eastAsia="es-BO"/>
-              </w:rPr>
-              <w:t>sql</w:t>
-            </w:r>
-            <w:proofErr w:type="spellEnd"/>
-            <w:r>
-              <w:rPr>
-                <w:color w:val="000000"/>
-                <w:lang w:eastAsia="es-BO"/>
-              </w:rPr>
-              <w:t xml:space="preserve"> maintenance option to create the </w:t>
-            </w:r>
-            <w:proofErr w:type="spellStart"/>
-            <w:r>
-              <w:rPr>
-                <w:color w:val="000000"/>
-                <w:lang w:eastAsia="es-BO"/>
-              </w:rPr>
-              <w:t>sql</w:t>
-            </w:r>
-            <w:proofErr w:type="spellEnd"/>
-            <w:r>
-              <w:rPr>
-                <w:color w:val="000000"/>
-                <w:lang w:eastAsia="es-BO"/>
-              </w:rPr>
-              <w:t xml:space="preserve"> objects of the product PBEGP</w:t>
+              <w:t>In GP, use the sql maintenance option to create the sql objects of the product PBEGP</w:t>
             </w:r>
           </w:p>
           <w:p>
@@ -2611,39 +2392,7 @@
                 <w:color w:val="000000"/>
                 <w:lang w:eastAsia="es-BO"/>
               </w:rPr>
-              <w:t xml:space="preserve">Open SQL server management studio and execute the </w:t>
-            </w:r>
-            <w:proofErr w:type="spellStart"/>
-            <w:r>
-              <w:rPr>
-                <w:color w:val="000000"/>
-                <w:lang w:eastAsia="es-BO"/>
-              </w:rPr>
-              <w:t>sql</w:t>
-            </w:r>
-            <w:proofErr w:type="spellEnd"/>
-            <w:r>
-              <w:rPr>
-                <w:color w:val="000000"/>
-                <w:lang w:eastAsia="es-BO"/>
-              </w:rPr>
-              <w:t xml:space="preserve"> scripts in the </w:t>
-            </w:r>
-            <w:proofErr w:type="spellStart"/>
-            <w:r>
-              <w:rPr>
-                <w:color w:val="000000"/>
-                <w:lang w:eastAsia="es-BO"/>
-              </w:rPr>
-              <w:t>Proenergy</w:t>
-            </w:r>
-            <w:proofErr w:type="spellEnd"/>
-            <w:r>
-              <w:rPr>
-                <w:color w:val="000000"/>
-                <w:lang w:eastAsia="es-BO"/>
-              </w:rPr>
-              <w:t xml:space="preserve"> test company. Execute the scripts in order.</w:t>
+              <w:t>Open SQL server management studio and execute the sql scripts in the Proenergy test company. Execute the scripts in order.</w:t>
             </w:r>
           </w:p>
           <w:p>
@@ -2832,7 +2581,6 @@
                 <w:lang w:val="es-BO" w:eastAsia="es-BO"/>
               </w:rPr>
             </w:pPr>
-            <w:proofErr w:type="spellStart"/>
             <w:r>
               <w:rPr>
                 <w:rFonts w:ascii="Calibri" w:hAnsi="Calibri"/>
@@ -2842,19 +2590,7 @@
                 <w:szCs w:val="24"/>
                 <w:lang w:val="es-BO" w:eastAsia="es-BO"/>
               </w:rPr>
-              <w:t>pbe</w:t>
-            </w:r>
-            <w:proofErr w:type="spellEnd"/>
-            <w:r>
-              <w:rPr>
-                <w:rFonts w:ascii="Calibri" w:hAnsi="Calibri"/>
-                <w:b/>
-                <w:color w:val="000000"/>
-                <w:sz w:val="24"/>
-                <w:szCs w:val="24"/>
-                <w:lang w:val="es-BO" w:eastAsia="es-BO"/>
-              </w:rPr>
-              <w:t xml:space="preserve"> </w:t>
+              <w:t xml:space="preserve">pbe </w:t>
             </w:r>
           </w:p>
         </w:tc>
@@ -2923,7 +2659,6 @@
                 <w:lang w:val="es-BO" w:eastAsia="es-BO"/>
               </w:rPr>
             </w:pPr>
-            <w:proofErr w:type="spellStart"/>
             <w:r>
               <w:rPr>
                 <w:rFonts w:ascii="Calibri" w:hAnsi="Calibri"/>
@@ -2933,7 +2668,6 @@
               </w:rPr>
               <w:t>Description</w:t>
             </w:r>
-            <w:proofErr w:type="spellEnd"/>
             <w:r>
               <w:rPr>
                 <w:rFonts w:ascii="Calibri" w:hAnsi="Calibri"/>
@@ -2996,7 +2730,6 @@
                 <w:lang w:val="es-BO" w:eastAsia="es-BO"/>
               </w:rPr>
             </w:pPr>
-            <w:proofErr w:type="spellStart"/>
             <w:r>
               <w:rPr>
                 <w:rFonts w:ascii="Calibri" w:hAnsi="Calibri"/>
@@ -3015,7 +2748,6 @@
               </w:rPr>
               <w:t>conditions</w:t>
             </w:r>
-            <w:proofErr w:type="spellEnd"/>
             <w:r>
               <w:rPr>
                 <w:rFonts w:ascii="Calibri" w:hAnsi="Calibri"/>
@@ -3043,7 +2775,6 @@
                 <w:lang w:val="en-US" w:eastAsia="es-BO"/>
               </w:rPr>
             </w:pPr>
-            <w:proofErr w:type="gramStart"/>
             <w:r>
               <w:rPr>
                 <w:rFonts w:ascii="Calibri" w:hAnsi="Calibri"/>
@@ -3052,18 +2783,7 @@
                 <w:szCs w:val="24"/>
                 <w:lang w:val="en-US" w:eastAsia="es-BO"/>
               </w:rPr>
-              <w:t>Enter into</w:t>
-            </w:r>
-            <w:proofErr w:type="gramEnd"/>
-            <w:r>
-              <w:rPr>
-                <w:rFonts w:ascii="Calibri" w:hAnsi="Calibri"/>
-                <w:color w:val="000000"/>
-                <w:sz w:val="24"/>
-                <w:szCs w:val="24"/>
-                <w:lang w:val="en-US" w:eastAsia="es-BO"/>
-              </w:rPr>
-              <w:t xml:space="preserve"> GP as a power user</w:t>
+              <w:t>Enter into GP as a power user</w:t>
             </w:r>
           </w:p>
           <w:p>
@@ -3103,7 +2823,6 @@
                 <w:lang w:val="es-BO" w:eastAsia="es-BO"/>
               </w:rPr>
             </w:pPr>
-            <w:proofErr w:type="spellStart"/>
             <w:r>
               <w:rPr>
                 <w:rFonts w:ascii="Calibri" w:hAnsi="Calibri"/>
@@ -3113,7 +2832,6 @@
               </w:rPr>
               <w:t>Steps</w:t>
             </w:r>
-            <w:proofErr w:type="spellEnd"/>
             <w:r>
               <w:rPr>
                 <w:rFonts w:ascii="Calibri" w:hAnsi="Calibri"/>
@@ -3408,33 +3126,11 @@
                 <w:lang w:eastAsia="es-BO"/>
               </w:rPr>
             </w:pPr>
-            <w:proofErr w:type="spellStart"/>
             <w:r>
               <w:rPr>
                 <w:rFonts w:ascii="Candara" w:hAnsi="Candara"/>
               </w:rPr>
-              <w:t>Proenergy</w:t>
-            </w:r>
-            <w:proofErr w:type="spellEnd"/>
-            <w:r>
-              <w:rPr>
-                <w:rFonts w:ascii="Candara" w:hAnsi="Candara"/>
-              </w:rPr>
-              <w:t xml:space="preserve">: </w:t>
-            </w:r>
-            <w:proofErr w:type="spellStart"/>
-            <w:r>
-              <w:rPr>
-                <w:rFonts w:ascii="Candara" w:hAnsi="Candara"/>
-              </w:rPr>
-              <w:t>Tii</w:t>
-            </w:r>
-            <w:proofErr w:type="spellEnd"/>
-            <w:r>
-              <w:rPr>
-                <w:rFonts w:ascii="Candara" w:hAnsi="Candara"/>
-              </w:rPr>
-              <w:t xml:space="preserve"> Acct Manager role</w:t>
+              <w:t>Proenergy: Tii Acct Manager role</w:t>
             </w:r>
           </w:p>
         </w:tc>
@@ -3453,11 +3149,9 @@
       <w:pPr>
         <w:pStyle w:val="Heading1"/>
       </w:pPr>
-      <w:proofErr w:type="spellStart"/>
       <w:r>
         <w:t>Configuration</w:t>
       </w:r>
-      <w:proofErr w:type="spellEnd"/>
     </w:p>
     <w:p/>
     <w:p>
@@ -3471,107 +3165,29 @@
           <w:lang w:val="es-MX"/>
         </w:rPr>
       </w:pPr>
-      <w:proofErr w:type="spellStart"/>
       <w:r>
         <w:rPr>
           <w:lang w:val="es-MX"/>
         </w:rPr>
-        <w:t>On</w:t>
-      </w:r>
-      <w:proofErr w:type="spellEnd"/>
+        <w:t>On Configuración / compañía / configuraci</w:t>
+      </w:r>
       <w:r>
         <w:rPr>
           <w:lang w:val="es-MX"/>
         </w:rPr>
-        <w:t xml:space="preserve"> Configuración / compañía / configuraci</w:t>
+        <w:t>ón de medios de cobro-</w:t>
       </w:r>
       <w:r>
         <w:rPr>
           <w:lang w:val="es-MX"/>
         </w:rPr>
-        <w:t>ón de medios de cobro-</w:t>
+        <w:t>pago/</w:t>
       </w:r>
       <w:r>
         <w:rPr>
           <w:lang w:val="es-MX"/>
         </w:rPr>
-        <w:t>pago/</w:t>
-      </w:r>
-      <w:r>
-        <w:rPr>
-          <w:lang w:val="es-MX"/>
-        </w:rPr>
-        <w:t xml:space="preserve">secuencia de numeración, </w:t>
-      </w:r>
-      <w:proofErr w:type="spellStart"/>
-      <w:r>
-        <w:rPr>
-          <w:lang w:val="es-MX"/>
-        </w:rPr>
-        <w:t>setup</w:t>
-      </w:r>
-      <w:proofErr w:type="spellEnd"/>
-      <w:r>
-        <w:rPr>
-          <w:lang w:val="es-MX"/>
-        </w:rPr>
-        <w:t xml:space="preserve"> </w:t>
-      </w:r>
-      <w:proofErr w:type="spellStart"/>
-      <w:r>
-        <w:rPr>
-          <w:lang w:val="es-MX"/>
-        </w:rPr>
-        <w:t>the</w:t>
-      </w:r>
-      <w:proofErr w:type="spellEnd"/>
-      <w:r>
-        <w:rPr>
-          <w:lang w:val="es-MX"/>
-        </w:rPr>
-        <w:t xml:space="preserve"> </w:t>
-      </w:r>
-      <w:proofErr w:type="spellStart"/>
-      <w:r>
-        <w:rPr>
-          <w:lang w:val="es-MX"/>
-        </w:rPr>
-        <w:t>code</w:t>
-      </w:r>
-      <w:proofErr w:type="spellEnd"/>
-      <w:r>
-        <w:rPr>
-          <w:lang w:val="es-MX"/>
-        </w:rPr>
-        <w:t xml:space="preserve">: HSBC. </w:t>
-      </w:r>
-      <w:proofErr w:type="spellStart"/>
-      <w:r>
-        <w:rPr>
-          <w:lang w:val="es-MX"/>
-        </w:rPr>
-        <w:t>For</w:t>
-      </w:r>
-      <w:proofErr w:type="spellEnd"/>
-      <w:r>
-        <w:rPr>
-          <w:lang w:val="es-MX"/>
-        </w:rPr>
-        <w:t xml:space="preserve"> </w:t>
-      </w:r>
-      <w:proofErr w:type="spellStart"/>
-      <w:r>
-        <w:rPr>
-          <w:lang w:val="es-MX"/>
-        </w:rPr>
-        <w:t>example</w:t>
-      </w:r>
-      <w:proofErr w:type="spellEnd"/>
-      <w:r>
-        <w:rPr>
-          <w:lang w:val="es-MX"/>
-        </w:rPr>
-        <w:t>:</w:t>
+        <w:t>secuencia de numeración, setup the code: HSBC. For example:</w:t>
       </w:r>
     </w:p>
     <w:p>
@@ -3634,87 +3250,23 @@
           <w:lang w:val="es-MX"/>
         </w:rPr>
       </w:pPr>
-      <w:proofErr w:type="spellStart"/>
       <w:r>
         <w:rPr>
           <w:lang w:val="es-MX"/>
         </w:rPr>
-        <w:t>On</w:t>
-      </w:r>
-      <w:proofErr w:type="spellEnd"/>
+        <w:t>On Configuración / compañía / configuraci</w:t>
+      </w:r>
       <w:r>
         <w:rPr>
           <w:lang w:val="es-MX"/>
         </w:rPr>
-        <w:t xml:space="preserve"> Configuración / compañía / configuraci</w:t>
+        <w:t>ón de medios de cobro-</w:t>
       </w:r>
       <w:r>
         <w:rPr>
           <w:lang w:val="es-MX"/>
         </w:rPr>
-        <w:t>ón de medios de cobro-</w:t>
-      </w:r>
-      <w:r>
-        <w:rPr>
-          <w:lang w:val="es-MX"/>
-        </w:rPr>
-        <w:t xml:space="preserve">pago/Tipos de ingreso/desembolso, </w:t>
-      </w:r>
-      <w:proofErr w:type="spellStart"/>
-      <w:r>
-        <w:rPr>
-          <w:lang w:val="es-MX"/>
-        </w:rPr>
-        <w:t>setup</w:t>
-      </w:r>
-      <w:proofErr w:type="spellEnd"/>
-      <w:r>
-        <w:rPr>
-          <w:lang w:val="es-MX"/>
-        </w:rPr>
-        <w:t xml:space="preserve"> </w:t>
-      </w:r>
-      <w:proofErr w:type="spellStart"/>
-      <w:r>
-        <w:rPr>
-          <w:lang w:val="es-MX"/>
-        </w:rPr>
-        <w:t>the</w:t>
-      </w:r>
-      <w:proofErr w:type="spellEnd"/>
-      <w:r>
-        <w:rPr>
-          <w:lang w:val="es-MX"/>
-        </w:rPr>
-        <w:t xml:space="preserve"> </w:t>
-      </w:r>
-      <w:proofErr w:type="spellStart"/>
-      <w:r>
-        <w:rPr>
-          <w:lang w:val="es-MX"/>
-        </w:rPr>
-        <w:t>following</w:t>
-      </w:r>
-      <w:proofErr w:type="spellEnd"/>
-      <w:r>
-        <w:rPr>
-          <w:lang w:val="es-MX"/>
-        </w:rPr>
-        <w:t xml:space="preserve"> </w:t>
-      </w:r>
-      <w:proofErr w:type="spellStart"/>
-      <w:r>
-        <w:rPr>
-          <w:lang w:val="es-MX"/>
-        </w:rPr>
-        <w:t>types</w:t>
-      </w:r>
-      <w:proofErr w:type="spellEnd"/>
-      <w:r>
-        <w:rPr>
-          <w:lang w:val="es-MX"/>
-        </w:rPr>
-        <w:t>:</w:t>
+        <w:t>pago/Tipos de ingreso/desembolso, setup the following types:</w:t>
       </w:r>
     </w:p>
     <w:p>
@@ -3817,25 +3369,7 @@
           <w:color w:val="000000"/>
           <w:lang w:val="en-US"/>
         </w:rPr>
-        <w:t xml:space="preserve">in the field Id. De </w:t>
-      </w:r>
-      <w:proofErr w:type="spellStart"/>
-      <w:r>
-        <w:rPr>
-          <w:rFonts w:cs="Arial"/>
-          <w:color w:val="000000"/>
-          <w:lang w:val="en-US"/>
-        </w:rPr>
-        <w:t>numeración</w:t>
-      </w:r>
-      <w:proofErr w:type="spellEnd"/>
-      <w:r>
-        <w:rPr>
-          <w:rFonts w:cs="Arial"/>
-          <w:color w:val="000000"/>
-          <w:lang w:val="en-US"/>
-        </w:rPr>
-        <w:t>.</w:t>
+        <w:t>in the field Id. De numeración.</w:t>
       </w:r>
     </w:p>
     <w:p>
@@ -3940,121 +3474,29 @@
           <w:lang w:val="es-MX"/>
         </w:rPr>
       </w:pPr>
-      <w:proofErr w:type="spellStart"/>
       <w:r>
         <w:rPr>
           <w:lang w:val="es-MX"/>
         </w:rPr>
-        <w:t>On</w:t>
-      </w:r>
-      <w:proofErr w:type="spellEnd"/>
+        <w:t>On Configuración / compañía / configuraci</w:t>
+      </w:r>
       <w:r>
         <w:rPr>
           <w:lang w:val="es-MX"/>
         </w:rPr>
-        <w:t xml:space="preserve"> Configuración / compañía / configuraci</w:t>
+        <w:t>ón de medios de cobro-</w:t>
       </w:r>
       <w:r>
         <w:rPr>
           <w:lang w:val="es-MX"/>
         </w:rPr>
-        <w:t>ón de medios de cobro-</w:t>
+        <w:t>pago/</w:t>
       </w:r>
       <w:r>
         <w:rPr>
           <w:lang w:val="es-MX"/>
         </w:rPr>
-        <w:t>pago/</w:t>
-      </w:r>
-      <w:r>
-        <w:rPr>
-          <w:lang w:val="es-MX"/>
-        </w:rPr>
-        <w:t xml:space="preserve">Grupo de cobro-pago, </w:t>
-      </w:r>
-      <w:proofErr w:type="spellStart"/>
-      <w:r>
-        <w:rPr>
-          <w:lang w:val="es-MX"/>
-        </w:rPr>
-        <w:t>setup</w:t>
-      </w:r>
-      <w:proofErr w:type="spellEnd"/>
-      <w:r>
-        <w:rPr>
-          <w:lang w:val="es-MX"/>
-        </w:rPr>
-        <w:t xml:space="preserve"> </w:t>
-      </w:r>
-      <w:proofErr w:type="spellStart"/>
-      <w:r>
-        <w:rPr>
-          <w:lang w:val="es-MX"/>
-        </w:rPr>
-        <w:t>the</w:t>
-      </w:r>
-      <w:proofErr w:type="spellEnd"/>
-      <w:r>
-        <w:rPr>
-          <w:lang w:val="es-MX"/>
-        </w:rPr>
-        <w:t xml:space="preserve"> </w:t>
-      </w:r>
-      <w:proofErr w:type="spellStart"/>
-      <w:r>
-        <w:rPr>
-          <w:lang w:val="es-MX"/>
-        </w:rPr>
-        <w:t>following</w:t>
-      </w:r>
-      <w:proofErr w:type="spellEnd"/>
-      <w:r>
-        <w:rPr>
-          <w:lang w:val="es-MX"/>
-        </w:rPr>
-        <w:t xml:space="preserve"> </w:t>
-      </w:r>
-      <w:proofErr w:type="spellStart"/>
-      <w:r>
-        <w:rPr>
-          <w:lang w:val="es-MX"/>
-        </w:rPr>
-        <w:t>groups</w:t>
-      </w:r>
-      <w:proofErr w:type="spellEnd"/>
-      <w:r>
-        <w:rPr>
-          <w:lang w:val="es-MX"/>
-        </w:rPr>
-        <w:t xml:space="preserve">: CHEQUED, CHEQUEN, TRANSFERENCIA. </w:t>
-      </w:r>
-      <w:proofErr w:type="spellStart"/>
-      <w:r>
-        <w:rPr>
-          <w:lang w:val="es-MX"/>
-        </w:rPr>
-        <w:t>For</w:t>
-      </w:r>
-      <w:proofErr w:type="spellEnd"/>
-      <w:r>
-        <w:rPr>
-          <w:lang w:val="es-MX"/>
-        </w:rPr>
-        <w:t xml:space="preserve"> </w:t>
-      </w:r>
-      <w:proofErr w:type="spellStart"/>
-      <w:r>
-        <w:rPr>
-          <w:lang w:val="es-MX"/>
-        </w:rPr>
-        <w:t>example</w:t>
-      </w:r>
-      <w:proofErr w:type="spellEnd"/>
-      <w:r>
-        <w:rPr>
-          <w:lang w:val="es-MX"/>
-        </w:rPr>
-        <w:t>:</w:t>
+        <w:t>Grupo de cobro-pago, setup the following groups: CHEQUED, CHEQUEN, TRANSFERENCIA. For example:</w:t>
       </w:r>
     </w:p>
     <w:p>
@@ -4121,237 +3563,83 @@
           <w:lang w:val="es-MX"/>
         </w:rPr>
       </w:pPr>
-      <w:proofErr w:type="spellStart"/>
       <w:r>
         <w:rPr>
           <w:lang w:val="es-MX"/>
         </w:rPr>
-        <w:t>On</w:t>
-      </w:r>
-      <w:proofErr w:type="spellEnd"/>
+        <w:t>On Configuración / compañía / configuraci</w:t>
+      </w:r>
       <w:r>
         <w:rPr>
           <w:lang w:val="es-MX"/>
         </w:rPr>
-        <w:t xml:space="preserve"> Configuración / compañía / configuraci</w:t>
+        <w:t>ón de medios de cobro-</w:t>
       </w:r>
       <w:r>
         <w:rPr>
           <w:lang w:val="es-MX"/>
         </w:rPr>
-        <w:t>ón de medios de cobro-</w:t>
+        <w:t>pago/</w:t>
       </w:r>
       <w:r>
         <w:rPr>
           <w:lang w:val="es-MX"/>
         </w:rPr>
-        <w:t>pago/</w:t>
+        <w:t xml:space="preserve">medios de cobro-pago, </w:t>
       </w:r>
       <w:r>
         <w:rPr>
           <w:lang w:val="es-MX"/>
         </w:rPr>
-        <w:t xml:space="preserve">medios de cobro-pago, </w:t>
-      </w:r>
-      <w:proofErr w:type="spellStart"/>
+        <w:t xml:space="preserve">assign </w:t>
+      </w:r>
       <w:r>
         <w:rPr>
           <w:lang w:val="es-MX"/>
         </w:rPr>
-        <w:t>assign</w:t>
-      </w:r>
-      <w:proofErr w:type="spellEnd"/>
+        <w:t xml:space="preserve">any of </w:t>
+      </w:r>
       <w:r>
         <w:rPr>
           <w:lang w:val="es-MX"/>
         </w:rPr>
-        <w:t xml:space="preserve"> </w:t>
-      </w:r>
-      <w:proofErr w:type="spellStart"/>
+        <w:t xml:space="preserve">the </w:t>
+      </w:r>
       <w:r>
         <w:rPr>
           <w:lang w:val="es-MX"/>
         </w:rPr>
-        <w:t>any</w:t>
-      </w:r>
-      <w:proofErr w:type="spellEnd"/>
+        <w:t xml:space="preserve">following </w:t>
+      </w:r>
       <w:r>
         <w:rPr>
           <w:lang w:val="es-MX"/>
         </w:rPr>
-        <w:t xml:space="preserve"> </w:t>
-      </w:r>
-      <w:proofErr w:type="spellStart"/>
+        <w:t>groups</w:t>
+      </w:r>
       <w:r>
         <w:rPr>
           <w:lang w:val="es-MX"/>
         </w:rPr>
-        <w:t>of</w:t>
-      </w:r>
-      <w:proofErr w:type="spellEnd"/>
+        <w:t>:</w:t>
+      </w:r>
       <w:r>
         <w:rPr>
           <w:lang w:val="es-MX"/>
         </w:rPr>
-        <w:t xml:space="preserve"> </w:t>
-      </w:r>
-      <w:proofErr w:type="spellStart"/>
+        <w:t xml:space="preserve"> CHEQUED, CHEQUEN or TRANSFERENCIA</w:t>
+      </w:r>
       <w:r>
         <w:rPr>
           <w:lang w:val="es-MX"/>
         </w:rPr>
-        <w:t>the</w:t>
-      </w:r>
-      <w:proofErr w:type="spellEnd"/>
+        <w:t>,</w:t>
+      </w:r>
       <w:r>
         <w:rPr>
           <w:lang w:val="es-MX"/>
         </w:rPr>
-        <w:t xml:space="preserve"> </w:t>
-      </w:r>
-      <w:proofErr w:type="spellStart"/>
-      <w:r>
-        <w:rPr>
-          <w:lang w:val="es-MX"/>
-        </w:rPr>
-        <w:t>following</w:t>
-      </w:r>
-      <w:proofErr w:type="spellEnd"/>
-      <w:r>
-        <w:rPr>
-          <w:lang w:val="es-MX"/>
-        </w:rPr>
-        <w:t xml:space="preserve"> </w:t>
-      </w:r>
-      <w:proofErr w:type="spellStart"/>
-      <w:r>
-        <w:rPr>
-          <w:lang w:val="es-MX"/>
-        </w:rPr>
-        <w:t>groups</w:t>
-      </w:r>
-      <w:proofErr w:type="spellEnd"/>
-      <w:r>
-        <w:rPr>
-          <w:lang w:val="es-MX"/>
-        </w:rPr>
-        <w:t>:</w:t>
-      </w:r>
-      <w:r>
-        <w:rPr>
-          <w:lang w:val="es-MX"/>
-        </w:rPr>
-        <w:t xml:space="preserve"> CHEQUED, CHEQUEN </w:t>
-      </w:r>
-      <w:proofErr w:type="spellStart"/>
-      <w:r>
-        <w:rPr>
-          <w:lang w:val="es-MX"/>
-        </w:rPr>
-        <w:t>or</w:t>
-      </w:r>
-      <w:proofErr w:type="spellEnd"/>
-      <w:r>
-        <w:rPr>
-          <w:lang w:val="es-MX"/>
-        </w:rPr>
-        <w:t xml:space="preserve"> TRANSFERENCIA</w:t>
-      </w:r>
-      <w:r>
-        <w:rPr>
-          <w:lang w:val="es-MX"/>
-        </w:rPr>
-        <w:t>,</w:t>
-      </w:r>
-      <w:r>
-        <w:rPr>
-          <w:lang w:val="es-MX"/>
-        </w:rPr>
-        <w:t xml:space="preserve"> </w:t>
-      </w:r>
-      <w:proofErr w:type="spellStart"/>
-      <w:r>
-        <w:rPr>
-          <w:lang w:val="es-MX"/>
-        </w:rPr>
-        <w:t>to</w:t>
-      </w:r>
-      <w:proofErr w:type="spellEnd"/>
-      <w:r>
-        <w:rPr>
-          <w:lang w:val="es-MX"/>
-        </w:rPr>
-        <w:t xml:space="preserve"> </w:t>
-      </w:r>
-      <w:proofErr w:type="spellStart"/>
-      <w:r>
-        <w:rPr>
-          <w:lang w:val="es-MX"/>
-        </w:rPr>
-        <w:t>the</w:t>
-      </w:r>
-      <w:proofErr w:type="spellEnd"/>
-      <w:r>
-        <w:rPr>
-          <w:lang w:val="es-MX"/>
-        </w:rPr>
-        <w:t xml:space="preserve"> </w:t>
-      </w:r>
-      <w:proofErr w:type="spellStart"/>
-      <w:r>
-        <w:rPr>
-          <w:lang w:val="es-MX"/>
-        </w:rPr>
-        <w:t>corresponding</w:t>
-      </w:r>
-      <w:proofErr w:type="spellEnd"/>
-      <w:r>
-        <w:rPr>
-          <w:lang w:val="es-MX"/>
-        </w:rPr>
-        <w:t xml:space="preserve"> </w:t>
-      </w:r>
-      <w:proofErr w:type="spellStart"/>
-      <w:r>
-        <w:rPr>
-          <w:lang w:val="es-MX"/>
-        </w:rPr>
-        <w:t>means</w:t>
-      </w:r>
-      <w:proofErr w:type="spellEnd"/>
-      <w:r>
-        <w:rPr>
-          <w:lang w:val="es-MX"/>
-        </w:rPr>
-        <w:t xml:space="preserve"> </w:t>
-      </w:r>
-      <w:proofErr w:type="spellStart"/>
-      <w:r>
-        <w:rPr>
-          <w:lang w:val="es-MX"/>
-        </w:rPr>
-        <w:t>of</w:t>
-      </w:r>
-      <w:proofErr w:type="spellEnd"/>
-      <w:r>
-        <w:rPr>
-          <w:lang w:val="es-MX"/>
-        </w:rPr>
-        <w:t xml:space="preserve"> </w:t>
-      </w:r>
-      <w:proofErr w:type="spellStart"/>
-      <w:r>
-        <w:rPr>
-          <w:lang w:val="es-MX"/>
-        </w:rPr>
-        <w:t>payment</w:t>
-      </w:r>
-      <w:proofErr w:type="spellEnd"/>
-      <w:r>
-        <w:rPr>
-          <w:lang w:val="es-MX"/>
-        </w:rPr>
-        <w:t>:</w:t>
+        <w:t xml:space="preserve"> to the corresponding means of payment:</w:t>
       </w:r>
     </w:p>
     <w:p>
@@ -4438,139 +3726,53 @@
           <w:lang w:val="es-MX"/>
         </w:rPr>
       </w:pPr>
-      <w:proofErr w:type="spellStart"/>
       <w:r>
         <w:rPr>
           <w:lang w:val="es-MX"/>
         </w:rPr>
-        <w:t>On</w:t>
-      </w:r>
-      <w:proofErr w:type="spellEnd"/>
+        <w:t xml:space="preserve">On Configuración / compañía / </w:t>
+      </w:r>
       <w:r>
         <w:rPr>
           <w:lang w:val="es-MX"/>
         </w:rPr>
-        <w:t xml:space="preserve"> Configuración / compañía / </w:t>
+        <w:t>configurar exportación de Sicore / configur</w:t>
       </w:r>
       <w:r>
         <w:rPr>
           <w:lang w:val="es-MX"/>
         </w:rPr>
-        <w:t xml:space="preserve">configurar exportación de </w:t>
-      </w:r>
-      <w:proofErr w:type="spellStart"/>
+        <w:t>ación de código de impuesto, cre</w:t>
+      </w:r>
       <w:r>
         <w:rPr>
           <w:lang w:val="es-MX"/>
         </w:rPr>
-        <w:t>Sicore</w:t>
-      </w:r>
-      <w:proofErr w:type="spellEnd"/>
+        <w:t xml:space="preserve">ate the </w:t>
+      </w:r>
       <w:r>
         <w:rPr>
           <w:lang w:val="es-MX"/>
         </w:rPr>
-        <w:t xml:space="preserve"> / configur</w:t>
+        <w:t xml:space="preserve">tax </w:t>
       </w:r>
       <w:r>
         <w:rPr>
           <w:lang w:val="es-MX"/>
         </w:rPr>
-        <w:t xml:space="preserve">ación de código de impuesto, </w:t>
-      </w:r>
-      <w:proofErr w:type="spellStart"/>
+        <w:t xml:space="preserve">Id. </w:t>
+      </w:r>
       <w:r>
         <w:rPr>
           <w:lang w:val="es-MX"/>
         </w:rPr>
-        <w:t>cre</w:t>
+        <w:t>PIB</w:t>
       </w:r>
       <w:r>
         <w:rPr>
           <w:lang w:val="es-MX"/>
         </w:rPr>
-        <w:t>ate</w:t>
-      </w:r>
-      <w:proofErr w:type="spellEnd"/>
-      <w:r>
-        <w:rPr>
-          <w:lang w:val="es-MX"/>
-        </w:rPr>
-        <w:t xml:space="preserve"> </w:t>
-      </w:r>
-      <w:proofErr w:type="spellStart"/>
-      <w:r>
-        <w:rPr>
-          <w:lang w:val="es-MX"/>
-        </w:rPr>
-        <w:t>the</w:t>
-      </w:r>
-      <w:proofErr w:type="spellEnd"/>
-      <w:r>
-        <w:rPr>
-          <w:lang w:val="es-MX"/>
-        </w:rPr>
-        <w:t xml:space="preserve"> </w:t>
-      </w:r>
-      <w:proofErr w:type="spellStart"/>
-      <w:r>
-        <w:rPr>
-          <w:lang w:val="es-MX"/>
-        </w:rPr>
-        <w:t>tax</w:t>
-      </w:r>
-      <w:proofErr w:type="spellEnd"/>
-      <w:r>
-        <w:rPr>
-          <w:lang w:val="es-MX"/>
-        </w:rPr>
-        <w:t xml:space="preserve"> </w:t>
-      </w:r>
-      <w:r>
-        <w:rPr>
-          <w:lang w:val="es-MX"/>
-        </w:rPr>
-        <w:t xml:space="preserve">Id. </w:t>
-      </w:r>
-      <w:r>
-        <w:rPr>
-          <w:lang w:val="es-MX"/>
-        </w:rPr>
-        <w:t>PIB</w:t>
-      </w:r>
-      <w:r>
-        <w:rPr>
-          <w:lang w:val="es-MX"/>
-        </w:rPr>
-        <w:t xml:space="preserve">. </w:t>
-      </w:r>
-      <w:proofErr w:type="spellStart"/>
-      <w:r>
-        <w:rPr>
-          <w:lang w:val="es-MX"/>
-        </w:rPr>
-        <w:t>For</w:t>
-      </w:r>
-      <w:proofErr w:type="spellEnd"/>
-      <w:r>
-        <w:rPr>
-          <w:lang w:val="es-MX"/>
-        </w:rPr>
-        <w:t xml:space="preserve"> </w:t>
-      </w:r>
-      <w:proofErr w:type="spellStart"/>
-      <w:r>
-        <w:rPr>
-          <w:lang w:val="es-MX"/>
-        </w:rPr>
-        <w:t>example</w:t>
-      </w:r>
-      <w:proofErr w:type="spellEnd"/>
-      <w:r>
-        <w:rPr>
-          <w:lang w:val="es-MX"/>
-        </w:rPr>
-        <w:t>:</w:t>
+        <w:t>. For example:</w:t>
       </w:r>
     </w:p>
     <w:p>
@@ -4636,107 +3838,35 @@
           <w:color w:val="000000"/>
         </w:rPr>
       </w:pPr>
-      <w:proofErr w:type="spellStart"/>
       <w:r>
         <w:rPr>
           <w:lang w:val="es-MX"/>
         </w:rPr>
-        <w:t>On</w:t>
-      </w:r>
-      <w:proofErr w:type="spellEnd"/>
+        <w:t xml:space="preserve">On Configuración / compañía / </w:t>
+      </w:r>
       <w:r>
         <w:rPr>
           <w:lang w:val="es-MX"/>
         </w:rPr>
-        <w:t xml:space="preserve"> Configuración / compañía / </w:t>
+        <w:t>configurar exportación de Sicore / configuración de códigos de régi</w:t>
       </w:r>
       <w:r>
         <w:rPr>
           <w:lang w:val="es-MX"/>
         </w:rPr>
-        <w:t xml:space="preserve">configurar exportación de </w:t>
-      </w:r>
-      <w:proofErr w:type="spellStart"/>
+        <w:t>men, créate the following Ids: 901, 9</w:t>
+      </w:r>
       <w:r>
         <w:rPr>
           <w:lang w:val="es-MX"/>
         </w:rPr>
-        <w:t>Sicore</w:t>
-      </w:r>
-      <w:proofErr w:type="spellEnd"/>
-      <w:r>
-        <w:rPr>
-          <w:lang w:val="es-MX"/>
-        </w:rPr>
-        <w:t xml:space="preserve"> / configuración de códigos de régi</w:t>
-      </w:r>
-      <w:r>
-        <w:rPr>
-          <w:lang w:val="es-MX"/>
-        </w:rPr>
-        <w:t xml:space="preserve">men, créate </w:t>
-      </w:r>
-      <w:proofErr w:type="spellStart"/>
-      <w:r>
-        <w:rPr>
-          <w:lang w:val="es-MX"/>
-        </w:rPr>
-        <w:t>the</w:t>
-      </w:r>
-      <w:proofErr w:type="spellEnd"/>
-      <w:r>
-        <w:rPr>
-          <w:lang w:val="es-MX"/>
-        </w:rPr>
-        <w:t xml:space="preserve"> </w:t>
-      </w:r>
-      <w:proofErr w:type="spellStart"/>
-      <w:r>
-        <w:rPr>
-          <w:lang w:val="es-MX"/>
-        </w:rPr>
-        <w:t>following</w:t>
-      </w:r>
-      <w:proofErr w:type="spellEnd"/>
-      <w:r>
-        <w:rPr>
-          <w:lang w:val="es-MX"/>
-        </w:rPr>
-        <w:t xml:space="preserve"> </w:t>
-      </w:r>
-      <w:proofErr w:type="spellStart"/>
-      <w:r>
-        <w:rPr>
-          <w:lang w:val="es-MX"/>
-        </w:rPr>
-        <w:t>Ids</w:t>
-      </w:r>
-      <w:proofErr w:type="spellEnd"/>
-      <w:r>
-        <w:rPr>
-          <w:lang w:val="es-MX"/>
-        </w:rPr>
-        <w:t>: 901, 9</w:t>
-      </w:r>
-      <w:r>
-        <w:rPr>
-          <w:lang w:val="es-MX"/>
-        </w:rPr>
         <w:t xml:space="preserve">02. </w:t>
       </w:r>
       <w:r>
-        <w:t xml:space="preserve">In the field </w:t>
-      </w:r>
-      <w:proofErr w:type="spellStart"/>
-      <w:r>
-        <w:t>Descripci</w:t>
-      </w:r>
-      <w:r>
-        <w:t>ón</w:t>
-      </w:r>
-      <w:proofErr w:type="spellEnd"/>
-      <w:r>
-        <w:t xml:space="preserve">, enter </w:t>
+        <w:t>In the field Descripci</w:t>
+      </w:r>
+      <w:r>
+        <w:t xml:space="preserve">ón, enter </w:t>
       </w:r>
       <w:r>
         <w:t xml:space="preserve">the </w:t>
@@ -4757,33 +3887,11 @@
           <w:lang w:val="es-MX"/>
         </w:rPr>
       </w:pPr>
-      <w:proofErr w:type="spellStart"/>
       <w:r>
         <w:rPr>
           <w:lang w:val="es-MX"/>
         </w:rPr>
-        <w:t>For</w:t>
-      </w:r>
-      <w:proofErr w:type="spellEnd"/>
-      <w:r>
-        <w:rPr>
-          <w:lang w:val="es-MX"/>
-        </w:rPr>
-        <w:t xml:space="preserve"> </w:t>
-      </w:r>
-      <w:proofErr w:type="spellStart"/>
-      <w:r>
-        <w:rPr>
-          <w:lang w:val="es-MX"/>
-        </w:rPr>
-        <w:t>example</w:t>
-      </w:r>
-      <w:proofErr w:type="spellEnd"/>
-      <w:r>
-        <w:rPr>
-          <w:lang w:val="es-MX"/>
-        </w:rPr>
-        <w:t>:</w:t>
+        <w:t>For example:</w:t>
       </w:r>
     </w:p>
     <w:p>
@@ -4860,67 +3968,37 @@
           <w:lang w:val="es-MX"/>
         </w:rPr>
       </w:pPr>
-      <w:proofErr w:type="spellStart"/>
       <w:r>
         <w:rPr>
           <w:lang w:val="es-MX"/>
         </w:rPr>
         <w:lastRenderedPageBreak/>
-        <w:t>On</w:t>
-      </w:r>
-      <w:proofErr w:type="spellEnd"/>
+        <w:t>On Configuración / compañía / configuraci</w:t>
+      </w:r>
       <w:r>
         <w:rPr>
           <w:lang w:val="es-MX"/>
         </w:rPr>
-        <w:t xml:space="preserve"> Configuración / compañía / configuraci</w:t>
+        <w:t>ón de medios de cobro-</w:t>
       </w:r>
       <w:r>
         <w:rPr>
           <w:lang w:val="es-MX"/>
         </w:rPr>
-        <w:t>ón de medios de cobro-</w:t>
+        <w:t>pago/</w:t>
       </w:r>
       <w:r>
         <w:rPr>
           <w:lang w:val="es-MX"/>
         </w:rPr>
-        <w:t>pago/</w:t>
+        <w:t>Detalles de retención</w:t>
       </w:r>
       <w:r>
         <w:rPr>
           <w:lang w:val="es-MX"/>
         </w:rPr>
-        <w:t>Detalles de retención</w:t>
-      </w:r>
-      <w:r>
-        <w:rPr>
-          <w:lang w:val="es-MX"/>
-        </w:rPr>
-        <w:t xml:space="preserve"> </w:t>
-      </w:r>
-      <w:proofErr w:type="spellStart"/>
-      <w:r>
-        <w:rPr>
-          <w:lang w:val="es-MX"/>
-        </w:rPr>
-        <w:t>select</w:t>
-      </w:r>
-      <w:proofErr w:type="spellEnd"/>
-      <w:r>
-        <w:rPr>
-          <w:lang w:val="es-MX"/>
-        </w:rPr>
-        <w:t xml:space="preserve"> </w:t>
-      </w:r>
-      <w:proofErr w:type="spellStart"/>
-      <w:r>
-        <w:rPr>
-          <w:lang w:val="es-MX"/>
-        </w:rPr>
-        <w:t>an</w:t>
-      </w:r>
-      <w:proofErr w:type="spellEnd"/>
+        <w:t xml:space="preserve"> select an</w:t>
+      </w:r>
       <w:r>
         <w:rPr>
           <w:lang w:val="es-MX"/>
@@ -4938,35 +4016,7 @@
         <w:rPr>
           <w:lang w:val="es-MX"/>
         </w:rPr>
-        <w:t xml:space="preserve"> </w:t>
-      </w:r>
-      <w:proofErr w:type="spellStart"/>
-      <w:r>
-        <w:rPr>
-          <w:lang w:val="es-MX"/>
-        </w:rPr>
-        <w:t>or</w:t>
-      </w:r>
-      <w:proofErr w:type="spellEnd"/>
-      <w:r>
-        <w:rPr>
-          <w:lang w:val="es-MX"/>
-        </w:rPr>
-        <w:t xml:space="preserve"> SUSS </w:t>
-      </w:r>
-      <w:proofErr w:type="spellStart"/>
-      <w:r>
-        <w:rPr>
-          <w:lang w:val="es-MX"/>
-        </w:rPr>
-        <w:t>taxes</w:t>
-      </w:r>
-      <w:proofErr w:type="spellEnd"/>
-      <w:r>
-        <w:rPr>
-          <w:lang w:val="es-MX"/>
-        </w:rPr>
-        <w:t xml:space="preserve">. </w:t>
+        <w:t xml:space="preserve"> or SUSS taxes. </w:t>
       </w:r>
     </w:p>
     <w:p>
@@ -4982,15 +4032,7 @@
         </w:rPr>
       </w:pPr>
       <w:r>
-        <w:t xml:space="preserve">In the field </w:t>
-      </w:r>
-      <w:proofErr w:type="spellStart"/>
-      <w:r>
-        <w:t>Descripción</w:t>
-      </w:r>
-      <w:proofErr w:type="spellEnd"/>
-      <w:r>
-        <w:t xml:space="preserve">, </w:t>
+        <w:t xml:space="preserve">In the field Descripción, </w:t>
       </w:r>
       <w:r>
         <w:t>i</w:t>
@@ -5040,21 +4082,8 @@
         </w:rPr>
       </w:pPr>
       <w:r>
-        <w:t xml:space="preserve">GCIA – </w:t>
-      </w:r>
-      <w:proofErr w:type="spellStart"/>
-      <w:r>
-        <w:t>Retención</w:t>
-      </w:r>
-      <w:proofErr w:type="spellEnd"/>
-      <w:r>
-        <w:t xml:space="preserve"> de </w:t>
-      </w:r>
-      <w:proofErr w:type="spellStart"/>
-      <w:r>
-        <w:t>ganancia</w:t>
-      </w:r>
-      <w:proofErr w:type="spellEnd"/>
+        <w:t>GCIA – Retención de ganancia</w:t>
+      </w:r>
     </w:p>
     <w:p>
       <w:pPr>
@@ -5066,34 +4095,27 @@
         <w:rPr>
           <w:rFonts w:cs="Arial"/>
           <w:color w:val="000000"/>
-        </w:rPr>
-      </w:pPr>
-      <w:r>
-        <w:t xml:space="preserve">IIBB – </w:t>
-      </w:r>
-      <w:proofErr w:type="spellStart"/>
-      <w:r>
-        <w:t>Retención</w:t>
-      </w:r>
-      <w:proofErr w:type="spellEnd"/>
-      <w:r>
-        <w:t xml:space="preserve"> de </w:t>
-      </w:r>
-      <w:proofErr w:type="spellStart"/>
-      <w:r>
-        <w:t>Ingresos</w:t>
-      </w:r>
-      <w:proofErr w:type="spellEnd"/>
-      <w:r>
-        <w:t xml:space="preserve"> </w:t>
-      </w:r>
-      <w:proofErr w:type="spellStart"/>
-      <w:r>
-        <w:t>Brutos</w:t>
-      </w:r>
-      <w:bookmarkStart w:id="0" w:name="_GoBack"/>
-      <w:bookmarkEnd w:id="0"/>
-      <w:proofErr w:type="spellEnd"/>
+          <w:lang w:val="es-MX"/>
+        </w:rPr>
+      </w:pPr>
+      <w:r>
+        <w:rPr>
+          <w:lang w:val="es-MX"/>
+        </w:rPr>
+        <w:t>IIBB – Ret</w:t>
+      </w:r>
+      <w:r>
+        <w:rPr>
+          <w:lang w:val="es-MX"/>
+        </w:rPr>
+        <w:t>.</w:t>
+      </w:r>
+      <w:r>
+        <w:rPr>
+          <w:lang w:val="es-MX"/>
+        </w:rPr>
+        <w:t xml:space="preserve"> Ingresos Brutos</w:t>
+      </w:r>
     </w:p>
     <w:p>
       <w:pPr>
@@ -5112,7 +4134,21 @@
         <w:rPr>
           <w:lang w:val="es-MX"/>
         </w:rPr>
-        <w:t>IIBB TU – Retención IIBB T</w:t>
+        <w:t>IIBB TU – Ret</w:t>
+      </w:r>
+      <w:r>
+        <w:rPr>
+          <w:lang w:val="es-MX"/>
+        </w:rPr>
+        <w:t>.</w:t>
+      </w:r>
+      <w:bookmarkStart w:id="0" w:name="_GoBack"/>
+      <w:bookmarkEnd w:id="0"/>
+      <w:r>
+        <w:rPr>
+          <w:lang w:val="es-MX"/>
+        </w:rPr>
+        <w:t xml:space="preserve"> IIBB T</w:t>
       </w:r>
       <w:r>
         <w:rPr>
@@ -5134,15 +4170,7 @@
         </w:rPr>
       </w:pPr>
       <w:r>
-        <w:t xml:space="preserve">IVA – </w:t>
-      </w:r>
-      <w:proofErr w:type="spellStart"/>
-      <w:r>
-        <w:t>Retención</w:t>
-      </w:r>
-      <w:proofErr w:type="spellEnd"/>
-      <w:r>
-        <w:t xml:space="preserve"> de IVA</w:t>
+        <w:t>IVA – Retención de IVA</w:t>
       </w:r>
     </w:p>
     <w:p>
@@ -5158,15 +4186,7 @@
         </w:rPr>
       </w:pPr>
       <w:r>
-        <w:t xml:space="preserve">SUSS – </w:t>
-      </w:r>
-      <w:proofErr w:type="spellStart"/>
-      <w:r>
-        <w:t>Retención</w:t>
-      </w:r>
-      <w:proofErr w:type="spellEnd"/>
-      <w:r>
-        <w:t xml:space="preserve"> de SUSS</w:t>
+        <w:t>SUSS – Retención de SUSS</w:t>
       </w:r>
     </w:p>
     <w:p>
@@ -5186,55 +4206,7 @@
           <w:rFonts w:cs="Arial"/>
           <w:color w:val="000000"/>
         </w:rPr>
-        <w:t xml:space="preserve">Click in the field </w:t>
-      </w:r>
-      <w:proofErr w:type="spellStart"/>
-      <w:r>
-        <w:rPr>
-          <w:rFonts w:cs="Arial"/>
-          <w:color w:val="000000"/>
-        </w:rPr>
-        <w:t>Régimen</w:t>
-      </w:r>
-      <w:proofErr w:type="spellEnd"/>
-      <w:r>
-        <w:rPr>
-          <w:rFonts w:cs="Arial"/>
-          <w:color w:val="000000"/>
-        </w:rPr>
-        <w:t xml:space="preserve">. The window </w:t>
-      </w:r>
-      <w:proofErr w:type="spellStart"/>
-      <w:r>
-        <w:rPr>
-          <w:rFonts w:cs="Arial"/>
-          <w:color w:val="000000"/>
-        </w:rPr>
-        <w:t>Retenciones</w:t>
-      </w:r>
-      <w:proofErr w:type="spellEnd"/>
-      <w:r>
-        <w:rPr>
-          <w:rFonts w:cs="Arial"/>
-          <w:color w:val="000000"/>
-        </w:rPr>
-        <w:t xml:space="preserve"> – </w:t>
-      </w:r>
-      <w:proofErr w:type="spellStart"/>
-      <w:r>
-        <w:rPr>
-          <w:rFonts w:cs="Arial"/>
-          <w:color w:val="000000"/>
-        </w:rPr>
-        <w:t>impuesto</w:t>
-      </w:r>
-      <w:proofErr w:type="spellEnd"/>
-      <w:r>
-        <w:rPr>
-          <w:rFonts w:cs="Arial"/>
-          <w:color w:val="000000"/>
-        </w:rPr>
-        <w:t>/regimen opens.</w:t>
+        <w:t>Click in the field Régimen. The window Retenciones – impuesto/regimen opens.</w:t>
       </w:r>
     </w:p>
     <w:p>
@@ -5799,69 +4771,21 @@
           <w:rFonts w:cs="Arial"/>
           <w:color w:val="000000"/>
         </w:rPr>
-        <w:t xml:space="preserve">On the window </w:t>
-      </w:r>
-      <w:proofErr w:type="spellStart"/>
+        <w:t xml:space="preserve">On the window Retenciones – impuesto/regimen, </w:t>
+      </w:r>
       <w:r>
         <w:rPr>
           <w:rFonts w:cs="Arial"/>
           <w:color w:val="000000"/>
         </w:rPr>
-        <w:t>Retenciones</w:t>
-      </w:r>
-      <w:proofErr w:type="spellEnd"/>
+        <w:t xml:space="preserve">enter </w:t>
+      </w:r>
       <w:r>
         <w:rPr>
           <w:rFonts w:cs="Arial"/>
           <w:color w:val="000000"/>
         </w:rPr>
-        <w:t xml:space="preserve"> – </w:t>
-      </w:r>
-      <w:proofErr w:type="spellStart"/>
-      <w:r>
-        <w:rPr>
-          <w:rFonts w:cs="Arial"/>
-          <w:color w:val="000000"/>
-        </w:rPr>
-        <w:t>impuesto</w:t>
-      </w:r>
-      <w:proofErr w:type="spellEnd"/>
-      <w:r>
-        <w:rPr>
-          <w:rFonts w:cs="Arial"/>
-          <w:color w:val="000000"/>
-        </w:rPr>
-        <w:t xml:space="preserve">/regimen, </w:t>
-      </w:r>
-      <w:r>
-        <w:rPr>
-          <w:rFonts w:cs="Arial"/>
-          <w:color w:val="000000"/>
-        </w:rPr>
-        <w:t xml:space="preserve">enter </w:t>
-      </w:r>
-      <w:r>
-        <w:rPr>
-          <w:rFonts w:cs="Arial"/>
-          <w:color w:val="000000"/>
-        </w:rPr>
-        <w:t xml:space="preserve">the Id IIBB in the field Id. De </w:t>
-      </w:r>
-      <w:proofErr w:type="spellStart"/>
-      <w:r>
-        <w:rPr>
-          <w:rFonts w:cs="Arial"/>
-          <w:color w:val="000000"/>
-        </w:rPr>
-        <w:t>impuesto</w:t>
-      </w:r>
-      <w:proofErr w:type="spellEnd"/>
-      <w:r>
-        <w:rPr>
-          <w:rFonts w:cs="Arial"/>
-          <w:color w:val="000000"/>
-        </w:rPr>
-        <w:t>.</w:t>
+        <w:t>the Id IIBB in the field Id. De impuesto.</w:t>
       </w:r>
     </w:p>
     <w:p>
@@ -5881,62 +4805,21 @@
           <w:rFonts w:cs="Arial"/>
           <w:color w:val="000000"/>
         </w:rPr>
-        <w:t xml:space="preserve">On the window </w:t>
-      </w:r>
-      <w:proofErr w:type="spellStart"/>
+        <w:t xml:space="preserve">On the window Retenciones – </w:t>
+      </w:r>
       <w:r>
         <w:rPr>
           <w:rFonts w:cs="Arial"/>
           <w:color w:val="000000"/>
         </w:rPr>
-        <w:t>Retenciones</w:t>
-      </w:r>
-      <w:proofErr w:type="spellEnd"/>
+        <w:t>impuesto/regimen, enter the Id 9</w:t>
+      </w:r>
       <w:r>
         <w:rPr>
           <w:rFonts w:cs="Arial"/>
           <w:color w:val="000000"/>
         </w:rPr>
-        <w:t xml:space="preserve"> – </w:t>
-      </w:r>
-      <w:proofErr w:type="spellStart"/>
-      <w:r>
-        <w:rPr>
-          <w:rFonts w:cs="Arial"/>
-          <w:color w:val="000000"/>
-        </w:rPr>
-        <w:t>impuesto</w:t>
-      </w:r>
-      <w:proofErr w:type="spellEnd"/>
-      <w:r>
-        <w:rPr>
-          <w:rFonts w:cs="Arial"/>
-          <w:color w:val="000000"/>
-        </w:rPr>
-        <w:t>/regimen, enter the Id 9</w:t>
-      </w:r>
-      <w:r>
-        <w:rPr>
-          <w:rFonts w:cs="Arial"/>
-          <w:color w:val="000000"/>
-        </w:rPr>
-        <w:t xml:space="preserve">xx (according to the province jurisdiction) in the field Id. De </w:t>
-      </w:r>
-      <w:proofErr w:type="spellStart"/>
-      <w:r>
-        <w:rPr>
-          <w:rFonts w:cs="Arial"/>
-          <w:color w:val="000000"/>
-        </w:rPr>
-        <w:t>regulación</w:t>
-      </w:r>
-      <w:proofErr w:type="spellEnd"/>
-      <w:r>
-        <w:rPr>
-          <w:rFonts w:cs="Arial"/>
-          <w:color w:val="000000"/>
-        </w:rPr>
-        <w:t>.</w:t>
+        <w:t>xx (according to the province jurisdiction) in the field Id. De regulación.</w:t>
       </w:r>
     </w:p>
     <w:p>
@@ -9881,6 +8764,7 @@
     <w:lsdException w:name="Strong" w:qFormat="1"/>
     <w:lsdException w:name="Emphasis" w:qFormat="1"/>
     <w:lsdException w:name="HTML Keyboard" w:semiHidden="1" w:unhideWhenUsed="1"/>
+    <w:lsdException w:name="Normal Table" w:semiHidden="1" w:unhideWhenUsed="1"/>
     <w:lsdException w:name="annotation subject" w:semiHidden="1" w:unhideWhenUsed="1"/>
     <w:lsdException w:name="No List" w:semiHidden="1" w:unhideWhenUsed="1"/>
     <w:lsdException w:name="Outline List 1" w:semiHidden="1" w:unhideWhenUsed="1"/>
@@ -9923,8 +8807,11 @@
     <w:lsdException w:name="Table Contemporary" w:semiHidden="1" w:unhideWhenUsed="1"/>
     <w:lsdException w:name="Table Elegant" w:semiHidden="1" w:unhideWhenUsed="1"/>
     <w:lsdException w:name="Table Professional" w:semiHidden="1" w:unhideWhenUsed="1"/>
+    <w:lsdException w:name="Table Subtle 1" w:semiHidden="1" w:unhideWhenUsed="1"/>
     <w:lsdException w:name="Table Subtle 2" w:semiHidden="1" w:unhideWhenUsed="1"/>
     <w:lsdException w:name="Table Web 1" w:semiHidden="1" w:unhideWhenUsed="1"/>
+    <w:lsdException w:name="Table Web 2" w:semiHidden="1" w:unhideWhenUsed="1"/>
+    <w:lsdException w:name="Table Web 3" w:semiHidden="1" w:unhideWhenUsed="1"/>
     <w:lsdException w:name="Balloon Text" w:semiHidden="1" w:unhideWhenUsed="1"/>
     <w:lsdException w:name="Table Theme" w:semiHidden="1" w:unhideWhenUsed="1"/>
     <w:lsdException w:name="Placeholder Text" w:semiHidden="1" w:uiPriority="99"/>
@@ -10906,7 +9793,7 @@
 </file>
 
 <file path=customXml/itemProps1.xml><?xml version="1.0" encoding="utf-8"?>
-<ds:datastoreItem xmlns:ds="http://schemas.openxmlformats.org/officeDocument/2006/customXml" ds:itemID="{D124E005-33E9-4D25-8B0F-D8EBF2FADE64}">
+<ds:datastoreItem xmlns:ds="http://schemas.openxmlformats.org/officeDocument/2006/customXml" ds:itemID="{B2B9EB72-45AA-4280-ACE8-4EB304978912}">
   <ds:schemaRefs>
     <ds:schemaRef ds:uri="http://schemas.openxmlformats.org/officeDocument/2006/bibliography"/>
   </ds:schemaRefs>

</xml_diff>